<commit_message>
Topology Selection and Circuit Design parts are finished
</commit_message>
<xml_diff>
--- a/Report.v1.docx
+++ b/Report.v1.docx
@@ -7,20 +7,23 @@
         <w:spacing w:line="360" w:lineRule="auto"/>
         <w:jc w:val="center"/>
         <w:rPr>
-          <w:rFonts w:cstheme="minorHAnsi"/>
-          <w:color w:val="24292E"/>
-          <w:shd w:val="clear" w:color="auto" w:fill="FFFFFF"/>
-        </w:rPr>
-      </w:pPr>
-      <w:r>
-        <w:rPr>
+          <w:rFonts w:ascii="Times New Roman" w:hAnsi="Times New Roman" w:cs="Times New Roman"/>
+          <w:color w:val="24292E"/>
+          <w:shd w:val="clear" w:color="auto" w:fill="FFFFFF"/>
+        </w:rPr>
+      </w:pPr>
+      <w:bookmarkStart w:id="0" w:name="_Hlk59735338"/>
+      <w:bookmarkEnd w:id="0"/>
+      <w:r>
+        <w:rPr>
+          <w:rFonts w:ascii="Times New Roman" w:hAnsi="Times New Roman" w:cs="Times New Roman"/>
           <w:noProof/>
         </w:rPr>
         <w:drawing>
-          <wp:inline distT="0" distB="0" distL="0" distR="0">
+          <wp:inline distT="0" distB="0" distL="0" distR="0" wp14:anchorId="07A272BB" wp14:editId="7E18208F">
             <wp:extent cx="2355273" cy="2355273"/>
             <wp:effectExtent l="0" t="0" r="0" b="0"/>
-            <wp:docPr id="1" name="Resim 1"/>
+            <wp:docPr id="3" name="Resim 3"/>
             <wp:cNvGraphicFramePr>
               <a:graphicFrameLocks xmlns:a="http://schemas.openxmlformats.org/drawingml/2006/main" noChangeAspect="1"/>
             </wp:cNvGraphicFramePr>
@@ -34,7 +37,7 @@
                     </pic:cNvPicPr>
                   </pic:nvPicPr>
                   <pic:blipFill>
-                    <a:blip r:embed="rId7">
+                    <a:blip r:embed="rId8">
                       <a:extLst>
                         <a:ext uri="{28A0092B-C50C-407E-A947-70E740481C1C}">
                           <a14:useLocalDpi xmlns:a14="http://schemas.microsoft.com/office/drawing/2010/main" val="0"/>
@@ -71,7 +74,9 @@
         <w:spacing w:line="360" w:lineRule="auto"/>
         <w:jc w:val="center"/>
         <w:rPr>
-          <w:rFonts w:cstheme="minorHAnsi"/>
+          <w:rFonts w:ascii="Times New Roman" w:hAnsi="Times New Roman" w:cs="Times New Roman"/>
+          <w:b/>
+          <w:bCs/>
           <w:color w:val="24292E"/>
           <w:sz w:val="56"/>
           <w:szCs w:val="56"/>
@@ -80,7 +85,9 @@
       </w:pPr>
       <w:r>
         <w:rPr>
-          <w:rFonts w:cstheme="minorHAnsi"/>
+          <w:rFonts w:ascii="Times New Roman" w:hAnsi="Times New Roman" w:cs="Times New Roman"/>
+          <w:b/>
+          <w:bCs/>
           <w:color w:val="24292E"/>
           <w:sz w:val="56"/>
           <w:szCs w:val="56"/>
@@ -94,20 +101,7 @@
         <w:spacing w:line="360" w:lineRule="auto"/>
         <w:jc w:val="center"/>
         <w:rPr>
-          <w:rFonts w:cstheme="minorHAnsi"/>
-          <w:color w:val="24292E"/>
-          <w:sz w:val="56"/>
-          <w:szCs w:val="56"/>
-          <w:shd w:val="clear" w:color="auto" w:fill="FFFFFF"/>
-        </w:rPr>
-      </w:pPr>
-    </w:p>
-    <w:p>
-      <w:pPr>
-        <w:spacing w:line="360" w:lineRule="auto"/>
-        <w:jc w:val="center"/>
-        <w:rPr>
-          <w:rFonts w:cstheme="minorHAnsi"/>
+          <w:rFonts w:ascii="Times New Roman" w:hAnsi="Times New Roman" w:cs="Times New Roman"/>
           <w:color w:val="24292E"/>
           <w:sz w:val="44"/>
           <w:szCs w:val="44"/>
@@ -116,7 +110,7 @@
       </w:pPr>
       <w:r>
         <w:rPr>
-          <w:rFonts w:cstheme="minorHAnsi"/>
+          <w:rFonts w:ascii="Times New Roman" w:hAnsi="Times New Roman" w:cs="Times New Roman"/>
           <w:color w:val="24292E"/>
           <w:sz w:val="44"/>
           <w:szCs w:val="44"/>
@@ -127,23 +121,12 @@
     </w:p>
     <w:p>
       <w:pPr>
-        <w:spacing w:line="360" w:lineRule="auto"/>
-        <w:jc w:val="center"/>
-        <w:rPr>
-          <w:rFonts w:cstheme="minorHAnsi"/>
-          <w:color w:val="24292E"/>
-          <w:sz w:val="44"/>
-          <w:szCs w:val="44"/>
-          <w:shd w:val="clear" w:color="auto" w:fill="FFFFFF"/>
-        </w:rPr>
-      </w:pPr>
-    </w:p>
-    <w:p>
-      <w:pPr>
         <w:spacing w:line="240" w:lineRule="auto"/>
         <w:jc w:val="center"/>
         <w:rPr>
-          <w:rFonts w:cstheme="minorHAnsi"/>
+          <w:rFonts w:ascii="Times New Roman" w:hAnsi="Times New Roman" w:cs="Times New Roman"/>
+          <w:i/>
+          <w:iCs/>
           <w:color w:val="24292E"/>
           <w:sz w:val="36"/>
           <w:szCs w:val="36"/>
@@ -152,7 +135,9 @@
       </w:pPr>
       <w:r>
         <w:rPr>
-          <w:rFonts w:cstheme="minorHAnsi"/>
+          <w:rFonts w:ascii="Times New Roman" w:hAnsi="Times New Roman" w:cs="Times New Roman"/>
+          <w:i/>
+          <w:iCs/>
           <w:color w:val="24292E"/>
           <w:sz w:val="36"/>
           <w:szCs w:val="36"/>
@@ -166,7 +151,9 @@
         <w:spacing w:line="240" w:lineRule="auto"/>
         <w:jc w:val="center"/>
         <w:rPr>
-          <w:rFonts w:cstheme="minorHAnsi"/>
+          <w:rFonts w:ascii="Times New Roman" w:hAnsi="Times New Roman" w:cs="Times New Roman"/>
+          <w:i/>
+          <w:iCs/>
           <w:color w:val="24292E"/>
           <w:sz w:val="36"/>
           <w:szCs w:val="36"/>
@@ -175,31 +162,36 @@
       </w:pPr>
       <w:r>
         <w:rPr>
-          <w:rFonts w:cstheme="minorHAnsi"/>
+          <w:rFonts w:ascii="Times New Roman" w:hAnsi="Times New Roman" w:cs="Times New Roman"/>
+          <w:i/>
+          <w:iCs/>
           <w:color w:val="24292E"/>
           <w:sz w:val="36"/>
           <w:szCs w:val="36"/>
           <w:shd w:val="clear" w:color="auto" w:fill="FFFFFF"/>
         </w:rPr>
-        <w:t>TERM PROJECT</w:t>
-      </w:r>
-      <w:r>
-        <w:rPr>
-          <w:rFonts w:cstheme="minorHAnsi"/>
+        <w:t>TERM PROJECT – COMPLETE SIMULATION REPORT</w:t>
+      </w:r>
+    </w:p>
+    <w:p>
+      <w:pPr>
+        <w:spacing w:line="240" w:lineRule="auto"/>
+        <w:jc w:val="center"/>
+        <w:rPr>
+          <w:rFonts w:ascii="Times New Roman" w:hAnsi="Times New Roman" w:cs="Times New Roman"/>
           <w:color w:val="24292E"/>
           <w:sz w:val="36"/>
           <w:szCs w:val="36"/>
           <w:shd w:val="clear" w:color="auto" w:fill="FFFFFF"/>
         </w:rPr>
-        <w:t xml:space="preserve"> – COMPLETE SIMULATION REPORT</w:t>
-      </w:r>
+      </w:pPr>
     </w:p>
     <w:p>
       <w:pPr>
         <w:spacing w:line="240" w:lineRule="auto"/>
         <w:jc w:val="center"/>
         <w:rPr>
-          <w:rFonts w:cstheme="minorHAnsi"/>
+          <w:rFonts w:ascii="Times New Roman" w:hAnsi="Times New Roman" w:cs="Times New Roman"/>
           <w:color w:val="24292E"/>
           <w:sz w:val="36"/>
           <w:szCs w:val="36"/>
@@ -211,102 +203,219 @@
       <w:pPr>
         <w:spacing w:line="240" w:lineRule="auto"/>
         <w:rPr>
-          <w:rFonts w:cstheme="minorHAnsi"/>
+          <w:rFonts w:ascii="Times New Roman" w:hAnsi="Times New Roman" w:cs="Times New Roman"/>
           <w:color w:val="24292E"/>
           <w:sz w:val="32"/>
           <w:szCs w:val="32"/>
           <w:shd w:val="clear" w:color="auto" w:fill="FFFFFF"/>
         </w:rPr>
       </w:pPr>
-      <w:r>
-        <w:rPr>
-          <w:rFonts w:cstheme="minorHAnsi"/>
+      <w:proofErr w:type="spellStart"/>
+      <w:r>
+        <w:rPr>
+          <w:rFonts w:ascii="Times New Roman" w:hAnsi="Times New Roman" w:cs="Times New Roman"/>
           <w:color w:val="24292E"/>
           <w:sz w:val="32"/>
           <w:szCs w:val="32"/>
           <w:shd w:val="clear" w:color="auto" w:fill="FFFFFF"/>
         </w:rPr>
-        <w:t>Emin ÜN - 2167476</w:t>
-      </w:r>
-    </w:p>
-    <w:p>
-      <w:pPr>
-        <w:spacing w:line="240" w:lineRule="auto"/>
-        <w:rPr>
-          <w:rFonts w:cstheme="minorHAnsi"/>
+        <w:t>Emin</w:t>
+      </w:r>
+      <w:proofErr w:type="spellEnd"/>
+      <w:r>
+        <w:rPr>
+          <w:rFonts w:ascii="Times New Roman" w:hAnsi="Times New Roman" w:cs="Times New Roman"/>
           <w:color w:val="24292E"/>
           <w:sz w:val="32"/>
           <w:szCs w:val="32"/>
           <w:shd w:val="clear" w:color="auto" w:fill="FFFFFF"/>
         </w:rPr>
-      </w:pPr>
-      <w:proofErr w:type="spellStart"/>
-      <w:r>
-        <w:rPr>
-          <w:rFonts w:cstheme="minorHAnsi"/>
+        <w:t xml:space="preserve"> ÜN </w:t>
+      </w:r>
+      <w:r>
+        <w:rPr>
+          <w:rFonts w:ascii="Times New Roman" w:hAnsi="Times New Roman" w:cs="Times New Roman"/>
           <w:color w:val="24292E"/>
           <w:sz w:val="32"/>
           <w:szCs w:val="32"/>
           <w:shd w:val="clear" w:color="auto" w:fill="FFFFFF"/>
         </w:rPr>
-        <w:t>Enes</w:t>
-      </w:r>
-      <w:proofErr w:type="spellEnd"/>
-      <w:r>
-        <w:rPr>
-          <w:rFonts w:cstheme="minorHAnsi"/>
+        <w:tab/>
+      </w:r>
+      <w:r>
+        <w:rPr>
+          <w:rFonts w:ascii="Times New Roman" w:hAnsi="Times New Roman" w:cs="Times New Roman"/>
           <w:color w:val="24292E"/>
           <w:sz w:val="32"/>
           <w:szCs w:val="32"/>
           <w:shd w:val="clear" w:color="auto" w:fill="FFFFFF"/>
         </w:rPr>
-        <w:t xml:space="preserve"> CANBOLAT -</w:t>
-      </w:r>
-    </w:p>
-    <w:p>
-      <w:pPr>
-        <w:spacing w:line="240" w:lineRule="auto"/>
-        <w:rPr>
-          <w:rFonts w:cstheme="minorHAnsi"/>
+        <w:tab/>
+      </w:r>
+      <w:r>
+        <w:rPr>
+          <w:rFonts w:ascii="Times New Roman" w:hAnsi="Times New Roman" w:cs="Times New Roman"/>
           <w:color w:val="24292E"/>
           <w:sz w:val="32"/>
           <w:szCs w:val="32"/>
           <w:shd w:val="clear" w:color="auto" w:fill="FFFFFF"/>
         </w:rPr>
-      </w:pPr>
-      <w:proofErr w:type="spellStart"/>
-      <w:r>
-        <w:rPr>
-          <w:rFonts w:cstheme="minorHAnsi"/>
+        <w:tab/>
+      </w:r>
+      <w:r>
+        <w:rPr>
+          <w:rFonts w:ascii="Times New Roman" w:hAnsi="Times New Roman" w:cs="Times New Roman"/>
           <w:color w:val="24292E"/>
           <w:sz w:val="32"/>
           <w:szCs w:val="32"/>
           <w:shd w:val="clear" w:color="auto" w:fill="FFFFFF"/>
         </w:rPr>
-        <w:t>Berkay</w:t>
-      </w:r>
-      <w:proofErr w:type="spellEnd"/>
-      <w:r>
-        <w:rPr>
-          <w:rFonts w:cstheme="minorHAnsi"/>
+        <w:t xml:space="preserve"> </w:t>
+      </w:r>
+      <w:r>
+        <w:rPr>
+          <w:rFonts w:ascii="Times New Roman" w:hAnsi="Times New Roman" w:cs="Times New Roman"/>
           <w:color w:val="24292E"/>
           <w:sz w:val="32"/>
           <w:szCs w:val="32"/>
           <w:shd w:val="clear" w:color="auto" w:fill="FFFFFF"/>
         </w:rPr>
-        <w:t xml:space="preserve"> UZUN - </w:t>
-      </w:r>
-    </w:p>
-    <w:p>
-      <w:pPr>
-        <w:spacing w:line="240" w:lineRule="auto"/>
-        <w:rPr>
-          <w:rFonts w:cstheme="minorHAnsi"/>
+        <w:tab/>
+      </w:r>
+      <w:r>
+        <w:rPr>
+          <w:rFonts w:ascii="Times New Roman" w:hAnsi="Times New Roman" w:cs="Times New Roman"/>
           <w:color w:val="24292E"/>
           <w:sz w:val="32"/>
           <w:szCs w:val="32"/>
           <w:shd w:val="clear" w:color="auto" w:fill="FFFFFF"/>
         </w:rPr>
+        <w:t>2167476</w:t>
+      </w:r>
+    </w:p>
+    <w:p>
+      <w:pPr>
+        <w:spacing w:line="240" w:lineRule="auto"/>
+        <w:rPr>
+          <w:rFonts w:ascii="Times New Roman" w:hAnsi="Times New Roman" w:cs="Times New Roman"/>
+          <w:color w:val="24292E"/>
+          <w:sz w:val="32"/>
+          <w:szCs w:val="32"/>
+          <w:shd w:val="clear" w:color="auto" w:fill="FFFFFF"/>
+        </w:rPr>
+      </w:pPr>
+      <w:proofErr w:type="spellStart"/>
+      <w:r>
+        <w:rPr>
+          <w:rFonts w:ascii="Times New Roman" w:hAnsi="Times New Roman" w:cs="Times New Roman"/>
+          <w:color w:val="24292E"/>
+          <w:sz w:val="32"/>
+          <w:szCs w:val="32"/>
+          <w:shd w:val="clear" w:color="auto" w:fill="FFFFFF"/>
+        </w:rPr>
+        <w:t>Enes</w:t>
+      </w:r>
+      <w:proofErr w:type="spellEnd"/>
+      <w:r>
+        <w:rPr>
+          <w:rFonts w:ascii="Times New Roman" w:hAnsi="Times New Roman" w:cs="Times New Roman"/>
+          <w:color w:val="24292E"/>
+          <w:sz w:val="32"/>
+          <w:szCs w:val="32"/>
+          <w:shd w:val="clear" w:color="auto" w:fill="FFFFFF"/>
+        </w:rPr>
+        <w:t xml:space="preserve"> CANBOLAT</w:t>
+      </w:r>
+      <w:r>
+        <w:rPr>
+          <w:rFonts w:ascii="Times New Roman" w:hAnsi="Times New Roman" w:cs="Times New Roman"/>
+          <w:color w:val="24292E"/>
+          <w:sz w:val="32"/>
+          <w:szCs w:val="32"/>
+          <w:shd w:val="clear" w:color="auto" w:fill="FFFFFF"/>
+        </w:rPr>
+        <w:tab/>
+      </w:r>
+      <w:r>
+        <w:rPr>
+          <w:rFonts w:ascii="Times New Roman" w:hAnsi="Times New Roman" w:cs="Times New Roman"/>
+          <w:color w:val="24292E"/>
+          <w:sz w:val="32"/>
+          <w:szCs w:val="32"/>
+          <w:shd w:val="clear" w:color="auto" w:fill="FFFFFF"/>
+        </w:rPr>
+        <w:tab/>
+        <w:t>2231546</w:t>
+      </w:r>
+    </w:p>
+    <w:p>
+      <w:pPr>
+        <w:spacing w:line="240" w:lineRule="auto"/>
+        <w:rPr>
+          <w:rFonts w:ascii="Times New Roman" w:hAnsi="Times New Roman" w:cs="Times New Roman"/>
+          <w:color w:val="24292E"/>
+          <w:sz w:val="32"/>
+          <w:szCs w:val="32"/>
+          <w:shd w:val="clear" w:color="auto" w:fill="FFFFFF"/>
+        </w:rPr>
+      </w:pPr>
+      <w:proofErr w:type="spellStart"/>
+      <w:r>
+        <w:rPr>
+          <w:rFonts w:ascii="Times New Roman" w:hAnsi="Times New Roman" w:cs="Times New Roman"/>
+          <w:color w:val="24292E"/>
+          <w:sz w:val="32"/>
+          <w:szCs w:val="32"/>
+          <w:shd w:val="clear" w:color="auto" w:fill="FFFFFF"/>
+        </w:rPr>
+        <w:t>Berkay</w:t>
+      </w:r>
+      <w:proofErr w:type="spellEnd"/>
+      <w:r>
+        <w:rPr>
+          <w:rFonts w:ascii="Times New Roman" w:hAnsi="Times New Roman" w:cs="Times New Roman"/>
+          <w:color w:val="24292E"/>
+          <w:sz w:val="32"/>
+          <w:szCs w:val="32"/>
+          <w:shd w:val="clear" w:color="auto" w:fill="FFFFFF"/>
+        </w:rPr>
+        <w:t xml:space="preserve"> UZUN  </w:t>
+      </w:r>
+    </w:p>
+    <w:p>
+      <w:pPr>
+        <w:spacing w:line="240" w:lineRule="auto"/>
+        <w:rPr>
+          <w:rFonts w:ascii="Times New Roman" w:hAnsi="Times New Roman" w:cs="Times New Roman"/>
+          <w:color w:val="24292E"/>
+          <w:sz w:val="32"/>
+          <w:szCs w:val="32"/>
+          <w:shd w:val="clear" w:color="auto" w:fill="FFFFFF"/>
+        </w:rPr>
+      </w:pPr>
+    </w:p>
+    <w:p>
+      <w:pPr>
+        <w:spacing w:line="240" w:lineRule="auto"/>
+        <w:rPr>
+          <w:rFonts w:ascii="Times New Roman" w:hAnsi="Times New Roman" w:cs="Times New Roman"/>
+          <w:color w:val="24292E"/>
+          <w:sz w:val="32"/>
+          <w:szCs w:val="32"/>
+          <w:shd w:val="clear" w:color="auto" w:fill="FFFFFF"/>
+        </w:rPr>
+      </w:pPr>
+    </w:p>
+    <w:p>
+      <w:pPr>
+        <w:spacing w:line="240" w:lineRule="auto"/>
+        <w:rPr>
+          <w:rFonts w:ascii="Times New Roman" w:hAnsi="Times New Roman" w:cs="Times New Roman"/>
+          <w:color w:val="24292E"/>
+          <w:sz w:val="32"/>
+          <w:szCs w:val="32"/>
+          <w:shd w:val="clear" w:color="auto" w:fill="FFFFFF"/>
+        </w:rPr>
       </w:pPr>
     </w:p>
     <w:p>
@@ -314,53 +423,35 @@
         <w:spacing w:line="240" w:lineRule="auto"/>
         <w:jc w:val="center"/>
         <w:rPr>
-          <w:rFonts w:cstheme="minorHAnsi"/>
-          <w:color w:val="24292E"/>
-          <w:sz w:val="32"/>
-          <w:szCs w:val="32"/>
-          <w:shd w:val="clear" w:color="auto" w:fill="FFFFFF"/>
-        </w:rPr>
-      </w:pPr>
-      <w:r>
-        <w:rPr>
-          <w:rFonts w:cstheme="minorHAnsi"/>
-          <w:color w:val="24292E"/>
-          <w:sz w:val="32"/>
-          <w:szCs w:val="32"/>
+          <w:rFonts w:ascii="Times New Roman" w:hAnsi="Times New Roman" w:cs="Times New Roman"/>
+          <w:b/>
+          <w:bCs/>
+          <w:color w:val="24292E"/>
+          <w:sz w:val="24"/>
+          <w:szCs w:val="24"/>
+          <w:shd w:val="clear" w:color="auto" w:fill="FFFFFF"/>
+        </w:rPr>
+      </w:pPr>
+      <w:r>
+        <w:rPr>
+          <w:rFonts w:ascii="Times New Roman" w:hAnsi="Times New Roman" w:cs="Times New Roman"/>
+          <w:b/>
+          <w:bCs/>
+          <w:color w:val="24292E"/>
+          <w:sz w:val="24"/>
+          <w:szCs w:val="24"/>
           <w:shd w:val="clear" w:color="auto" w:fill="FFFFFF"/>
         </w:rPr>
         <w:t>25.12.2020</w:t>
       </w:r>
-    </w:p>
-    <w:p>
-      <w:pPr>
-        <w:spacing w:line="240" w:lineRule="auto"/>
-        <w:jc w:val="center"/>
-        <w:rPr>
-          <w:rFonts w:cstheme="minorHAnsi"/>
-          <w:color w:val="24292E"/>
-          <w:sz w:val="32"/>
-          <w:szCs w:val="32"/>
-          <w:shd w:val="clear" w:color="auto" w:fill="FFFFFF"/>
-        </w:rPr>
-      </w:pPr>
-    </w:p>
-    <w:p>
-      <w:pPr>
-        <w:spacing w:line="240" w:lineRule="auto"/>
-        <w:jc w:val="center"/>
-        <w:rPr>
-          <w:rFonts w:cstheme="minorHAnsi"/>
-          <w:color w:val="24292E"/>
-          <w:sz w:val="32"/>
-          <w:szCs w:val="32"/>
-          <w:shd w:val="clear" w:color="auto" w:fill="FFFFFF"/>
-        </w:rPr>
-      </w:pPr>
     </w:p>
     <w:sdt>
       <w:sdtPr>
         <w:rPr>
+          <w:rFonts w:ascii="Times New Roman" w:eastAsiaTheme="minorHAnsi" w:hAnsi="Times New Roman" w:cs="Times New Roman"/>
+          <w:color w:val="auto"/>
+          <w:sz w:val="22"/>
+          <w:szCs w:val="22"/>
           <w:lang w:val="tr-TR"/>
         </w:rPr>
         <w:id w:val="-1562628144"/>
@@ -371,21 +462,21 @@
       </w:sdtPr>
       <w:sdtEndPr>
         <w:rPr>
-          <w:rFonts w:asciiTheme="minorHAnsi" w:eastAsiaTheme="minorHAnsi" w:hAnsiTheme="minorHAnsi" w:cstheme="minorBidi"/>
           <w:b/>
           <w:bCs/>
-          <w:color w:val="auto"/>
-          <w:sz w:val="22"/>
-          <w:szCs w:val="22"/>
         </w:rPr>
       </w:sdtEndPr>
       <w:sdtContent>
         <w:p>
           <w:pPr>
             <w:pStyle w:val="TBal"/>
+            <w:rPr>
+              <w:rFonts w:ascii="Times New Roman" w:hAnsi="Times New Roman" w:cs="Times New Roman"/>
+            </w:rPr>
           </w:pPr>
           <w:r>
             <w:rPr>
+              <w:rFonts w:ascii="Times New Roman" w:hAnsi="Times New Roman" w:cs="Times New Roman"/>
               <w:lang w:val="tr-TR"/>
             </w:rPr>
             <w:t>TABLE OF CONTENTS</w:t>
@@ -395,6 +486,7 @@
           <w:pPr>
             <w:pStyle w:val="T1"/>
             <w:tabs>
+              <w:tab w:val="left" w:pos="440"/>
               <w:tab w:val="right" w:leader="dot" w:pos="9062"/>
             </w:tabs>
             <w:rPr>
@@ -403,18 +495,43 @@
             </w:rPr>
           </w:pPr>
           <w:r>
+            <w:rPr>
+              <w:rFonts w:ascii="Times New Roman" w:hAnsi="Times New Roman"/>
+            </w:rPr>
             <w:fldChar w:fldCharType="begin"/>
           </w:r>
           <w:r>
+            <w:rPr>
+              <w:rFonts w:ascii="Times New Roman" w:hAnsi="Times New Roman"/>
+            </w:rPr>
             <w:instrText xml:space="preserve"> TOC \o "1-3" \h \z \u </w:instrText>
           </w:r>
           <w:r>
+            <w:rPr>
+              <w:rFonts w:ascii="Times New Roman" w:hAnsi="Times New Roman"/>
+            </w:rPr>
             <w:fldChar w:fldCharType="separate"/>
           </w:r>
-          <w:hyperlink w:anchor="_Toc59706624" w:history="1">
+          <w:hyperlink w:anchor="_Toc59737761" w:history="1">
             <w:r>
               <w:rPr>
                 <w:rStyle w:val="Kpr"/>
+                <w:rFonts w:ascii="Times New Roman" w:hAnsi="Times New Roman"/>
+                <w:noProof/>
+              </w:rPr>
+              <w:t>1-</w:t>
+            </w:r>
+            <w:r>
+              <w:rPr>
+                <w:rFonts w:cstheme="minorBidi"/>
+                <w:noProof/>
+              </w:rPr>
+              <w:tab/>
+            </w:r>
+            <w:r>
+              <w:rPr>
+                <w:rStyle w:val="Kpr"/>
+                <w:rFonts w:ascii="Times New Roman" w:hAnsi="Times New Roman"/>
                 <w:noProof/>
                 <w:shd w:val="clear" w:color="auto" w:fill="FFFFFF"/>
               </w:rPr>
@@ -439,7 +556,7 @@
                 <w:noProof/>
                 <w:webHidden/>
               </w:rPr>
-              <w:instrText xml:space="preserve"> PAGEREF _Toc59706624 \h </w:instrText>
+              <w:instrText xml:space="preserve"> PAGEREF _Toc59737761 \h </w:instrText>
             </w:r>
             <w:r>
               <w:rPr>
@@ -459,7 +576,7 @@
                 <w:noProof/>
                 <w:webHidden/>
               </w:rPr>
-              <w:t>3</w:t>
+              <w:t>2</w:t>
             </w:r>
             <w:r>
               <w:rPr>
@@ -473,6 +590,178 @@
         <w:p>
           <w:pPr>
             <w:pStyle w:val="T1"/>
+            <w:tabs>
+              <w:tab w:val="left" w:pos="440"/>
+              <w:tab w:val="right" w:leader="dot" w:pos="9062"/>
+            </w:tabs>
+            <w:rPr>
+              <w:rFonts w:cstheme="minorBidi"/>
+              <w:noProof/>
+            </w:rPr>
+          </w:pPr>
+          <w:hyperlink w:anchor="_Toc59737762" w:history="1">
+            <w:r>
+              <w:rPr>
+                <w:rStyle w:val="Kpr"/>
+                <w:rFonts w:ascii="Times New Roman" w:hAnsi="Times New Roman"/>
+                <w:noProof/>
+              </w:rPr>
+              <w:t>2-</w:t>
+            </w:r>
+            <w:r>
+              <w:rPr>
+                <w:rFonts w:cstheme="minorBidi"/>
+                <w:noProof/>
+              </w:rPr>
+              <w:tab/>
+            </w:r>
+            <w:r>
+              <w:rPr>
+                <w:rStyle w:val="Kpr"/>
+                <w:rFonts w:ascii="Times New Roman" w:hAnsi="Times New Roman"/>
+                <w:noProof/>
+              </w:rPr>
+              <w:t>TOPOLOGY SELECTION</w:t>
+            </w:r>
+            <w:r>
+              <w:rPr>
+                <w:noProof/>
+                <w:webHidden/>
+              </w:rPr>
+              <w:tab/>
+            </w:r>
+            <w:r>
+              <w:rPr>
+                <w:noProof/>
+                <w:webHidden/>
+              </w:rPr>
+              <w:fldChar w:fldCharType="begin"/>
+            </w:r>
+            <w:r>
+              <w:rPr>
+                <w:noProof/>
+                <w:webHidden/>
+              </w:rPr>
+              <w:instrText xml:space="preserve"> PAGEREF _Toc59737762 \h </w:instrText>
+            </w:r>
+            <w:r>
+              <w:rPr>
+                <w:noProof/>
+                <w:webHidden/>
+              </w:rPr>
+            </w:r>
+            <w:r>
+              <w:rPr>
+                <w:noProof/>
+                <w:webHidden/>
+              </w:rPr>
+              <w:fldChar w:fldCharType="separate"/>
+            </w:r>
+            <w:r>
+              <w:rPr>
+                <w:noProof/>
+                <w:webHidden/>
+              </w:rPr>
+              <w:t>2</w:t>
+            </w:r>
+            <w:r>
+              <w:rPr>
+                <w:noProof/>
+                <w:webHidden/>
+              </w:rPr>
+              <w:fldChar w:fldCharType="end"/>
+            </w:r>
+          </w:hyperlink>
+        </w:p>
+        <w:p>
+          <w:pPr>
+            <w:pStyle w:val="T1"/>
+            <w:tabs>
+              <w:tab w:val="left" w:pos="440"/>
+              <w:tab w:val="right" w:leader="dot" w:pos="9062"/>
+            </w:tabs>
+            <w:rPr>
+              <w:rFonts w:cstheme="minorBidi"/>
+              <w:noProof/>
+            </w:rPr>
+          </w:pPr>
+          <w:hyperlink w:anchor="_Toc59737763" w:history="1">
+            <w:r>
+              <w:rPr>
+                <w:rStyle w:val="Kpr"/>
+                <w:rFonts w:ascii="Times New Roman" w:hAnsi="Times New Roman"/>
+                <w:noProof/>
+              </w:rPr>
+              <w:t>3-</w:t>
+            </w:r>
+            <w:r>
+              <w:rPr>
+                <w:rFonts w:cstheme="minorBidi"/>
+                <w:noProof/>
+              </w:rPr>
+              <w:tab/>
+            </w:r>
+            <w:r>
+              <w:rPr>
+                <w:rStyle w:val="Kpr"/>
+                <w:rFonts w:ascii="Times New Roman" w:hAnsi="Times New Roman"/>
+                <w:noProof/>
+              </w:rPr>
+              <w:t>CIRCUIT ANALYSYS &amp; SIMULATION RESULTS</w:t>
+            </w:r>
+            <w:r>
+              <w:rPr>
+                <w:noProof/>
+                <w:webHidden/>
+              </w:rPr>
+              <w:tab/>
+            </w:r>
+            <w:r>
+              <w:rPr>
+                <w:noProof/>
+                <w:webHidden/>
+              </w:rPr>
+              <w:fldChar w:fldCharType="begin"/>
+            </w:r>
+            <w:r>
+              <w:rPr>
+                <w:noProof/>
+                <w:webHidden/>
+              </w:rPr>
+              <w:instrText xml:space="preserve"> PAGEREF _Toc59737763 \h </w:instrText>
+            </w:r>
+            <w:r>
+              <w:rPr>
+                <w:noProof/>
+                <w:webHidden/>
+              </w:rPr>
+            </w:r>
+            <w:r>
+              <w:rPr>
+                <w:noProof/>
+                <w:webHidden/>
+              </w:rPr>
+              <w:fldChar w:fldCharType="separate"/>
+            </w:r>
+            <w:r>
+              <w:rPr>
+                <w:noProof/>
+                <w:webHidden/>
+              </w:rPr>
+              <w:t>3</w:t>
+            </w:r>
+            <w:r>
+              <w:rPr>
+                <w:noProof/>
+                <w:webHidden/>
+              </w:rPr>
+              <w:fldChar w:fldCharType="end"/>
+            </w:r>
+          </w:hyperlink>
+        </w:p>
+        <w:p>
+          <w:pPr>
+            <w:pStyle w:val="T2"/>
             <w:tabs>
               <w:tab w:val="right" w:leader="dot" w:pos="9062"/>
             </w:tabs>
@@ -481,13 +770,14 @@
               <w:noProof/>
             </w:rPr>
           </w:pPr>
-          <w:hyperlink w:anchor="_Toc59706625" w:history="1">
+          <w:hyperlink w:anchor="_Toc59737764" w:history="1">
             <w:r>
               <w:rPr>
                 <w:rStyle w:val="Kpr"/>
-                <w:noProof/>
-              </w:rPr>
-              <w:t>TOPOLOGY</w:t>
+                <w:rFonts w:ascii="Times New Roman" w:hAnsi="Times New Roman"/>
+                <w:noProof/>
+              </w:rPr>
+              <w:t>3.1 Diode Rectifier and Buck Converter Block</w:t>
             </w:r>
             <w:r>
               <w:rPr>
@@ -508,7 +798,7 @@
                 <w:noProof/>
                 <w:webHidden/>
               </w:rPr>
-              <w:instrText xml:space="preserve"> PAGEREF _Toc59706625 \h </w:instrText>
+              <w:instrText xml:space="preserve"> PAGEREF _Toc59737764 \h </w:instrText>
             </w:r>
             <w:r>
               <w:rPr>
@@ -541,7 +831,7 @@
         </w:p>
         <w:p>
           <w:pPr>
-            <w:pStyle w:val="T1"/>
+            <w:pStyle w:val="T2"/>
             <w:tabs>
               <w:tab w:val="right" w:leader="dot" w:pos="9062"/>
             </w:tabs>
@@ -550,13 +840,14 @@
               <w:noProof/>
             </w:rPr>
           </w:pPr>
-          <w:hyperlink w:anchor="_Toc59706626" w:history="1">
+          <w:hyperlink w:anchor="_Toc59737765" w:history="1">
             <w:r>
               <w:rPr>
                 <w:rStyle w:val="Kpr"/>
-                <w:noProof/>
-              </w:rPr>
-              <w:t>CIRCUIT ANALYSYS</w:t>
+                <w:rFonts w:ascii="Times New Roman" w:hAnsi="Times New Roman"/>
+                <w:noProof/>
+              </w:rPr>
+              <w:t>3.2 Current Sense and Amplifier Block</w:t>
             </w:r>
             <w:r>
               <w:rPr>
@@ -577,7 +868,7 @@
                 <w:noProof/>
                 <w:webHidden/>
               </w:rPr>
-              <w:instrText xml:space="preserve"> PAGEREF _Toc59706626 \h </w:instrText>
+              <w:instrText xml:space="preserve"> PAGEREF _Toc59737765 \h </w:instrText>
             </w:r>
             <w:r>
               <w:rPr>
@@ -597,7 +888,7 @@
                 <w:noProof/>
                 <w:webHidden/>
               </w:rPr>
-              <w:t>3</w:t>
+              <w:t>5</w:t>
             </w:r>
             <w:r>
               <w:rPr>
@@ -610,7 +901,7 @@
         </w:p>
         <w:p>
           <w:pPr>
-            <w:pStyle w:val="T1"/>
+            <w:pStyle w:val="T2"/>
             <w:tabs>
               <w:tab w:val="right" w:leader="dot" w:pos="9062"/>
             </w:tabs>
@@ -619,13 +910,14 @@
               <w:noProof/>
             </w:rPr>
           </w:pPr>
-          <w:hyperlink w:anchor="_Toc59706627" w:history="1">
+          <w:hyperlink w:anchor="_Toc59737766" w:history="1">
             <w:r>
               <w:rPr>
                 <w:rStyle w:val="Kpr"/>
-                <w:noProof/>
-              </w:rPr>
-              <w:t>COMPONENT SELECTION</w:t>
+                <w:rFonts w:ascii="Times New Roman" w:hAnsi="Times New Roman"/>
+                <w:noProof/>
+              </w:rPr>
+              <w:t>3.3 DC Voltage Generator Block</w:t>
             </w:r>
             <w:r>
               <w:rPr>
@@ -646,7 +938,7 @@
                 <w:noProof/>
                 <w:webHidden/>
               </w:rPr>
-              <w:instrText xml:space="preserve"> PAGEREF _Toc59706627 \h </w:instrText>
+              <w:instrText xml:space="preserve"> PAGEREF _Toc59737766 \h </w:instrText>
             </w:r>
             <w:r>
               <w:rPr>
@@ -666,7 +958,7 @@
                 <w:noProof/>
                 <w:webHidden/>
               </w:rPr>
-              <w:t>3</w:t>
+              <w:t>6</w:t>
             </w:r>
             <w:r>
               <w:rPr>
@@ -679,7 +971,7 @@
         </w:p>
         <w:p>
           <w:pPr>
-            <w:pStyle w:val="T1"/>
+            <w:pStyle w:val="T2"/>
             <w:tabs>
               <w:tab w:val="right" w:leader="dot" w:pos="9062"/>
             </w:tabs>
@@ -688,13 +980,14 @@
               <w:noProof/>
             </w:rPr>
           </w:pPr>
-          <w:hyperlink w:anchor="_Toc59706628" w:history="1">
+          <w:hyperlink w:anchor="_Toc59737767" w:history="1">
             <w:r>
               <w:rPr>
                 <w:rStyle w:val="Kpr"/>
-                <w:noProof/>
-              </w:rPr>
-              <w:t>CONCLUSION</w:t>
+                <w:rFonts w:ascii="Times New Roman" w:hAnsi="Times New Roman"/>
+                <w:noProof/>
+              </w:rPr>
+              <w:t>3.4 Error Amplifier Block</w:t>
             </w:r>
             <w:r>
               <w:rPr>
@@ -715,7 +1008,7 @@
                 <w:noProof/>
                 <w:webHidden/>
               </w:rPr>
-              <w:instrText xml:space="preserve"> PAGEREF _Toc59706628 \h </w:instrText>
+              <w:instrText xml:space="preserve"> PAGEREF _Toc59737767 \h </w:instrText>
             </w:r>
             <w:r>
               <w:rPr>
@@ -735,7 +1028,7 @@
                 <w:noProof/>
                 <w:webHidden/>
               </w:rPr>
-              <w:t>3</w:t>
+              <w:t>7</w:t>
             </w:r>
             <w:r>
               <w:rPr>
@@ -747,8 +1040,326 @@
           </w:hyperlink>
         </w:p>
         <w:p>
+          <w:pPr>
+            <w:pStyle w:val="T2"/>
+            <w:tabs>
+              <w:tab w:val="right" w:leader="dot" w:pos="9062"/>
+            </w:tabs>
+            <w:rPr>
+              <w:rFonts w:cstheme="minorBidi"/>
+              <w:noProof/>
+            </w:rPr>
+          </w:pPr>
+          <w:hyperlink w:anchor="_Toc59737768" w:history="1">
+            <w:r>
+              <w:rPr>
+                <w:rStyle w:val="Kpr"/>
+                <w:rFonts w:ascii="Times New Roman" w:hAnsi="Times New Roman"/>
+                <w:noProof/>
+              </w:rPr>
+              <w:t>3.5 PI Controller Block</w:t>
+            </w:r>
+            <w:r>
+              <w:rPr>
+                <w:noProof/>
+                <w:webHidden/>
+              </w:rPr>
+              <w:tab/>
+            </w:r>
+            <w:r>
+              <w:rPr>
+                <w:noProof/>
+                <w:webHidden/>
+              </w:rPr>
+              <w:fldChar w:fldCharType="begin"/>
+            </w:r>
+            <w:r>
+              <w:rPr>
+                <w:noProof/>
+                <w:webHidden/>
+              </w:rPr>
+              <w:instrText xml:space="preserve"> PAGEREF _Toc59737768 \h </w:instrText>
+            </w:r>
+            <w:r>
+              <w:rPr>
+                <w:noProof/>
+                <w:webHidden/>
+              </w:rPr>
+            </w:r>
+            <w:r>
+              <w:rPr>
+                <w:noProof/>
+                <w:webHidden/>
+              </w:rPr>
+              <w:fldChar w:fldCharType="separate"/>
+            </w:r>
+            <w:r>
+              <w:rPr>
+                <w:noProof/>
+                <w:webHidden/>
+              </w:rPr>
+              <w:t>8</w:t>
+            </w:r>
+            <w:r>
+              <w:rPr>
+                <w:noProof/>
+                <w:webHidden/>
+              </w:rPr>
+              <w:fldChar w:fldCharType="end"/>
+            </w:r>
+          </w:hyperlink>
+        </w:p>
+        <w:p>
+          <w:pPr>
+            <w:pStyle w:val="T2"/>
+            <w:tabs>
+              <w:tab w:val="right" w:leader="dot" w:pos="9062"/>
+            </w:tabs>
+            <w:rPr>
+              <w:rFonts w:cstheme="minorBidi"/>
+              <w:noProof/>
+            </w:rPr>
+          </w:pPr>
+          <w:hyperlink w:anchor="_Toc59737769" w:history="1">
+            <w:r>
+              <w:rPr>
+                <w:rStyle w:val="Kpr"/>
+                <w:rFonts w:ascii="Times New Roman" w:hAnsi="Times New Roman"/>
+                <w:noProof/>
+              </w:rPr>
+              <w:t>3.6 PWM Generator Block</w:t>
+            </w:r>
+            <w:r>
+              <w:rPr>
+                <w:noProof/>
+                <w:webHidden/>
+              </w:rPr>
+              <w:tab/>
+            </w:r>
+            <w:r>
+              <w:rPr>
+                <w:noProof/>
+                <w:webHidden/>
+              </w:rPr>
+              <w:fldChar w:fldCharType="begin"/>
+            </w:r>
+            <w:r>
+              <w:rPr>
+                <w:noProof/>
+                <w:webHidden/>
+              </w:rPr>
+              <w:instrText xml:space="preserve"> PAGEREF _Toc59737769 \h </w:instrText>
+            </w:r>
+            <w:r>
+              <w:rPr>
+                <w:noProof/>
+                <w:webHidden/>
+              </w:rPr>
+            </w:r>
+            <w:r>
+              <w:rPr>
+                <w:noProof/>
+                <w:webHidden/>
+              </w:rPr>
+              <w:fldChar w:fldCharType="separate"/>
+            </w:r>
+            <w:r>
+              <w:rPr>
+                <w:noProof/>
+                <w:webHidden/>
+              </w:rPr>
+              <w:t>9</w:t>
+            </w:r>
+            <w:r>
+              <w:rPr>
+                <w:noProof/>
+                <w:webHidden/>
+              </w:rPr>
+              <w:fldChar w:fldCharType="end"/>
+            </w:r>
+          </w:hyperlink>
+        </w:p>
+        <w:p>
+          <w:pPr>
+            <w:pStyle w:val="T1"/>
+            <w:tabs>
+              <w:tab w:val="left" w:pos="440"/>
+              <w:tab w:val="right" w:leader="dot" w:pos="9062"/>
+            </w:tabs>
+            <w:rPr>
+              <w:rFonts w:cstheme="minorBidi"/>
+              <w:noProof/>
+            </w:rPr>
+          </w:pPr>
+          <w:hyperlink w:anchor="_Toc59737770" w:history="1">
+            <w:r>
+              <w:rPr>
+                <w:rStyle w:val="Kpr"/>
+                <w:rFonts w:ascii="Times New Roman" w:hAnsi="Times New Roman"/>
+                <w:noProof/>
+              </w:rPr>
+              <w:t>4-</w:t>
+            </w:r>
+            <w:r>
+              <w:rPr>
+                <w:rFonts w:cstheme="minorBidi"/>
+                <w:noProof/>
+              </w:rPr>
+              <w:tab/>
+            </w:r>
+            <w:r>
+              <w:rPr>
+                <w:rStyle w:val="Kpr"/>
+                <w:rFonts w:ascii="Times New Roman" w:hAnsi="Times New Roman"/>
+                <w:noProof/>
+              </w:rPr>
+              <w:t>COMPONENT SELECTION</w:t>
+            </w:r>
+            <w:r>
+              <w:rPr>
+                <w:noProof/>
+                <w:webHidden/>
+              </w:rPr>
+              <w:tab/>
+            </w:r>
+            <w:r>
+              <w:rPr>
+                <w:noProof/>
+                <w:webHidden/>
+              </w:rPr>
+              <w:fldChar w:fldCharType="begin"/>
+            </w:r>
+            <w:r>
+              <w:rPr>
+                <w:noProof/>
+                <w:webHidden/>
+              </w:rPr>
+              <w:instrText xml:space="preserve"> PAGEREF _Toc59737770 \h </w:instrText>
+            </w:r>
+            <w:r>
+              <w:rPr>
+                <w:noProof/>
+                <w:webHidden/>
+              </w:rPr>
+            </w:r>
+            <w:r>
+              <w:rPr>
+                <w:noProof/>
+                <w:webHidden/>
+              </w:rPr>
+              <w:fldChar w:fldCharType="separate"/>
+            </w:r>
+            <w:r>
+              <w:rPr>
+                <w:noProof/>
+                <w:webHidden/>
+              </w:rPr>
+              <w:t>10</w:t>
+            </w:r>
+            <w:r>
+              <w:rPr>
+                <w:noProof/>
+                <w:webHidden/>
+              </w:rPr>
+              <w:fldChar w:fldCharType="end"/>
+            </w:r>
+          </w:hyperlink>
+        </w:p>
+        <w:p>
+          <w:pPr>
+            <w:pStyle w:val="T1"/>
+            <w:tabs>
+              <w:tab w:val="left" w:pos="440"/>
+              <w:tab w:val="right" w:leader="dot" w:pos="9062"/>
+            </w:tabs>
+            <w:rPr>
+              <w:rFonts w:cstheme="minorBidi"/>
+              <w:noProof/>
+            </w:rPr>
+          </w:pPr>
+          <w:hyperlink w:anchor="_Toc59737771" w:history="1">
+            <w:r>
+              <w:rPr>
+                <w:rStyle w:val="Kpr"/>
+                <w:rFonts w:ascii="Times New Roman" w:hAnsi="Times New Roman"/>
+                <w:noProof/>
+              </w:rPr>
+              <w:t>5-</w:t>
+            </w:r>
+            <w:r>
+              <w:rPr>
+                <w:rFonts w:cstheme="minorBidi"/>
+                <w:noProof/>
+              </w:rPr>
+              <w:tab/>
+            </w:r>
+            <w:r>
+              <w:rPr>
+                <w:rStyle w:val="Kpr"/>
+                <w:rFonts w:ascii="Times New Roman" w:hAnsi="Times New Roman"/>
+                <w:noProof/>
+              </w:rPr>
+              <w:t>CONCLUSION</w:t>
+            </w:r>
+            <w:r>
+              <w:rPr>
+                <w:noProof/>
+                <w:webHidden/>
+              </w:rPr>
+              <w:tab/>
+            </w:r>
+            <w:r>
+              <w:rPr>
+                <w:noProof/>
+                <w:webHidden/>
+              </w:rPr>
+              <w:fldChar w:fldCharType="begin"/>
+            </w:r>
+            <w:r>
+              <w:rPr>
+                <w:noProof/>
+                <w:webHidden/>
+              </w:rPr>
+              <w:instrText xml:space="preserve"> PAGEREF _Toc59737771 \h </w:instrText>
+            </w:r>
+            <w:r>
+              <w:rPr>
+                <w:noProof/>
+                <w:webHidden/>
+              </w:rPr>
+            </w:r>
+            <w:r>
+              <w:rPr>
+                <w:noProof/>
+                <w:webHidden/>
+              </w:rPr>
+              <w:fldChar w:fldCharType="separate"/>
+            </w:r>
+            <w:r>
+              <w:rPr>
+                <w:noProof/>
+                <w:webHidden/>
+              </w:rPr>
+              <w:t>10</w:t>
+            </w:r>
+            <w:r>
+              <w:rPr>
+                <w:noProof/>
+                <w:webHidden/>
+              </w:rPr>
+              <w:fldChar w:fldCharType="end"/>
+            </w:r>
+          </w:hyperlink>
+        </w:p>
+        <w:p>
+          <w:pPr>
+            <w:rPr>
+              <w:rFonts w:ascii="Times New Roman" w:hAnsi="Times New Roman" w:cs="Times New Roman"/>
+            </w:rPr>
+          </w:pPr>
           <w:r>
             <w:rPr>
+              <w:rFonts w:ascii="Times New Roman" w:hAnsi="Times New Roman" w:cs="Times New Roman"/>
               <w:b/>
               <w:bCs/>
               <w:lang w:val="tr-TR"/>
@@ -763,22 +1374,20 @@
         <w:spacing w:line="240" w:lineRule="auto"/>
         <w:jc w:val="center"/>
         <w:rPr>
-          <w:rFonts w:cstheme="minorHAnsi"/>
+          <w:rFonts w:ascii="Times New Roman" w:hAnsi="Times New Roman" w:cs="Times New Roman"/>
           <w:color w:val="24292E"/>
           <w:sz w:val="32"/>
           <w:szCs w:val="32"/>
           <w:shd w:val="clear" w:color="auto" w:fill="FFFFFF"/>
         </w:rPr>
       </w:pPr>
-      <w:bookmarkStart w:id="0" w:name="_GoBack"/>
-      <w:bookmarkEnd w:id="0"/>
     </w:p>
     <w:p>
       <w:pPr>
         <w:spacing w:line="240" w:lineRule="auto"/>
         <w:jc w:val="center"/>
         <w:rPr>
-          <w:rFonts w:cstheme="minorHAnsi"/>
+          <w:rFonts w:ascii="Times New Roman" w:hAnsi="Times New Roman" w:cs="Times New Roman"/>
           <w:color w:val="24292E"/>
           <w:sz w:val="32"/>
           <w:szCs w:val="32"/>
@@ -791,7 +1400,7 @@
         <w:spacing w:line="240" w:lineRule="auto"/>
         <w:jc w:val="center"/>
         <w:rPr>
-          <w:rFonts w:cstheme="minorHAnsi"/>
+          <w:rFonts w:ascii="Times New Roman" w:hAnsi="Times New Roman" w:cs="Times New Roman"/>
           <w:color w:val="24292E"/>
           <w:sz w:val="32"/>
           <w:szCs w:val="32"/>
@@ -804,7 +1413,7 @@
         <w:spacing w:line="240" w:lineRule="auto"/>
         <w:jc w:val="center"/>
         <w:rPr>
-          <w:rFonts w:cstheme="minorHAnsi"/>
+          <w:rFonts w:ascii="Times New Roman" w:hAnsi="Times New Roman" w:cs="Times New Roman"/>
           <w:color w:val="24292E"/>
           <w:sz w:val="32"/>
           <w:szCs w:val="32"/>
@@ -817,7 +1426,7 @@
         <w:spacing w:line="240" w:lineRule="auto"/>
         <w:jc w:val="center"/>
         <w:rPr>
-          <w:rFonts w:cstheme="minorHAnsi"/>
+          <w:rFonts w:ascii="Times New Roman" w:hAnsi="Times New Roman" w:cs="Times New Roman"/>
           <w:color w:val="24292E"/>
           <w:sz w:val="32"/>
           <w:szCs w:val="32"/>
@@ -830,7 +1439,7 @@
         <w:spacing w:line="240" w:lineRule="auto"/>
         <w:jc w:val="center"/>
         <w:rPr>
-          <w:rFonts w:cstheme="minorHAnsi"/>
+          <w:rFonts w:ascii="Times New Roman" w:hAnsi="Times New Roman" w:cs="Times New Roman"/>
           <w:color w:val="24292E"/>
           <w:sz w:val="32"/>
           <w:szCs w:val="32"/>
@@ -843,7 +1452,7 @@
         <w:spacing w:line="240" w:lineRule="auto"/>
         <w:jc w:val="center"/>
         <w:rPr>
-          <w:rFonts w:cstheme="minorHAnsi"/>
+          <w:rFonts w:ascii="Times New Roman" w:hAnsi="Times New Roman" w:cs="Times New Roman"/>
           <w:color w:val="24292E"/>
           <w:sz w:val="32"/>
           <w:szCs w:val="32"/>
@@ -856,7 +1465,7 @@
         <w:spacing w:line="240" w:lineRule="auto"/>
         <w:jc w:val="center"/>
         <w:rPr>
-          <w:rFonts w:cstheme="minorHAnsi"/>
+          <w:rFonts w:ascii="Times New Roman" w:hAnsi="Times New Roman" w:cs="Times New Roman"/>
           <w:color w:val="24292E"/>
           <w:sz w:val="32"/>
           <w:szCs w:val="32"/>
@@ -869,7 +1478,7 @@
         <w:spacing w:line="240" w:lineRule="auto"/>
         <w:jc w:val="center"/>
         <w:rPr>
-          <w:rFonts w:cstheme="minorHAnsi"/>
+          <w:rFonts w:ascii="Times New Roman" w:hAnsi="Times New Roman" w:cs="Times New Roman"/>
           <w:color w:val="24292E"/>
           <w:sz w:val="32"/>
           <w:szCs w:val="32"/>
@@ -882,7 +1491,7 @@
         <w:spacing w:line="240" w:lineRule="auto"/>
         <w:jc w:val="center"/>
         <w:rPr>
-          <w:rFonts w:cstheme="minorHAnsi"/>
+          <w:rFonts w:ascii="Times New Roman" w:hAnsi="Times New Roman" w:cs="Times New Roman"/>
           <w:color w:val="24292E"/>
           <w:sz w:val="32"/>
           <w:szCs w:val="32"/>
@@ -895,7 +1504,7 @@
         <w:spacing w:line="240" w:lineRule="auto"/>
         <w:jc w:val="center"/>
         <w:rPr>
-          <w:rFonts w:cstheme="minorHAnsi"/>
+          <w:rFonts w:ascii="Times New Roman" w:hAnsi="Times New Roman" w:cs="Times New Roman"/>
           <w:color w:val="24292E"/>
           <w:sz w:val="32"/>
           <w:szCs w:val="32"/>
@@ -908,7 +1517,7 @@
         <w:spacing w:line="240" w:lineRule="auto"/>
         <w:jc w:val="center"/>
         <w:rPr>
-          <w:rFonts w:cstheme="minorHAnsi"/>
+          <w:rFonts w:ascii="Times New Roman" w:hAnsi="Times New Roman" w:cs="Times New Roman"/>
           <w:color w:val="24292E"/>
           <w:sz w:val="32"/>
           <w:szCs w:val="32"/>
@@ -921,7 +1530,7 @@
         <w:spacing w:line="240" w:lineRule="auto"/>
         <w:jc w:val="center"/>
         <w:rPr>
-          <w:rFonts w:cstheme="minorHAnsi"/>
+          <w:rFonts w:ascii="Times New Roman" w:hAnsi="Times New Roman" w:cs="Times New Roman"/>
           <w:color w:val="24292E"/>
           <w:sz w:val="32"/>
           <w:szCs w:val="32"/>
@@ -934,7 +1543,7 @@
         <w:spacing w:line="240" w:lineRule="auto"/>
         <w:jc w:val="center"/>
         <w:rPr>
-          <w:rFonts w:cstheme="minorHAnsi"/>
+          <w:rFonts w:ascii="Times New Roman" w:hAnsi="Times New Roman" w:cs="Times New Roman"/>
           <w:color w:val="24292E"/>
           <w:sz w:val="32"/>
           <w:szCs w:val="32"/>
@@ -947,7 +1556,7 @@
         <w:spacing w:line="240" w:lineRule="auto"/>
         <w:jc w:val="center"/>
         <w:rPr>
-          <w:rFonts w:cstheme="minorHAnsi"/>
+          <w:rFonts w:ascii="Times New Roman" w:hAnsi="Times New Roman" w:cs="Times New Roman"/>
           <w:color w:val="24292E"/>
           <w:sz w:val="32"/>
           <w:szCs w:val="32"/>
@@ -960,7 +1569,7 @@
         <w:spacing w:line="240" w:lineRule="auto"/>
         <w:jc w:val="center"/>
         <w:rPr>
-          <w:rFonts w:cstheme="minorHAnsi"/>
+          <w:rFonts w:ascii="Times New Roman" w:hAnsi="Times New Roman" w:cs="Times New Roman"/>
           <w:color w:val="24292E"/>
           <w:sz w:val="32"/>
           <w:szCs w:val="32"/>
@@ -971,202 +1580,2928 @@
     <w:p>
       <w:pPr>
         <w:spacing w:line="240" w:lineRule="auto"/>
-        <w:jc w:val="center"/>
-        <w:rPr>
-          <w:rFonts w:cstheme="minorHAnsi"/>
+        <w:rPr>
+          <w:rFonts w:ascii="Times New Roman" w:hAnsi="Times New Roman" w:cs="Times New Roman"/>
           <w:color w:val="24292E"/>
           <w:sz w:val="32"/>
           <w:szCs w:val="32"/>
           <w:shd w:val="clear" w:color="auto" w:fill="FFFFFF"/>
         </w:rPr>
       </w:pPr>
-    </w:p>
-    <w:p>
-      <w:pPr>
-        <w:spacing w:line="240" w:lineRule="auto"/>
-        <w:jc w:val="center"/>
-        <w:rPr>
-          <w:rFonts w:cstheme="minorHAnsi"/>
-          <w:color w:val="24292E"/>
-          <w:sz w:val="32"/>
-          <w:szCs w:val="32"/>
-          <w:shd w:val="clear" w:color="auto" w:fill="FFFFFF"/>
-        </w:rPr>
-      </w:pPr>
-    </w:p>
-    <w:p>
-      <w:pPr>
-        <w:spacing w:line="240" w:lineRule="auto"/>
-        <w:jc w:val="center"/>
-        <w:rPr>
-          <w:rFonts w:cstheme="minorHAnsi"/>
-          <w:color w:val="24292E"/>
-          <w:sz w:val="32"/>
-          <w:szCs w:val="32"/>
-          <w:shd w:val="clear" w:color="auto" w:fill="FFFFFF"/>
-        </w:rPr>
-      </w:pPr>
+      <w:bookmarkStart w:id="1" w:name="_GoBack"/>
+      <w:bookmarkEnd w:id="1"/>
     </w:p>
     <w:p>
       <w:pPr>
         <w:pStyle w:val="Balk1"/>
-        <w:rPr>
-          <w:shd w:val="clear" w:color="auto" w:fill="FFFFFF"/>
-        </w:rPr>
-      </w:pPr>
-      <w:bookmarkStart w:id="1" w:name="_Toc59706624"/>
-      <w:r>
-        <w:rPr>
+        <w:numPr>
+          <w:ilvl w:val="0"/>
+          <w:numId w:val="1"/>
+        </w:numPr>
+        <w:rPr>
+          <w:rFonts w:ascii="Times New Roman" w:hAnsi="Times New Roman" w:cs="Times New Roman"/>
+          <w:shd w:val="clear" w:color="auto" w:fill="FFFFFF"/>
+        </w:rPr>
+      </w:pPr>
+      <w:bookmarkStart w:id="2" w:name="_Toc59737761"/>
+      <w:r>
+        <w:rPr>
+          <w:rFonts w:ascii="Times New Roman" w:hAnsi="Times New Roman" w:cs="Times New Roman"/>
           <w:shd w:val="clear" w:color="auto" w:fill="FFFFFF"/>
         </w:rPr>
         <w:lastRenderedPageBreak/>
         <w:t>INTRODUCTION</w:t>
       </w:r>
-      <w:bookmarkEnd w:id="1"/>
+      <w:bookmarkEnd w:id="2"/>
+    </w:p>
+    <w:p>
+      <w:pPr>
+        <w:rPr>
+          <w:rFonts w:ascii="Times New Roman" w:hAnsi="Times New Roman" w:cs="Times New Roman"/>
+        </w:rPr>
+      </w:pPr>
+    </w:p>
+    <w:p>
+      <w:pPr>
+        <w:spacing w:line="360" w:lineRule="auto"/>
+        <w:ind w:firstLine="720"/>
+        <w:jc w:val="both"/>
+        <w:rPr>
+          <w:rFonts w:ascii="Times New Roman" w:hAnsi="Times New Roman" w:cs="Times New Roman"/>
+          <w:color w:val="24292E"/>
+          <w:shd w:val="clear" w:color="auto" w:fill="FFFFFF"/>
+        </w:rPr>
+      </w:pPr>
+      <w:r>
+        <w:rPr>
+          <w:rFonts w:ascii="Times New Roman" w:hAnsi="Times New Roman" w:cs="Times New Roman"/>
+          <w:color w:val="24292E"/>
+          <w:shd w:val="clear" w:color="auto" w:fill="FFFFFF"/>
+        </w:rPr>
+        <w:t>Renewable energy is defined as useful energy collected from renewable resources</w:t>
+      </w:r>
+      <w:r>
+        <w:rPr>
+          <w:rFonts w:ascii="Times New Roman" w:hAnsi="Times New Roman" w:cs="Times New Roman"/>
+          <w:color w:val="24292E"/>
+          <w:shd w:val="clear" w:color="auto" w:fill="FFFFFF"/>
+        </w:rPr>
+        <w:t xml:space="preserve">. Wind is one of the renewable resources. It is used to provide a mechanical power to the wind turbines to generate electricity. The wind power is widely used sustainable energy. However, there are some problems on using the electricity produced in the wind turbines. These turbines, generally, behaves as an electric generator with a continuously varying output voltage and output current. In this project, </w:t>
+      </w:r>
+      <w:proofErr w:type="spellStart"/>
+      <w:r>
+        <w:rPr>
+          <w:rFonts w:ascii="Times New Roman" w:hAnsi="Times New Roman" w:cs="Times New Roman"/>
+          <w:color w:val="24292E"/>
+          <w:shd w:val="clear" w:color="auto" w:fill="FFFFFF"/>
+        </w:rPr>
+        <w:t>Kardesler</w:t>
+      </w:r>
+      <w:proofErr w:type="spellEnd"/>
+      <w:r>
+        <w:rPr>
+          <w:rFonts w:ascii="Times New Roman" w:hAnsi="Times New Roman" w:cs="Times New Roman"/>
+          <w:color w:val="24292E"/>
+          <w:shd w:val="clear" w:color="auto" w:fill="FFFFFF"/>
+        </w:rPr>
+        <w:t xml:space="preserve"> </w:t>
+      </w:r>
+      <w:proofErr w:type="spellStart"/>
+      <w:r>
+        <w:rPr>
+          <w:rFonts w:ascii="Times New Roman" w:hAnsi="Times New Roman" w:cs="Times New Roman"/>
+          <w:color w:val="24292E"/>
+          <w:shd w:val="clear" w:color="auto" w:fill="FFFFFF"/>
+        </w:rPr>
+        <w:t>Elektronik</w:t>
+      </w:r>
+      <w:proofErr w:type="spellEnd"/>
+      <w:r>
+        <w:rPr>
+          <w:rFonts w:ascii="Times New Roman" w:hAnsi="Times New Roman" w:cs="Times New Roman"/>
+          <w:color w:val="24292E"/>
+          <w:shd w:val="clear" w:color="auto" w:fill="FFFFFF"/>
+        </w:rPr>
+        <w:t xml:space="preserve"> A.Ş. </w:t>
+      </w:r>
+      <w:r>
+        <w:rPr>
+          <w:rFonts w:ascii="Times New Roman" w:hAnsi="Times New Roman" w:cs="Times New Roman"/>
+          <w:color w:val="24292E"/>
+          <w:shd w:val="clear" w:color="auto" w:fill="FFFFFF"/>
+        </w:rPr>
+        <w:t xml:space="preserve">introduces AC to DC Converter project which regulate the output current. In the first part of this report, the topology of the converter will be discussed. The advantages and disadvantages of different topologies will be compared. Moreover, the reason for the topology selection will be given. In the second part, the circuit schematic and its simulation results with ideal cases will be provided. Moreover, the component selection and cost analysis will be provided in the second part. To conclude, </w:t>
+      </w:r>
+      <w:r>
+        <w:rPr>
+          <w:rFonts w:ascii="Times New Roman" w:hAnsi="Times New Roman" w:cs="Times New Roman"/>
+          <w:color w:val="24292E"/>
+          <w:shd w:val="clear" w:color="auto" w:fill="FFFFFF"/>
+        </w:rPr>
+        <w:t>our engineering skills on circuit design, simulations and our project management skills will improve</w:t>
+      </w:r>
+      <w:r>
+        <w:rPr>
+          <w:rFonts w:ascii="Times New Roman" w:hAnsi="Times New Roman" w:cs="Times New Roman"/>
+          <w:color w:val="24292E"/>
+          <w:shd w:val="clear" w:color="auto" w:fill="FFFFFF"/>
+        </w:rPr>
+        <w:t>.</w:t>
+      </w:r>
+      <w:r>
+        <w:rPr>
+          <w:rFonts w:ascii="Times New Roman" w:hAnsi="Times New Roman" w:cs="Times New Roman"/>
+          <w:color w:val="24292E"/>
+          <w:shd w:val="clear" w:color="auto" w:fill="FFFFFF"/>
+        </w:rPr>
+        <w:t xml:space="preserve"> Additionally, this project will give us an opportunity to implement the theoretical knowledge of us on EE463 lecture.</w:t>
+      </w:r>
+    </w:p>
+    <w:p>
+      <w:pPr>
+        <w:pStyle w:val="Balk1"/>
+        <w:numPr>
+          <w:ilvl w:val="0"/>
+          <w:numId w:val="1"/>
+        </w:numPr>
+        <w:spacing w:line="360" w:lineRule="auto"/>
+        <w:rPr>
+          <w:rFonts w:ascii="Times New Roman" w:hAnsi="Times New Roman" w:cs="Times New Roman"/>
+        </w:rPr>
+      </w:pPr>
+      <w:bookmarkStart w:id="3" w:name="_Toc59737762"/>
+      <w:r>
+        <w:rPr>
+          <w:rFonts w:ascii="Times New Roman" w:hAnsi="Times New Roman" w:cs="Times New Roman"/>
+        </w:rPr>
+        <w:t xml:space="preserve">TOPOLOGY </w:t>
+      </w:r>
+      <w:r>
+        <w:rPr>
+          <w:rFonts w:ascii="Times New Roman" w:hAnsi="Times New Roman" w:cs="Times New Roman"/>
+        </w:rPr>
+        <w:t>SELECTION</w:t>
+      </w:r>
+      <w:bookmarkEnd w:id="3"/>
+    </w:p>
+    <w:p>
+      <w:pPr>
+        <w:spacing w:line="360" w:lineRule="auto"/>
+        <w:ind w:firstLine="360"/>
+        <w:jc w:val="both"/>
+        <w:rPr>
+          <w:rFonts w:ascii="Times New Roman" w:hAnsi="Times New Roman" w:cs="Times New Roman"/>
+        </w:rPr>
+      </w:pPr>
+      <w:r>
+        <w:rPr>
+          <w:rFonts w:ascii="Times New Roman" w:hAnsi="Times New Roman" w:cs="Times New Roman"/>
+        </w:rPr>
+        <w:t xml:space="preserve">As mentioned in the ‘Introduction’ section, generated voltage needs to be rectified to feed the given battery. To do this rectification, there are some topologies that can be used. Using 3-phase thyristor rectifier and the diode rectifier with a buck converter are the most common ones. In this project we preferred the diode rectifier with a buck converter topology because of some reasons. Firstly, controlled the thyristors considering their phase difference </w:t>
+      </w:r>
+      <w:r>
+        <w:rPr>
+          <w:rFonts w:ascii="Times New Roman" w:hAnsi="Times New Roman" w:cs="Times New Roman"/>
+        </w:rPr>
+        <w:t>is</w:t>
+      </w:r>
+      <w:r>
+        <w:rPr>
+          <w:rFonts w:ascii="Times New Roman" w:hAnsi="Times New Roman" w:cs="Times New Roman"/>
+        </w:rPr>
+        <w:t xml:space="preserve"> not an easy job</w:t>
+      </w:r>
+      <w:r>
+        <w:rPr>
+          <w:rFonts w:ascii="Times New Roman" w:hAnsi="Times New Roman" w:cs="Times New Roman"/>
+        </w:rPr>
+        <w:t xml:space="preserve">; however, the diode rectifier does not need any gate voltage and operates without any external intervention. On the other hand, we need to control the gate voltage of the MOSFET and hence the duty cycle of the buck converter to keep the output current same. For this operation, again there is no one solution, using integrated circuits (IC) is one of the alternative solutions; however, the operating conditions are very important for these ICs. As shown in the ‘Simulation Results’ section, input voltage varies, and this high voltage can damage the selected IC. That’s why, we preferred to control the gate signal of the MOSFET with an analog circuit design. Moreover, we wanted to </w:t>
+      </w:r>
+      <w:r>
+        <w:rPr>
+          <w:rFonts w:ascii="Times New Roman" w:hAnsi="Times New Roman" w:cs="Times New Roman"/>
+        </w:rPr>
+        <w:t>observe</w:t>
+      </w:r>
+      <w:r>
+        <w:rPr>
+          <w:rFonts w:ascii="Times New Roman" w:hAnsi="Times New Roman" w:cs="Times New Roman"/>
+        </w:rPr>
+        <w:t xml:space="preserve"> the feedback operation </w:t>
+      </w:r>
+      <w:r>
+        <w:rPr>
+          <w:rFonts w:ascii="Times New Roman" w:hAnsi="Times New Roman" w:cs="Times New Roman"/>
+        </w:rPr>
+        <w:t xml:space="preserve">step by step. </w:t>
+      </w:r>
+      <w:r>
+        <w:rPr>
+          <w:rFonts w:ascii="Times New Roman" w:hAnsi="Times New Roman" w:cs="Times New Roman"/>
+        </w:rPr>
+        <w:t xml:space="preserve">If we used an integrated circuit, we would not be able to observe the entire circuit. Due to missing IC models in MATLAB and modeling problem of input generator and battery in other simulation applications, we wouldn't be able to </w:t>
+      </w:r>
+      <w:r>
+        <w:rPr>
+          <w:rFonts w:ascii="Times New Roman" w:hAnsi="Times New Roman" w:cs="Times New Roman"/>
+        </w:rPr>
+        <w:t xml:space="preserve">examine </w:t>
+      </w:r>
+      <w:r>
+        <w:rPr>
+          <w:rFonts w:ascii="Times New Roman" w:hAnsi="Times New Roman" w:cs="Times New Roman"/>
+        </w:rPr>
+        <w:t>the performance of the design.</w:t>
+      </w:r>
+      <w:r>
+        <w:rPr>
+          <w:rFonts w:ascii="Times New Roman" w:hAnsi="Times New Roman" w:cs="Times New Roman"/>
+        </w:rPr>
+        <w:t xml:space="preserve"> Because of the pandemic conditions, we have also no chance to </w:t>
+      </w:r>
+      <w:r>
+        <w:rPr>
+          <w:rFonts w:ascii="Times New Roman" w:hAnsi="Times New Roman" w:cs="Times New Roman"/>
+        </w:rPr>
+        <w:t>physically</w:t>
+      </w:r>
+      <w:r>
+        <w:rPr>
+          <w:rFonts w:ascii="Times New Roman" w:hAnsi="Times New Roman" w:cs="Times New Roman"/>
+        </w:rPr>
+        <w:t xml:space="preserve"> work on the designed circuit in the laboratory. </w:t>
+      </w:r>
+      <w:r>
+        <w:rPr>
+          <w:rFonts w:ascii="Times New Roman" w:hAnsi="Times New Roman" w:cs="Times New Roman"/>
+        </w:rPr>
+        <w:t xml:space="preserve">Considering all these reasons, we decided to design an analog PI controller circuit. Last thing, we need to feed the gate of the MOSFET and hence we used one of the most common PWM generators called 555timer which can also be modelled in MATLAB Simulink. In short, we chose </w:t>
+      </w:r>
+      <w:r>
+        <w:rPr>
+          <w:rFonts w:ascii="Times New Roman" w:hAnsi="Times New Roman" w:cs="Times New Roman"/>
+        </w:rPr>
+        <w:lastRenderedPageBreak/>
+        <w:t>diode rectifiers with a buck converter topology and designed a closed loop PI feedback controller without using any integrated circuit. In the following section, circuit blocks will be examined in detailed and the simulation results will be shown.</w:t>
+      </w:r>
+    </w:p>
+    <w:p>
+      <w:pPr>
+        <w:pStyle w:val="Balk1"/>
+        <w:numPr>
+          <w:ilvl w:val="0"/>
+          <w:numId w:val="1"/>
+        </w:numPr>
+        <w:rPr>
+          <w:rFonts w:ascii="Times New Roman" w:hAnsi="Times New Roman" w:cs="Times New Roman"/>
+        </w:rPr>
+      </w:pPr>
+      <w:bookmarkStart w:id="4" w:name="_Toc59737763"/>
+      <w:r>
+        <w:rPr>
+          <w:rFonts w:ascii="Times New Roman" w:hAnsi="Times New Roman" w:cs="Times New Roman"/>
+        </w:rPr>
+        <w:t>CIRCUIT ANALYSYS</w:t>
+      </w:r>
+      <w:r>
+        <w:rPr>
+          <w:rFonts w:ascii="Times New Roman" w:hAnsi="Times New Roman" w:cs="Times New Roman"/>
+        </w:rPr>
+        <w:t xml:space="preserve"> &amp; SIMULATION RESULTS</w:t>
+      </w:r>
+      <w:bookmarkEnd w:id="4"/>
+    </w:p>
+    <w:p>
+      <w:pPr>
+        <w:spacing w:line="360" w:lineRule="auto"/>
+        <w:ind w:firstLine="360"/>
+        <w:jc w:val="both"/>
+        <w:rPr>
+          <w:rFonts w:ascii="Times New Roman" w:hAnsi="Times New Roman" w:cs="Times New Roman"/>
+        </w:rPr>
+      </w:pPr>
+      <w:r>
+        <w:rPr>
+          <w:rFonts w:ascii="Times New Roman" w:hAnsi="Times New Roman" w:cs="Times New Roman"/>
+        </w:rPr>
+        <w:t xml:space="preserve">As mentioned before, out circuit design includes some parts and in this section these blocks are examined in detailed. In Figure 1, </w:t>
+      </w:r>
+      <w:r>
+        <w:rPr>
+          <w:rFonts w:ascii="Times New Roman" w:hAnsi="Times New Roman" w:cs="Times New Roman"/>
+        </w:rPr>
+        <w:t>block diagram of</w:t>
+      </w:r>
+      <w:r>
+        <w:rPr>
+          <w:rFonts w:ascii="Times New Roman" w:hAnsi="Times New Roman" w:cs="Times New Roman"/>
+        </w:rPr>
+        <w:t xml:space="preserve"> the circuit design </w:t>
+      </w:r>
+      <w:r>
+        <w:rPr>
+          <w:rFonts w:ascii="Times New Roman" w:hAnsi="Times New Roman" w:cs="Times New Roman"/>
+        </w:rPr>
+        <w:t>is</w:t>
+      </w:r>
+      <w:r>
+        <w:rPr>
+          <w:rFonts w:ascii="Times New Roman" w:hAnsi="Times New Roman" w:cs="Times New Roman"/>
+        </w:rPr>
+        <w:t xml:space="preserve"> visualized.</w:t>
+      </w:r>
+    </w:p>
+    <w:p>
+      <w:pPr>
+        <w:pStyle w:val="ResimYazs"/>
+        <w:jc w:val="center"/>
+        <w:rPr>
+          <w:rFonts w:ascii="Times New Roman" w:hAnsi="Times New Roman" w:cs="Times New Roman"/>
+          <w:color w:val="auto"/>
+        </w:rPr>
+      </w:pPr>
+      <w:r>
+        <w:rPr>
+          <w:rFonts w:ascii="Times New Roman" w:hAnsi="Times New Roman" w:cs="Times New Roman"/>
+          <w:color w:val="auto"/>
+        </w:rPr>
+        <w:drawing>
+          <wp:inline distT="0" distB="0" distL="0" distR="0">
+            <wp:extent cx="6102985" cy="3726180"/>
+            <wp:effectExtent l="0" t="0" r="0" b="0"/>
+            <wp:docPr id="8" name="Resim 8"/>
+            <wp:cNvGraphicFramePr>
+              <a:graphicFrameLocks xmlns:a="http://schemas.openxmlformats.org/drawingml/2006/main" noChangeAspect="1"/>
+            </wp:cNvGraphicFramePr>
+            <a:graphic xmlns:a="http://schemas.openxmlformats.org/drawingml/2006/main">
+              <a:graphicData uri="http://schemas.openxmlformats.org/drawingml/2006/picture">
+                <pic:pic xmlns:pic="http://schemas.openxmlformats.org/drawingml/2006/picture">
+                  <pic:nvPicPr>
+                    <pic:cNvPr id="8" name="Schematic of Our Design Circuit.JPG"/>
+                    <pic:cNvPicPr/>
+                  </pic:nvPicPr>
+                  <pic:blipFill>
+                    <a:blip r:embed="rId9">
+                      <a:extLst>
+                        <a:ext uri="{28A0092B-C50C-407E-A947-70E740481C1C}">
+                          <a14:useLocalDpi xmlns:a14="http://schemas.microsoft.com/office/drawing/2010/main" val="0"/>
+                        </a:ext>
+                      </a:extLst>
+                    </a:blip>
+                    <a:stretch>
+                      <a:fillRect/>
+                    </a:stretch>
+                  </pic:blipFill>
+                  <pic:spPr>
+                    <a:xfrm>
+                      <a:off x="0" y="0"/>
+                      <a:ext cx="6111278" cy="3731243"/>
+                    </a:xfrm>
+                    <a:prstGeom prst="rect">
+                      <a:avLst/>
+                    </a:prstGeom>
+                  </pic:spPr>
+                </pic:pic>
+              </a:graphicData>
+            </a:graphic>
+          </wp:inline>
+        </w:drawing>
+      </w:r>
+    </w:p>
+    <w:p>
+      <w:pPr>
+        <w:pStyle w:val="ResimYazs"/>
+        <w:jc w:val="center"/>
+        <w:rPr>
+          <w:rFonts w:ascii="Times New Roman" w:hAnsi="Times New Roman" w:cs="Times New Roman"/>
+          <w:color w:val="auto"/>
+        </w:rPr>
+      </w:pPr>
+      <w:r>
+        <w:rPr>
+          <w:rFonts w:ascii="Times New Roman" w:hAnsi="Times New Roman" w:cs="Times New Roman"/>
+          <w:color w:val="auto"/>
+        </w:rPr>
+        <w:t xml:space="preserve">Figure </w:t>
+      </w:r>
+      <w:r>
+        <w:rPr>
+          <w:rFonts w:ascii="Times New Roman" w:hAnsi="Times New Roman" w:cs="Times New Roman"/>
+          <w:color w:val="auto"/>
+        </w:rPr>
+        <w:fldChar w:fldCharType="begin"/>
+      </w:r>
+      <w:r>
+        <w:rPr>
+          <w:rFonts w:ascii="Times New Roman" w:hAnsi="Times New Roman" w:cs="Times New Roman"/>
+          <w:color w:val="auto"/>
+        </w:rPr>
+        <w:instrText xml:space="preserve"> SEQ Figure \* ARABIC </w:instrText>
+      </w:r>
+      <w:r>
+        <w:rPr>
+          <w:rFonts w:ascii="Times New Roman" w:hAnsi="Times New Roman" w:cs="Times New Roman"/>
+          <w:color w:val="auto"/>
+        </w:rPr>
+        <w:fldChar w:fldCharType="separate"/>
+      </w:r>
+      <w:r>
+        <w:rPr>
+          <w:rFonts w:ascii="Times New Roman" w:hAnsi="Times New Roman" w:cs="Times New Roman"/>
+          <w:noProof/>
+          <w:color w:val="auto"/>
+        </w:rPr>
+        <w:t>1</w:t>
+      </w:r>
+      <w:r>
+        <w:rPr>
+          <w:rFonts w:ascii="Times New Roman" w:hAnsi="Times New Roman" w:cs="Times New Roman"/>
+          <w:color w:val="auto"/>
+        </w:rPr>
+        <w:fldChar w:fldCharType="end"/>
+      </w:r>
+      <w:r>
+        <w:rPr>
+          <w:rFonts w:ascii="Times New Roman" w:hAnsi="Times New Roman" w:cs="Times New Roman"/>
+          <w:color w:val="auto"/>
+        </w:rPr>
+        <w:t xml:space="preserve"> Block Diagram of the Circuit Design</w:t>
+      </w:r>
     </w:p>
     <w:p/>
     <w:p>
       <w:pPr>
+        <w:pStyle w:val="Balk2"/>
         <w:spacing w:line="360" w:lineRule="auto"/>
         <w:rPr>
-          <w:rFonts w:cstheme="minorHAnsi"/>
-          <w:color w:val="24292E"/>
-          <w:shd w:val="clear" w:color="auto" w:fill="FFFFFF"/>
-        </w:rPr>
-      </w:pPr>
-      <w:r>
-        <w:rPr>
-          <w:rFonts w:cstheme="minorHAnsi"/>
-          <w:color w:val="24292E"/>
-          <w:shd w:val="clear" w:color="auto" w:fill="FFFFFF"/>
-        </w:rPr>
-        <w:t>Renewable energy is defined as useful energy collected from renewable resources</w:t>
-      </w:r>
-      <w:r>
-        <w:rPr>
-          <w:rFonts w:cstheme="minorHAnsi"/>
-          <w:color w:val="24292E"/>
-          <w:shd w:val="clear" w:color="auto" w:fill="FFFFFF"/>
-        </w:rPr>
-        <w:t xml:space="preserve">. Wind is one of the renewable resources. It is used to provide a mechanical power to the wind turbines to generate electricity. The wind power is widely used sustainable energy. However, there are some problems on using the electricity produced in the wind turbines. These turbines, generally, behaves as an electric generator with a continuously varying output voltage and output current. In this project, </w:t>
-      </w:r>
-      <w:proofErr w:type="spellStart"/>
-      <w:r>
-        <w:rPr>
-          <w:rFonts w:cstheme="minorHAnsi"/>
-          <w:color w:val="24292E"/>
-          <w:shd w:val="clear" w:color="auto" w:fill="FFFFFF"/>
-        </w:rPr>
-        <w:t>Kardesler</w:t>
-      </w:r>
-      <w:proofErr w:type="spellEnd"/>
-      <w:r>
-        <w:rPr>
-          <w:rFonts w:cstheme="minorHAnsi"/>
-          <w:color w:val="24292E"/>
-          <w:shd w:val="clear" w:color="auto" w:fill="FFFFFF"/>
+          <w:rFonts w:ascii="Times New Roman" w:hAnsi="Times New Roman" w:cs="Times New Roman"/>
+        </w:rPr>
+      </w:pPr>
+      <w:bookmarkStart w:id="5" w:name="_Toc59737764"/>
+      <w:r>
+        <w:rPr>
+          <w:rFonts w:ascii="Times New Roman" w:hAnsi="Times New Roman" w:cs="Times New Roman"/>
+        </w:rPr>
+        <w:t>3.1 Diode Rectifier and Buck Converter</w:t>
+      </w:r>
+      <w:r>
+        <w:rPr>
+          <w:rFonts w:ascii="Times New Roman" w:hAnsi="Times New Roman" w:cs="Times New Roman"/>
+        </w:rPr>
+        <w:t xml:space="preserve"> Block</w:t>
+      </w:r>
+      <w:bookmarkEnd w:id="5"/>
+    </w:p>
+    <w:p>
+      <w:pPr>
+        <w:spacing w:line="360" w:lineRule="auto"/>
+        <w:jc w:val="both"/>
+        <w:rPr>
+          <w:rFonts w:ascii="Times New Roman" w:hAnsi="Times New Roman" w:cs="Times New Roman"/>
+        </w:rPr>
+      </w:pPr>
+      <w:r>
+        <w:rPr>
+          <w:rFonts w:ascii="Times New Roman" w:hAnsi="Times New Roman" w:cs="Times New Roman"/>
+        </w:rPr>
+        <w:tab/>
+        <w:t>As we learnt in our lectures, 3-phase diode rectifier is a good method to rectify the given AC signal; however, it is not enough to feed the battery without any external component since output of the rectifier depends on the input voltage and it is affected by the changes in the input voltages</w:t>
+      </w:r>
+      <w:r>
+        <w:rPr>
+          <w:rFonts w:ascii="Times New Roman" w:hAnsi="Times New Roman" w:cs="Times New Roman"/>
+        </w:rPr>
+        <w:t>. In the following Figure 2, this input voltage waveforms of the rectifier are illustrated.</w:t>
+      </w:r>
+    </w:p>
+    <w:p>
+      <w:pPr>
+        <w:keepNext/>
+        <w:spacing w:line="360" w:lineRule="auto"/>
+        <w:jc w:val="both"/>
+      </w:pPr>
+      <w:r>
+        <w:rPr>
+          <w:rFonts w:ascii="Times New Roman" w:hAnsi="Times New Roman" w:cs="Times New Roman"/>
+          <w:noProof/>
+        </w:rPr>
+        <w:lastRenderedPageBreak/>
+        <w:drawing>
+          <wp:inline distT="0" distB="0" distL="0" distR="0">
+            <wp:extent cx="5760720" cy="4075430"/>
+            <wp:effectExtent l="0" t="0" r="0" b="0"/>
+            <wp:docPr id="4" name="Resim 4"/>
+            <wp:cNvGraphicFramePr>
+              <a:graphicFrameLocks xmlns:a="http://schemas.openxmlformats.org/drawingml/2006/main" noChangeAspect="1"/>
+            </wp:cNvGraphicFramePr>
+            <a:graphic xmlns:a="http://schemas.openxmlformats.org/drawingml/2006/main">
+              <a:graphicData uri="http://schemas.openxmlformats.org/drawingml/2006/picture">
+                <pic:pic xmlns:pic="http://schemas.openxmlformats.org/drawingml/2006/picture">
+                  <pic:nvPicPr>
+                    <pic:cNvPr id="4" name="Max Input Voltage.png"/>
+                    <pic:cNvPicPr/>
+                  </pic:nvPicPr>
+                  <pic:blipFill>
+                    <a:blip r:embed="rId10">
+                      <a:extLst>
+                        <a:ext uri="{28A0092B-C50C-407E-A947-70E740481C1C}">
+                          <a14:useLocalDpi xmlns:a14="http://schemas.microsoft.com/office/drawing/2010/main" val="0"/>
+                        </a:ext>
+                      </a:extLst>
+                    </a:blip>
+                    <a:stretch>
+                      <a:fillRect/>
+                    </a:stretch>
+                  </pic:blipFill>
+                  <pic:spPr>
+                    <a:xfrm>
+                      <a:off x="0" y="0"/>
+                      <a:ext cx="5760720" cy="4075430"/>
+                    </a:xfrm>
+                    <a:prstGeom prst="rect">
+                      <a:avLst/>
+                    </a:prstGeom>
+                  </pic:spPr>
+                </pic:pic>
+              </a:graphicData>
+            </a:graphic>
+          </wp:inline>
+        </w:drawing>
+      </w:r>
+    </w:p>
+    <w:p>
+      <w:pPr>
+        <w:pStyle w:val="ResimYazs"/>
+        <w:jc w:val="center"/>
+        <w:rPr>
+          <w:rFonts w:ascii="Times New Roman" w:hAnsi="Times New Roman" w:cs="Times New Roman"/>
+          <w:color w:val="auto"/>
+        </w:rPr>
+      </w:pPr>
+      <w:r>
+        <w:rPr>
+          <w:rFonts w:ascii="Times New Roman" w:hAnsi="Times New Roman" w:cs="Times New Roman"/>
+          <w:color w:val="auto"/>
+        </w:rPr>
+        <w:t xml:space="preserve">Figure </w:t>
+      </w:r>
+      <w:r>
+        <w:rPr>
+          <w:rFonts w:ascii="Times New Roman" w:hAnsi="Times New Roman" w:cs="Times New Roman"/>
+          <w:color w:val="auto"/>
+        </w:rPr>
+        <w:fldChar w:fldCharType="begin"/>
+      </w:r>
+      <w:r>
+        <w:rPr>
+          <w:rFonts w:ascii="Times New Roman" w:hAnsi="Times New Roman" w:cs="Times New Roman"/>
+          <w:color w:val="auto"/>
+        </w:rPr>
+        <w:instrText xml:space="preserve"> SEQ Figure \* ARABIC </w:instrText>
+      </w:r>
+      <w:r>
+        <w:rPr>
+          <w:rFonts w:ascii="Times New Roman" w:hAnsi="Times New Roman" w:cs="Times New Roman"/>
+          <w:color w:val="auto"/>
+        </w:rPr>
+        <w:fldChar w:fldCharType="separate"/>
+      </w:r>
+      <w:r>
+        <w:rPr>
+          <w:rFonts w:ascii="Times New Roman" w:hAnsi="Times New Roman" w:cs="Times New Roman"/>
+          <w:noProof/>
+          <w:color w:val="auto"/>
+        </w:rPr>
+        <w:t>2</w:t>
+      </w:r>
+      <w:r>
+        <w:rPr>
+          <w:rFonts w:ascii="Times New Roman" w:hAnsi="Times New Roman" w:cs="Times New Roman"/>
+          <w:color w:val="auto"/>
+        </w:rPr>
+        <w:fldChar w:fldCharType="end"/>
+      </w:r>
+      <w:r>
+        <w:rPr>
+          <w:rFonts w:ascii="Times New Roman" w:hAnsi="Times New Roman" w:cs="Times New Roman"/>
+          <w:color w:val="auto"/>
+        </w:rPr>
+        <w:t xml:space="preserve"> Input Voltage Waveforms of Diode Rectifier</w:t>
+      </w:r>
+    </w:p>
+    <w:p>
+      <w:pPr>
+        <w:spacing w:line="360" w:lineRule="auto"/>
+        <w:jc w:val="both"/>
+        <w:rPr>
+          <w:rFonts w:ascii="Times New Roman" w:hAnsi="Times New Roman" w:cs="Times New Roman"/>
+        </w:rPr>
+      </w:pPr>
+      <w:r>
+        <w:rPr>
+          <w:rFonts w:ascii="Times New Roman" w:hAnsi="Times New Roman" w:cs="Times New Roman"/>
         </w:rPr>
         <w:t xml:space="preserve"> </w:t>
       </w:r>
-      <w:proofErr w:type="spellStart"/>
-      <w:r>
-        <w:rPr>
-          <w:rFonts w:cstheme="minorHAnsi"/>
-          <w:color w:val="24292E"/>
-          <w:shd w:val="clear" w:color="auto" w:fill="FFFFFF"/>
-        </w:rPr>
-        <w:t>Elektronik</w:t>
-      </w:r>
-      <w:proofErr w:type="spellEnd"/>
-      <w:r>
-        <w:rPr>
-          <w:rFonts w:cstheme="minorHAnsi"/>
-          <w:color w:val="24292E"/>
-          <w:shd w:val="clear" w:color="auto" w:fill="FFFFFF"/>
-        </w:rPr>
-        <w:t xml:space="preserve"> A.Ş. </w:t>
-      </w:r>
-      <w:r>
-        <w:rPr>
-          <w:rFonts w:cstheme="minorHAnsi"/>
-          <w:color w:val="24292E"/>
-          <w:shd w:val="clear" w:color="auto" w:fill="FFFFFF"/>
-        </w:rPr>
-        <w:t xml:space="preserve">introduces AC to DC Converter project which regulate the output current. In the first part of this report, the topology of the converter will be discussed. The advantages and disadvantages of different topologies will be compared. Moreover, the reason for the topology selection will be given. In the second part, the circuit schematic and its simulation results with ideal cases will be provided. Moreover, the component selection and cost analysis will be provided in the second part. To conclude, </w:t>
-      </w:r>
-      <w:r>
-        <w:rPr>
-          <w:rFonts w:cstheme="minorHAnsi"/>
-          <w:color w:val="24292E"/>
-          <w:shd w:val="clear" w:color="auto" w:fill="FFFFFF"/>
-        </w:rPr>
-        <w:t>our engineering skills on circuit design, simulations and our project management skills will improve</w:t>
-      </w:r>
-      <w:r>
-        <w:rPr>
-          <w:rFonts w:cstheme="minorHAnsi"/>
-          <w:color w:val="24292E"/>
-          <w:shd w:val="clear" w:color="auto" w:fill="FFFFFF"/>
-        </w:rPr>
-        <w:t>.</w:t>
-      </w:r>
-      <w:r>
-        <w:rPr>
-          <w:rFonts w:cstheme="minorHAnsi"/>
-          <w:color w:val="24292E"/>
-          <w:shd w:val="clear" w:color="auto" w:fill="FFFFFF"/>
-        </w:rPr>
-        <w:t xml:space="preserve"> Additionally, this project will give us an opportunity to implement the theoretical knowledge of us on EE463 lecture.</w:t>
+      <w:r>
+        <w:rPr>
+          <w:rFonts w:ascii="Times New Roman" w:hAnsi="Times New Roman" w:cs="Times New Roman"/>
+        </w:rPr>
+        <w:tab/>
+        <w:t xml:space="preserve">The output voltage waveform </w:t>
+      </w:r>
+      <w:r>
+        <w:rPr>
+          <w:rFonts w:ascii="Times New Roman" w:hAnsi="Times New Roman" w:cs="Times New Roman"/>
+        </w:rPr>
+        <w:t>is not a pure DC signal</w:t>
+      </w:r>
+      <w:r>
+        <w:rPr>
+          <w:rFonts w:ascii="Times New Roman" w:hAnsi="Times New Roman" w:cs="Times New Roman"/>
+        </w:rPr>
+        <w:t>, i</w:t>
+      </w:r>
+      <w:r>
+        <w:rPr>
+          <w:rFonts w:ascii="Times New Roman" w:hAnsi="Times New Roman" w:cs="Times New Roman"/>
+        </w:rPr>
+        <w:t xml:space="preserve">n other words, voltage ripple is very high on this waveform. Therefore, we used a shunt capacitor (100µF) to filter this signal. Then, we connected this output to the MOSFET of the buck converter. For the buck converter design 15mH inductor and 100µF capacitor are used. In the following Figure </w:t>
+      </w:r>
+      <w:r>
+        <w:rPr>
+          <w:rFonts w:ascii="Times New Roman" w:hAnsi="Times New Roman" w:cs="Times New Roman"/>
+        </w:rPr>
+        <w:t>3, this block of the design is shown, also in the next figure the input currents of the diodes are shown. The</w:t>
+      </w:r>
+      <w:r>
+        <w:rPr>
+          <w:rFonts w:ascii="Times New Roman" w:hAnsi="Times New Roman" w:cs="Times New Roman"/>
+        </w:rPr>
+        <w:t xml:space="preserve">se current values are important while selecting the proper diode. </w:t>
+      </w:r>
+    </w:p>
+    <w:p>
+      <w:pPr>
+        <w:keepNext/>
+        <w:spacing w:line="360" w:lineRule="auto"/>
+        <w:jc w:val="both"/>
+      </w:pPr>
+      <w:r>
+        <w:rPr>
+          <w:rFonts w:ascii="Times New Roman" w:hAnsi="Times New Roman" w:cs="Times New Roman"/>
+          <w:noProof/>
+        </w:rPr>
+        <w:drawing>
+          <wp:inline distT="0" distB="0" distL="0" distR="0">
+            <wp:extent cx="6147700" cy="1775460"/>
+            <wp:effectExtent l="0" t="0" r="0" b="0"/>
+            <wp:docPr id="5" name="Resim 5"/>
+            <wp:cNvGraphicFramePr>
+              <a:graphicFrameLocks xmlns:a="http://schemas.openxmlformats.org/drawingml/2006/main" noChangeAspect="1"/>
+            </wp:cNvGraphicFramePr>
+            <a:graphic xmlns:a="http://schemas.openxmlformats.org/drawingml/2006/main">
+              <a:graphicData uri="http://schemas.openxmlformats.org/drawingml/2006/picture">
+                <pic:pic xmlns:pic="http://schemas.openxmlformats.org/drawingml/2006/picture">
+                  <pic:nvPicPr>
+                    <pic:cNvPr id="5" name="1-Diode Rectifier and Buck Converter.JPG"/>
+                    <pic:cNvPicPr/>
+                  </pic:nvPicPr>
+                  <pic:blipFill>
+                    <a:blip r:embed="rId11" cstate="print">
+                      <a:extLst>
+                        <a:ext uri="{28A0092B-C50C-407E-A947-70E740481C1C}">
+                          <a14:useLocalDpi xmlns:a14="http://schemas.microsoft.com/office/drawing/2010/main" val="0"/>
+                        </a:ext>
+                      </a:extLst>
+                    </a:blip>
+                    <a:stretch>
+                      <a:fillRect/>
+                    </a:stretch>
+                  </pic:blipFill>
+                  <pic:spPr>
+                    <a:xfrm>
+                      <a:off x="0" y="0"/>
+                      <a:ext cx="6150714" cy="1776330"/>
+                    </a:xfrm>
+                    <a:prstGeom prst="rect">
+                      <a:avLst/>
+                    </a:prstGeom>
+                  </pic:spPr>
+                </pic:pic>
+              </a:graphicData>
+            </a:graphic>
+          </wp:inline>
+        </w:drawing>
+      </w:r>
+    </w:p>
+    <w:p>
+      <w:pPr>
+        <w:pStyle w:val="ResimYazs"/>
+        <w:jc w:val="center"/>
+        <w:rPr>
+          <w:rFonts w:ascii="Times New Roman" w:hAnsi="Times New Roman" w:cs="Times New Roman"/>
+          <w:color w:val="auto"/>
+        </w:rPr>
+      </w:pPr>
+      <w:r>
+        <w:rPr>
+          <w:rFonts w:ascii="Times New Roman" w:hAnsi="Times New Roman" w:cs="Times New Roman"/>
+          <w:color w:val="auto"/>
+        </w:rPr>
+        <w:t xml:space="preserve">Figure </w:t>
+      </w:r>
+      <w:r>
+        <w:rPr>
+          <w:rFonts w:ascii="Times New Roman" w:hAnsi="Times New Roman" w:cs="Times New Roman"/>
+          <w:color w:val="auto"/>
+        </w:rPr>
+        <w:fldChar w:fldCharType="begin"/>
+      </w:r>
+      <w:r>
+        <w:rPr>
+          <w:rFonts w:ascii="Times New Roman" w:hAnsi="Times New Roman" w:cs="Times New Roman"/>
+          <w:color w:val="auto"/>
+        </w:rPr>
+        <w:instrText xml:space="preserve"> SEQ Figure \* ARABIC </w:instrText>
+      </w:r>
+      <w:r>
+        <w:rPr>
+          <w:rFonts w:ascii="Times New Roman" w:hAnsi="Times New Roman" w:cs="Times New Roman"/>
+          <w:color w:val="auto"/>
+        </w:rPr>
+        <w:fldChar w:fldCharType="separate"/>
+      </w:r>
+      <w:r>
+        <w:rPr>
+          <w:rFonts w:ascii="Times New Roman" w:hAnsi="Times New Roman" w:cs="Times New Roman"/>
+          <w:noProof/>
+          <w:color w:val="auto"/>
+        </w:rPr>
+        <w:t>3</w:t>
+      </w:r>
+      <w:r>
+        <w:rPr>
+          <w:rFonts w:ascii="Times New Roman" w:hAnsi="Times New Roman" w:cs="Times New Roman"/>
+          <w:color w:val="auto"/>
+        </w:rPr>
+        <w:fldChar w:fldCharType="end"/>
+      </w:r>
+      <w:r>
+        <w:rPr>
+          <w:rFonts w:ascii="Times New Roman" w:hAnsi="Times New Roman" w:cs="Times New Roman"/>
+          <w:color w:val="auto"/>
+        </w:rPr>
+        <w:t xml:space="preserve"> Diode Rectifier and Buck Converter Block</w:t>
+      </w:r>
+    </w:p>
+    <w:p>
+      <w:pPr>
+        <w:keepNext/>
+        <w:jc w:val="center"/>
+      </w:pPr>
+      <w:r>
+        <w:rPr>
+          <w:noProof/>
+        </w:rPr>
+        <w:lastRenderedPageBreak/>
+        <w:drawing>
+          <wp:inline distT="0" distB="0" distL="0" distR="0">
+            <wp:extent cx="5760720" cy="2750820"/>
+            <wp:effectExtent l="0" t="0" r="0" b="0"/>
+            <wp:docPr id="6" name="Resim 6"/>
+            <wp:cNvGraphicFramePr>
+              <a:graphicFrameLocks xmlns:a="http://schemas.openxmlformats.org/drawingml/2006/main" noChangeAspect="1"/>
+            </wp:cNvGraphicFramePr>
+            <a:graphic xmlns:a="http://schemas.openxmlformats.org/drawingml/2006/main">
+              <a:graphicData uri="http://schemas.openxmlformats.org/drawingml/2006/picture">
+                <pic:pic xmlns:pic="http://schemas.openxmlformats.org/drawingml/2006/picture">
+                  <pic:nvPicPr>
+                    <pic:cNvPr id="6" name="Max Input Current.png"/>
+                    <pic:cNvPicPr/>
+                  </pic:nvPicPr>
+                  <pic:blipFill>
+                    <a:blip r:embed="rId12">
+                      <a:extLst>
+                        <a:ext uri="{28A0092B-C50C-407E-A947-70E740481C1C}">
+                          <a14:useLocalDpi xmlns:a14="http://schemas.microsoft.com/office/drawing/2010/main" val="0"/>
+                        </a:ext>
+                      </a:extLst>
+                    </a:blip>
+                    <a:stretch>
+                      <a:fillRect/>
+                    </a:stretch>
+                  </pic:blipFill>
+                  <pic:spPr>
+                    <a:xfrm>
+                      <a:off x="0" y="0"/>
+                      <a:ext cx="5760720" cy="2750820"/>
+                    </a:xfrm>
+                    <a:prstGeom prst="rect">
+                      <a:avLst/>
+                    </a:prstGeom>
+                  </pic:spPr>
+                </pic:pic>
+              </a:graphicData>
+            </a:graphic>
+          </wp:inline>
+        </w:drawing>
+      </w:r>
+    </w:p>
+    <w:p>
+      <w:pPr>
+        <w:pStyle w:val="ResimYazs"/>
+        <w:jc w:val="center"/>
+        <w:rPr>
+          <w:rFonts w:ascii="Times New Roman" w:hAnsi="Times New Roman" w:cs="Times New Roman"/>
+          <w:color w:val="auto"/>
+        </w:rPr>
+      </w:pPr>
+      <w:r>
+        <w:rPr>
+          <w:rFonts w:ascii="Times New Roman" w:hAnsi="Times New Roman" w:cs="Times New Roman"/>
+          <w:color w:val="auto"/>
+        </w:rPr>
+        <w:t xml:space="preserve">Figure </w:t>
+      </w:r>
+      <w:r>
+        <w:rPr>
+          <w:rFonts w:ascii="Times New Roman" w:hAnsi="Times New Roman" w:cs="Times New Roman"/>
+          <w:color w:val="auto"/>
+        </w:rPr>
+        <w:fldChar w:fldCharType="begin"/>
+      </w:r>
+      <w:r>
+        <w:rPr>
+          <w:rFonts w:ascii="Times New Roman" w:hAnsi="Times New Roman" w:cs="Times New Roman"/>
+          <w:color w:val="auto"/>
+        </w:rPr>
+        <w:instrText xml:space="preserve"> SEQ Figure \* ARABIC </w:instrText>
+      </w:r>
+      <w:r>
+        <w:rPr>
+          <w:rFonts w:ascii="Times New Roman" w:hAnsi="Times New Roman" w:cs="Times New Roman"/>
+          <w:color w:val="auto"/>
+        </w:rPr>
+        <w:fldChar w:fldCharType="separate"/>
+      </w:r>
+      <w:r>
+        <w:rPr>
+          <w:rFonts w:ascii="Times New Roman" w:hAnsi="Times New Roman" w:cs="Times New Roman"/>
+          <w:noProof/>
+          <w:color w:val="auto"/>
+        </w:rPr>
+        <w:t>4</w:t>
+      </w:r>
+      <w:r>
+        <w:rPr>
+          <w:rFonts w:ascii="Times New Roman" w:hAnsi="Times New Roman" w:cs="Times New Roman"/>
+          <w:color w:val="auto"/>
+        </w:rPr>
+        <w:fldChar w:fldCharType="end"/>
+      </w:r>
+      <w:r>
+        <w:rPr>
+          <w:rFonts w:ascii="Times New Roman" w:hAnsi="Times New Roman" w:cs="Times New Roman"/>
+          <w:color w:val="auto"/>
+        </w:rPr>
+        <w:t xml:space="preserve"> Input Current Waveforms of Diodes</w:t>
+      </w:r>
+    </w:p>
+    <w:p>
+      <w:pPr>
+        <w:pStyle w:val="Balk2"/>
+        <w:spacing w:line="360" w:lineRule="auto"/>
+        <w:rPr>
+          <w:rFonts w:ascii="Times New Roman" w:hAnsi="Times New Roman" w:cs="Times New Roman"/>
+        </w:rPr>
+      </w:pPr>
+      <w:bookmarkStart w:id="6" w:name="_Toc59737765"/>
+      <w:r>
+        <w:rPr>
+          <w:rFonts w:ascii="Times New Roman" w:hAnsi="Times New Roman" w:cs="Times New Roman"/>
+        </w:rPr>
+        <w:t>3.2 Current Sense and Amplifier Block</w:t>
+      </w:r>
+      <w:bookmarkEnd w:id="6"/>
+    </w:p>
+    <w:p>
+      <w:pPr>
+        <w:spacing w:line="360" w:lineRule="auto"/>
+        <w:ind w:firstLine="360"/>
+        <w:jc w:val="both"/>
+        <w:rPr>
+          <w:rFonts w:ascii="Times New Roman" w:hAnsi="Times New Roman" w:cs="Times New Roman"/>
+        </w:rPr>
+      </w:pPr>
+      <w:r>
+        <w:rPr>
+          <w:rFonts w:ascii="Times New Roman" w:hAnsi="Times New Roman" w:cs="Times New Roman"/>
+        </w:rPr>
+        <w:t xml:space="preserve">In the project description, the input current value of the battery is given as a constant 2A and the ripple limit is 20% of the average current which is also specified in this description. Not to </w:t>
+      </w:r>
+      <w:r>
+        <w:rPr>
+          <w:rFonts w:ascii="Times New Roman" w:hAnsi="Times New Roman" w:cs="Times New Roman"/>
+        </w:rPr>
+        <w:t xml:space="preserve">exceed this limit we connected a small resistor (250mΩ) to the negative leg of the battery. By checking the voltage on this resistor, we can understand the current flow through the resistor and hence the battery and using this knowledge we can start our feedback loop; however, the resistance and current values are not high enough to decide the error. Therefore, we amplified this voltage value up to 3V and this block </w:t>
+      </w:r>
+      <w:r>
+        <w:rPr>
+          <w:rFonts w:ascii="Times New Roman" w:hAnsi="Times New Roman" w:cs="Times New Roman"/>
+        </w:rPr>
+        <w:t>and this amplified voltage are</w:t>
+      </w:r>
+      <w:r>
+        <w:rPr>
+          <w:rFonts w:ascii="Times New Roman" w:hAnsi="Times New Roman" w:cs="Times New Roman"/>
+        </w:rPr>
+        <w:t xml:space="preserve"> shown in Figure 5</w:t>
+      </w:r>
+      <w:r>
+        <w:rPr>
+          <w:rFonts w:ascii="Times New Roman" w:hAnsi="Times New Roman" w:cs="Times New Roman"/>
+        </w:rPr>
+        <w:t xml:space="preserve"> and Figure 6, respectively. </w:t>
+      </w:r>
+    </w:p>
+    <w:p>
+      <w:pPr>
+        <w:keepNext/>
+        <w:spacing w:line="360" w:lineRule="auto"/>
+        <w:ind w:firstLine="360"/>
+        <w:jc w:val="center"/>
+      </w:pPr>
+      <w:r>
+        <w:rPr>
+          <w:rFonts w:ascii="Times New Roman" w:hAnsi="Times New Roman" w:cs="Times New Roman"/>
+          <w:noProof/>
+        </w:rPr>
+        <w:drawing>
+          <wp:inline distT="0" distB="0" distL="0" distR="0">
+            <wp:extent cx="5363867" cy="3139440"/>
+            <wp:effectExtent l="0" t="0" r="0" b="0"/>
+            <wp:docPr id="7" name="Resim 7"/>
+            <wp:cNvGraphicFramePr>
+              <a:graphicFrameLocks xmlns:a="http://schemas.openxmlformats.org/drawingml/2006/main" noChangeAspect="1"/>
+            </wp:cNvGraphicFramePr>
+            <a:graphic xmlns:a="http://schemas.openxmlformats.org/drawingml/2006/main">
+              <a:graphicData uri="http://schemas.openxmlformats.org/drawingml/2006/picture">
+                <pic:pic xmlns:pic="http://schemas.openxmlformats.org/drawingml/2006/picture">
+                  <pic:nvPicPr>
+                    <pic:cNvPr id="7" name="2-Current sense and amplifier.JPG"/>
+                    <pic:cNvPicPr/>
+                  </pic:nvPicPr>
+                  <pic:blipFill>
+                    <a:blip r:embed="rId13">
+                      <a:extLst>
+                        <a:ext uri="{28A0092B-C50C-407E-A947-70E740481C1C}">
+                          <a14:useLocalDpi xmlns:a14="http://schemas.microsoft.com/office/drawing/2010/main" val="0"/>
+                        </a:ext>
+                      </a:extLst>
+                    </a:blip>
+                    <a:stretch>
+                      <a:fillRect/>
+                    </a:stretch>
+                  </pic:blipFill>
+                  <pic:spPr>
+                    <a:xfrm>
+                      <a:off x="0" y="0"/>
+                      <a:ext cx="5404839" cy="3163421"/>
+                    </a:xfrm>
+                    <a:prstGeom prst="rect">
+                      <a:avLst/>
+                    </a:prstGeom>
+                  </pic:spPr>
+                </pic:pic>
+              </a:graphicData>
+            </a:graphic>
+          </wp:inline>
+        </w:drawing>
+      </w:r>
+    </w:p>
+    <w:p>
+      <w:pPr>
+        <w:pStyle w:val="ResimYazs"/>
+        <w:jc w:val="center"/>
+        <w:rPr>
+          <w:rFonts w:ascii="Times New Roman" w:hAnsi="Times New Roman" w:cs="Times New Roman"/>
+          <w:color w:val="auto"/>
+        </w:rPr>
+      </w:pPr>
+      <w:r>
+        <w:rPr>
+          <w:rFonts w:ascii="Times New Roman" w:hAnsi="Times New Roman" w:cs="Times New Roman"/>
+          <w:color w:val="auto"/>
+        </w:rPr>
+        <w:t xml:space="preserve">Figure </w:t>
+      </w:r>
+      <w:r>
+        <w:rPr>
+          <w:rFonts w:ascii="Times New Roman" w:hAnsi="Times New Roman" w:cs="Times New Roman"/>
+          <w:color w:val="auto"/>
+        </w:rPr>
+        <w:fldChar w:fldCharType="begin"/>
+      </w:r>
+      <w:r>
+        <w:rPr>
+          <w:rFonts w:ascii="Times New Roman" w:hAnsi="Times New Roman" w:cs="Times New Roman"/>
+          <w:color w:val="auto"/>
+        </w:rPr>
+        <w:instrText xml:space="preserve"> SEQ Figure \* ARABIC </w:instrText>
+      </w:r>
+      <w:r>
+        <w:rPr>
+          <w:rFonts w:ascii="Times New Roman" w:hAnsi="Times New Roman" w:cs="Times New Roman"/>
+          <w:color w:val="auto"/>
+        </w:rPr>
+        <w:fldChar w:fldCharType="separate"/>
+      </w:r>
+      <w:r>
+        <w:rPr>
+          <w:rFonts w:ascii="Times New Roman" w:hAnsi="Times New Roman" w:cs="Times New Roman"/>
+          <w:noProof/>
+          <w:color w:val="auto"/>
+        </w:rPr>
+        <w:t>5</w:t>
+      </w:r>
+      <w:r>
+        <w:rPr>
+          <w:rFonts w:ascii="Times New Roman" w:hAnsi="Times New Roman" w:cs="Times New Roman"/>
+          <w:color w:val="auto"/>
+        </w:rPr>
+        <w:fldChar w:fldCharType="end"/>
+      </w:r>
+      <w:r>
+        <w:rPr>
+          <w:rFonts w:ascii="Times New Roman" w:hAnsi="Times New Roman" w:cs="Times New Roman"/>
+          <w:color w:val="auto"/>
+        </w:rPr>
+        <w:t xml:space="preserve"> Current Sense and Amplifier Block</w:t>
+      </w:r>
+      <w:r>
+        <w:rPr>
+          <w:rFonts w:ascii="Times New Roman" w:hAnsi="Times New Roman" w:cs="Times New Roman"/>
+          <w:color w:val="auto"/>
+        </w:rPr>
+        <w:t xml:space="preserve"> </w:t>
+      </w:r>
+    </w:p>
+    <w:p>
+      <w:pPr>
+        <w:pStyle w:val="ResimYazs"/>
+        <w:jc w:val="center"/>
+        <w:rPr>
+          <w:rFonts w:ascii="Times New Roman" w:hAnsi="Times New Roman" w:cs="Times New Roman"/>
+          <w:color w:val="auto"/>
+        </w:rPr>
+      </w:pPr>
+      <w:r>
+        <w:rPr>
+          <w:rFonts w:ascii="Times New Roman" w:hAnsi="Times New Roman" w:cs="Times New Roman"/>
+          <w:color w:val="auto"/>
+        </w:rPr>
+        <w:lastRenderedPageBreak/>
+        <w:drawing>
+          <wp:inline distT="0" distB="0" distL="0" distR="0">
+            <wp:extent cx="5257800" cy="3539974"/>
+            <wp:effectExtent l="0" t="0" r="0" b="0"/>
+            <wp:docPr id="9" name="Resim 9"/>
+            <wp:cNvGraphicFramePr>
+              <a:graphicFrameLocks xmlns:a="http://schemas.openxmlformats.org/drawingml/2006/main" noChangeAspect="1"/>
+            </wp:cNvGraphicFramePr>
+            <a:graphic xmlns:a="http://schemas.openxmlformats.org/drawingml/2006/main">
+              <a:graphicData uri="http://schemas.openxmlformats.org/drawingml/2006/picture">
+                <pic:pic xmlns:pic="http://schemas.openxmlformats.org/drawingml/2006/picture">
+                  <pic:nvPicPr>
+                    <pic:cNvPr id="9" name="Current Sense Amplified Voltage.png"/>
+                    <pic:cNvPicPr/>
+                  </pic:nvPicPr>
+                  <pic:blipFill>
+                    <a:blip r:embed="rId14">
+                      <a:extLst>
+                        <a:ext uri="{28A0092B-C50C-407E-A947-70E740481C1C}">
+                          <a14:useLocalDpi xmlns:a14="http://schemas.microsoft.com/office/drawing/2010/main" val="0"/>
+                        </a:ext>
+                      </a:extLst>
+                    </a:blip>
+                    <a:stretch>
+                      <a:fillRect/>
+                    </a:stretch>
+                  </pic:blipFill>
+                  <pic:spPr>
+                    <a:xfrm>
+                      <a:off x="0" y="0"/>
+                      <a:ext cx="5276654" cy="3552668"/>
+                    </a:xfrm>
+                    <a:prstGeom prst="rect">
+                      <a:avLst/>
+                    </a:prstGeom>
+                  </pic:spPr>
+                </pic:pic>
+              </a:graphicData>
+            </a:graphic>
+          </wp:inline>
+        </w:drawing>
+      </w:r>
+    </w:p>
+    <w:p>
+      <w:pPr>
+        <w:pStyle w:val="ResimYazs"/>
+        <w:jc w:val="center"/>
+        <w:rPr>
+          <w:rFonts w:ascii="Times New Roman" w:hAnsi="Times New Roman" w:cs="Times New Roman"/>
+          <w:color w:val="auto"/>
+        </w:rPr>
+      </w:pPr>
+      <w:r>
+        <w:rPr>
+          <w:rFonts w:ascii="Times New Roman" w:hAnsi="Times New Roman" w:cs="Times New Roman"/>
+          <w:color w:val="auto"/>
+        </w:rPr>
+        <w:t xml:space="preserve">Figure </w:t>
+      </w:r>
+      <w:r>
+        <w:rPr>
+          <w:rFonts w:ascii="Times New Roman" w:hAnsi="Times New Roman" w:cs="Times New Roman"/>
+          <w:color w:val="auto"/>
+        </w:rPr>
+        <w:fldChar w:fldCharType="begin"/>
+      </w:r>
+      <w:r>
+        <w:rPr>
+          <w:rFonts w:ascii="Times New Roman" w:hAnsi="Times New Roman" w:cs="Times New Roman"/>
+          <w:color w:val="auto"/>
+        </w:rPr>
+        <w:instrText xml:space="preserve"> SEQ Figure \* ARABIC </w:instrText>
+      </w:r>
+      <w:r>
+        <w:rPr>
+          <w:rFonts w:ascii="Times New Roman" w:hAnsi="Times New Roman" w:cs="Times New Roman"/>
+          <w:color w:val="auto"/>
+        </w:rPr>
+        <w:fldChar w:fldCharType="separate"/>
+      </w:r>
+      <w:r>
+        <w:rPr>
+          <w:rFonts w:ascii="Times New Roman" w:hAnsi="Times New Roman" w:cs="Times New Roman"/>
+          <w:noProof/>
+          <w:color w:val="auto"/>
+        </w:rPr>
+        <w:t>6</w:t>
+      </w:r>
+      <w:r>
+        <w:rPr>
+          <w:rFonts w:ascii="Times New Roman" w:hAnsi="Times New Roman" w:cs="Times New Roman"/>
+          <w:color w:val="auto"/>
+        </w:rPr>
+        <w:fldChar w:fldCharType="end"/>
+      </w:r>
+      <w:r>
+        <w:rPr>
+          <w:rFonts w:ascii="Times New Roman" w:hAnsi="Times New Roman" w:cs="Times New Roman"/>
+          <w:color w:val="auto"/>
+        </w:rPr>
+        <w:t xml:space="preserve"> Waveform of Current Sense Amplified Voltage</w:t>
+      </w:r>
+    </w:p>
+    <w:p>
+      <w:pPr>
+        <w:pStyle w:val="Balk2"/>
+        <w:spacing w:line="360" w:lineRule="auto"/>
+        <w:rPr>
+          <w:rFonts w:ascii="Times New Roman" w:hAnsi="Times New Roman" w:cs="Times New Roman"/>
+        </w:rPr>
+      </w:pPr>
+      <w:bookmarkStart w:id="7" w:name="_Toc59737766"/>
+      <w:r>
+        <w:rPr>
+          <w:rFonts w:ascii="Times New Roman" w:hAnsi="Times New Roman" w:cs="Times New Roman"/>
+        </w:rPr>
+        <w:t>3.3 DC Voltage Generator</w:t>
+      </w:r>
+      <w:r>
+        <w:rPr>
+          <w:rFonts w:ascii="Times New Roman" w:hAnsi="Times New Roman" w:cs="Times New Roman"/>
+        </w:rPr>
+        <w:t xml:space="preserve"> Block</w:t>
+      </w:r>
+      <w:bookmarkEnd w:id="7"/>
+    </w:p>
+    <w:p>
+      <w:pPr>
+        <w:spacing w:line="360" w:lineRule="auto"/>
+        <w:jc w:val="both"/>
+        <w:rPr>
+          <w:rFonts w:ascii="Times New Roman" w:hAnsi="Times New Roman" w:cs="Times New Roman"/>
+        </w:rPr>
+      </w:pPr>
+      <w:r>
+        <w:rPr>
+          <w:rFonts w:ascii="Times New Roman" w:hAnsi="Times New Roman" w:cs="Times New Roman"/>
+        </w:rPr>
+        <w:tab/>
+        <w:t>In this design, we need to use DC voltages in some parts of the circuit such as feeding op-amps, input of error amplifier and input of 555timer component.</w:t>
+      </w:r>
+      <w:r>
+        <w:rPr>
+          <w:rFonts w:ascii="Times New Roman" w:hAnsi="Times New Roman" w:cs="Times New Roman"/>
+        </w:rPr>
+        <w:t xml:space="preserve"> Instead of using external DC supply voltage, we use the battery input voltage. In the following Figure 7, circuit schematic of this voltage generation block is shown. Note that, in this design we need 2 and 5V values and their circuit schematic consist of two inverting amplifiers with different resistive values. In Figure 8 both 2V and 5V blocks’ output values are shown.</w:t>
+      </w:r>
+    </w:p>
+    <w:p>
+      <w:pPr>
+        <w:keepNext/>
+        <w:spacing w:line="360" w:lineRule="auto"/>
+        <w:jc w:val="both"/>
+      </w:pPr>
+      <w:r>
+        <w:rPr>
+          <w:rFonts w:ascii="Times New Roman" w:hAnsi="Times New Roman" w:cs="Times New Roman"/>
+          <w:noProof/>
+        </w:rPr>
+        <w:drawing>
+          <wp:inline distT="0" distB="0" distL="0" distR="0">
+            <wp:extent cx="5760720" cy="2032635"/>
+            <wp:effectExtent l="0" t="0" r="0" b="0"/>
+            <wp:docPr id="10" name="Resim 10"/>
+            <wp:cNvGraphicFramePr>
+              <a:graphicFrameLocks xmlns:a="http://schemas.openxmlformats.org/drawingml/2006/main" noChangeAspect="1"/>
+            </wp:cNvGraphicFramePr>
+            <a:graphic xmlns:a="http://schemas.openxmlformats.org/drawingml/2006/main">
+              <a:graphicData uri="http://schemas.openxmlformats.org/drawingml/2006/picture">
+                <pic:pic xmlns:pic="http://schemas.openxmlformats.org/drawingml/2006/picture">
+                  <pic:nvPicPr>
+                    <pic:cNvPr id="10" name="3-Two and Five Volt Generator.JPG"/>
+                    <pic:cNvPicPr/>
+                  </pic:nvPicPr>
+                  <pic:blipFill>
+                    <a:blip r:embed="rId15">
+                      <a:extLst>
+                        <a:ext uri="{28A0092B-C50C-407E-A947-70E740481C1C}">
+                          <a14:useLocalDpi xmlns:a14="http://schemas.microsoft.com/office/drawing/2010/main" val="0"/>
+                        </a:ext>
+                      </a:extLst>
+                    </a:blip>
+                    <a:stretch>
+                      <a:fillRect/>
+                    </a:stretch>
+                  </pic:blipFill>
+                  <pic:spPr>
+                    <a:xfrm>
+                      <a:off x="0" y="0"/>
+                      <a:ext cx="5760720" cy="2032635"/>
+                    </a:xfrm>
+                    <a:prstGeom prst="rect">
+                      <a:avLst/>
+                    </a:prstGeom>
+                  </pic:spPr>
+                </pic:pic>
+              </a:graphicData>
+            </a:graphic>
+          </wp:inline>
+        </w:drawing>
+      </w:r>
+    </w:p>
+    <w:p>
+      <w:pPr>
+        <w:pStyle w:val="ResimYazs"/>
+        <w:jc w:val="center"/>
+        <w:rPr>
+          <w:rFonts w:ascii="Times New Roman" w:hAnsi="Times New Roman" w:cs="Times New Roman"/>
+          <w:color w:val="auto"/>
+        </w:rPr>
+      </w:pPr>
+      <w:r>
+        <w:rPr>
+          <w:rFonts w:ascii="Times New Roman" w:hAnsi="Times New Roman" w:cs="Times New Roman"/>
+          <w:color w:val="auto"/>
+        </w:rPr>
+        <w:t xml:space="preserve">Figure </w:t>
+      </w:r>
+      <w:r>
+        <w:rPr>
+          <w:rFonts w:ascii="Times New Roman" w:hAnsi="Times New Roman" w:cs="Times New Roman"/>
+          <w:color w:val="auto"/>
+        </w:rPr>
+        <w:fldChar w:fldCharType="begin"/>
+      </w:r>
+      <w:r>
+        <w:rPr>
+          <w:rFonts w:ascii="Times New Roman" w:hAnsi="Times New Roman" w:cs="Times New Roman"/>
+          <w:color w:val="auto"/>
+        </w:rPr>
+        <w:instrText xml:space="preserve"> SEQ Figure \* ARABIC </w:instrText>
+      </w:r>
+      <w:r>
+        <w:rPr>
+          <w:rFonts w:ascii="Times New Roman" w:hAnsi="Times New Roman" w:cs="Times New Roman"/>
+          <w:color w:val="auto"/>
+        </w:rPr>
+        <w:fldChar w:fldCharType="separate"/>
+      </w:r>
+      <w:r>
+        <w:rPr>
+          <w:rFonts w:ascii="Times New Roman" w:hAnsi="Times New Roman" w:cs="Times New Roman"/>
+          <w:noProof/>
+          <w:color w:val="auto"/>
+        </w:rPr>
+        <w:t>7</w:t>
+      </w:r>
+      <w:r>
+        <w:rPr>
+          <w:rFonts w:ascii="Times New Roman" w:hAnsi="Times New Roman" w:cs="Times New Roman"/>
+          <w:color w:val="auto"/>
+        </w:rPr>
+        <w:fldChar w:fldCharType="end"/>
+      </w:r>
+      <w:r>
+        <w:rPr>
+          <w:rFonts w:ascii="Times New Roman" w:hAnsi="Times New Roman" w:cs="Times New Roman"/>
+          <w:color w:val="auto"/>
+        </w:rPr>
+        <w:t xml:space="preserve"> 2 &amp; 5V DC Generator</w:t>
+      </w:r>
+      <w:r>
+        <w:rPr>
+          <w:rFonts w:ascii="Times New Roman" w:hAnsi="Times New Roman" w:cs="Times New Roman"/>
+          <w:color w:val="auto"/>
+        </w:rPr>
+        <w:t xml:space="preserve"> Block</w:t>
+      </w:r>
+    </w:p>
+    <w:p>
+      <w:pPr>
+        <w:keepNext/>
+      </w:pPr>
+      <w:r>
+        <w:rPr>
+          <w:noProof/>
+        </w:rPr>
+        <w:lastRenderedPageBreak/>
+        <w:drawing>
+          <wp:anchor distT="0" distB="0" distL="114300" distR="114300" simplePos="0" relativeHeight="251653632" behindDoc="0" locked="0" layoutInCell="1" allowOverlap="1">
+            <wp:simplePos x="0" y="0"/>
+            <wp:positionH relativeFrom="column">
+              <wp:posOffset>3291205</wp:posOffset>
+            </wp:positionH>
+            <wp:positionV relativeFrom="paragraph">
+              <wp:posOffset>3175</wp:posOffset>
+            </wp:positionV>
+            <wp:extent cx="3240000" cy="2322000"/>
+            <wp:effectExtent l="0" t="0" r="0" b="0"/>
+            <wp:wrapNone/>
+            <wp:docPr id="12" name="Resim 12"/>
+            <wp:cNvGraphicFramePr>
+              <a:graphicFrameLocks xmlns:a="http://schemas.openxmlformats.org/drawingml/2006/main" noChangeAspect="1"/>
+            </wp:cNvGraphicFramePr>
+            <a:graphic xmlns:a="http://schemas.openxmlformats.org/drawingml/2006/main">
+              <a:graphicData uri="http://schemas.openxmlformats.org/drawingml/2006/picture">
+                <pic:pic xmlns:pic="http://schemas.openxmlformats.org/drawingml/2006/picture">
+                  <pic:nvPicPr>
+                    <pic:cNvPr id="12" name="Voltage of Five Volt Generator Circuit.png"/>
+                    <pic:cNvPicPr/>
+                  </pic:nvPicPr>
+                  <pic:blipFill>
+                    <a:blip r:embed="rId16" cstate="print">
+                      <a:extLst>
+                        <a:ext uri="{28A0092B-C50C-407E-A947-70E740481C1C}">
+                          <a14:useLocalDpi xmlns:a14="http://schemas.microsoft.com/office/drawing/2010/main" val="0"/>
+                        </a:ext>
+                      </a:extLst>
+                    </a:blip>
+                    <a:stretch>
+                      <a:fillRect/>
+                    </a:stretch>
+                  </pic:blipFill>
+                  <pic:spPr>
+                    <a:xfrm>
+                      <a:off x="0" y="0"/>
+                      <a:ext cx="3240000" cy="2322000"/>
+                    </a:xfrm>
+                    <a:prstGeom prst="rect">
+                      <a:avLst/>
+                    </a:prstGeom>
+                  </pic:spPr>
+                </pic:pic>
+              </a:graphicData>
+            </a:graphic>
+            <wp14:sizeRelH relativeFrom="margin">
+              <wp14:pctWidth>0</wp14:pctWidth>
+            </wp14:sizeRelH>
+            <wp14:sizeRelV relativeFrom="margin">
+              <wp14:pctHeight>0</wp14:pctHeight>
+            </wp14:sizeRelV>
+          </wp:anchor>
+        </w:drawing>
+      </w:r>
+      <w:r>
+        <w:rPr>
+          <w:noProof/>
+        </w:rPr>
+        <w:drawing>
+          <wp:inline distT="0" distB="0" distL="0" distR="0">
+            <wp:extent cx="3240000" cy="2426400"/>
+            <wp:effectExtent l="0" t="0" r="0" b="0"/>
+            <wp:docPr id="11" name="Resim 11"/>
+            <wp:cNvGraphicFramePr>
+              <a:graphicFrameLocks xmlns:a="http://schemas.openxmlformats.org/drawingml/2006/main" noChangeAspect="1"/>
+            </wp:cNvGraphicFramePr>
+            <a:graphic xmlns:a="http://schemas.openxmlformats.org/drawingml/2006/main">
+              <a:graphicData uri="http://schemas.openxmlformats.org/drawingml/2006/picture">
+                <pic:pic xmlns:pic="http://schemas.openxmlformats.org/drawingml/2006/picture">
+                  <pic:nvPicPr>
+                    <pic:cNvPr id="11" name="Voltage of Two Volt Generator Circuit.png"/>
+                    <pic:cNvPicPr/>
+                  </pic:nvPicPr>
+                  <pic:blipFill>
+                    <a:blip r:embed="rId17" cstate="print">
+                      <a:extLst>
+                        <a:ext uri="{28A0092B-C50C-407E-A947-70E740481C1C}">
+                          <a14:useLocalDpi xmlns:a14="http://schemas.microsoft.com/office/drawing/2010/main" val="0"/>
+                        </a:ext>
+                      </a:extLst>
+                    </a:blip>
+                    <a:stretch>
+                      <a:fillRect/>
+                    </a:stretch>
+                  </pic:blipFill>
+                  <pic:spPr>
+                    <a:xfrm>
+                      <a:off x="0" y="0"/>
+                      <a:ext cx="3240000" cy="2426400"/>
+                    </a:xfrm>
+                    <a:prstGeom prst="rect">
+                      <a:avLst/>
+                    </a:prstGeom>
+                  </pic:spPr>
+                </pic:pic>
+              </a:graphicData>
+            </a:graphic>
+          </wp:inline>
+        </w:drawing>
+      </w:r>
+    </w:p>
+    <w:p>
+      <w:pPr>
+        <w:pStyle w:val="ResimYazs"/>
+        <w:jc w:val="center"/>
+        <w:rPr>
+          <w:rFonts w:ascii="Times New Roman" w:hAnsi="Times New Roman" w:cs="Times New Roman"/>
+          <w:color w:val="auto"/>
+        </w:rPr>
+      </w:pPr>
+      <w:r>
+        <w:rPr>
+          <w:rFonts w:ascii="Times New Roman" w:hAnsi="Times New Roman" w:cs="Times New Roman"/>
+          <w:color w:val="auto"/>
+        </w:rPr>
+        <w:t xml:space="preserve">Figure </w:t>
+      </w:r>
+      <w:r>
+        <w:rPr>
+          <w:rFonts w:ascii="Times New Roman" w:hAnsi="Times New Roman" w:cs="Times New Roman"/>
+          <w:color w:val="auto"/>
+        </w:rPr>
+        <w:fldChar w:fldCharType="begin"/>
+      </w:r>
+      <w:r>
+        <w:rPr>
+          <w:rFonts w:ascii="Times New Roman" w:hAnsi="Times New Roman" w:cs="Times New Roman"/>
+          <w:color w:val="auto"/>
+        </w:rPr>
+        <w:instrText xml:space="preserve"> SEQ Figure \* ARABIC </w:instrText>
+      </w:r>
+      <w:r>
+        <w:rPr>
+          <w:rFonts w:ascii="Times New Roman" w:hAnsi="Times New Roman" w:cs="Times New Roman"/>
+          <w:color w:val="auto"/>
+        </w:rPr>
+        <w:fldChar w:fldCharType="separate"/>
+      </w:r>
+      <w:r>
+        <w:rPr>
+          <w:rFonts w:ascii="Times New Roman" w:hAnsi="Times New Roman" w:cs="Times New Roman"/>
+          <w:noProof/>
+          <w:color w:val="auto"/>
+        </w:rPr>
+        <w:t>8</w:t>
+      </w:r>
+      <w:r>
+        <w:rPr>
+          <w:rFonts w:ascii="Times New Roman" w:hAnsi="Times New Roman" w:cs="Times New Roman"/>
+          <w:color w:val="auto"/>
+        </w:rPr>
+        <w:fldChar w:fldCharType="end"/>
+      </w:r>
+      <w:r>
+        <w:rPr>
+          <w:rFonts w:ascii="Times New Roman" w:hAnsi="Times New Roman" w:cs="Times New Roman"/>
+          <w:color w:val="auto"/>
+        </w:rPr>
+        <w:t xml:space="preserve"> Output waveforms of 2- &amp; 5-Volt Generation</w:t>
+      </w:r>
+      <w:r>
+        <w:rPr>
+          <w:rFonts w:ascii="Times New Roman" w:hAnsi="Times New Roman" w:cs="Times New Roman"/>
+          <w:color w:val="auto"/>
+        </w:rPr>
+        <w:t xml:space="preserve"> </w:t>
+      </w:r>
+    </w:p>
+    <w:p>
+      <w:pPr>
+        <w:pStyle w:val="Balk2"/>
+        <w:spacing w:line="360" w:lineRule="auto"/>
+        <w:rPr>
+          <w:rFonts w:ascii="Times New Roman" w:hAnsi="Times New Roman" w:cs="Times New Roman"/>
+        </w:rPr>
+      </w:pPr>
+      <w:bookmarkStart w:id="8" w:name="_Toc59737767"/>
+      <w:r>
+        <w:rPr>
+          <w:rFonts w:ascii="Times New Roman" w:hAnsi="Times New Roman" w:cs="Times New Roman"/>
+        </w:rPr>
+        <w:t>3.4 Error Amplifier Block</w:t>
+      </w:r>
+      <w:bookmarkEnd w:id="8"/>
+    </w:p>
+    <w:p>
+      <w:pPr>
+        <w:spacing w:line="360" w:lineRule="auto"/>
+        <w:ind w:firstLine="360"/>
+        <w:jc w:val="both"/>
+        <w:rPr>
+          <w:rFonts w:ascii="Times New Roman" w:hAnsi="Times New Roman" w:cs="Times New Roman"/>
+        </w:rPr>
+      </w:pPr>
+      <w:r>
+        <w:rPr>
+          <w:rFonts w:ascii="Times New Roman" w:hAnsi="Times New Roman" w:cs="Times New Roman"/>
+        </w:rPr>
+        <w:t xml:space="preserve">In this part of the design, we found the error voltage using differentiator circuit design. Using the 2 Volt DC </w:t>
+      </w:r>
+      <w:r>
+        <w:rPr>
+          <w:rFonts w:ascii="Times New Roman" w:hAnsi="Times New Roman" w:cs="Times New Roman"/>
+        </w:rPr>
+        <w:t>and amplified current sense values, difference between the (V+ &amp; V-) input voltages of op-amp is given as the output of this differentiator.</w:t>
+      </w:r>
+      <w:r>
+        <w:rPr>
+          <w:rFonts w:ascii="Times New Roman" w:hAnsi="Times New Roman" w:cs="Times New Roman"/>
+        </w:rPr>
+        <w:t xml:space="preserve"> Then, using this knowledge we can </w:t>
+      </w:r>
+      <w:r>
+        <w:rPr>
+          <w:rFonts w:ascii="Times New Roman" w:hAnsi="Times New Roman" w:cs="Times New Roman"/>
+        </w:rPr>
+        <w:t>arrange the duty cycle of the buck converter. The positive error means that the current is lower than 2A and the duty cycle needs to be increased and if the negative error is observed, this time the current passing through the battery is higher than 2A and the duty cycle needs to be decreased in order to decrease the current value. The error amplifier block and the error signal can be shown in the following Figure 9 &amp; 10, respectively.</w:t>
+      </w:r>
+    </w:p>
+    <w:p>
+      <w:pPr>
+        <w:pStyle w:val="ResimYazs"/>
+        <w:jc w:val="center"/>
+        <w:rPr>
+          <w:rFonts w:ascii="Times New Roman" w:hAnsi="Times New Roman" w:cs="Times New Roman"/>
+          <w:color w:val="auto"/>
+        </w:rPr>
+      </w:pPr>
+      <w:r>
+        <w:rPr>
+          <w:rFonts w:ascii="Times New Roman" w:hAnsi="Times New Roman" w:cs="Times New Roman"/>
+          <w:color w:val="auto"/>
+        </w:rPr>
+        <w:drawing>
+          <wp:inline distT="0" distB="0" distL="0" distR="0">
+            <wp:extent cx="5131616" cy="3093720"/>
+            <wp:effectExtent l="0" t="0" r="0" b="0"/>
+            <wp:docPr id="13" name="Resim 13"/>
+            <wp:cNvGraphicFramePr>
+              <a:graphicFrameLocks xmlns:a="http://schemas.openxmlformats.org/drawingml/2006/main" noChangeAspect="1"/>
+            </wp:cNvGraphicFramePr>
+            <a:graphic xmlns:a="http://schemas.openxmlformats.org/drawingml/2006/main">
+              <a:graphicData uri="http://schemas.openxmlformats.org/drawingml/2006/picture">
+                <pic:pic xmlns:pic="http://schemas.openxmlformats.org/drawingml/2006/picture">
+                  <pic:nvPicPr>
+                    <pic:cNvPr id="13" name="4-Error Amplifier.JPG"/>
+                    <pic:cNvPicPr/>
+                  </pic:nvPicPr>
+                  <pic:blipFill>
+                    <a:blip r:embed="rId18">
+                      <a:extLst>
+                        <a:ext uri="{28A0092B-C50C-407E-A947-70E740481C1C}">
+                          <a14:useLocalDpi xmlns:a14="http://schemas.microsoft.com/office/drawing/2010/main" val="0"/>
+                        </a:ext>
+                      </a:extLst>
+                    </a:blip>
+                    <a:stretch>
+                      <a:fillRect/>
+                    </a:stretch>
+                  </pic:blipFill>
+                  <pic:spPr>
+                    <a:xfrm>
+                      <a:off x="0" y="0"/>
+                      <a:ext cx="5150559" cy="3105140"/>
+                    </a:xfrm>
+                    <a:prstGeom prst="rect">
+                      <a:avLst/>
+                    </a:prstGeom>
+                  </pic:spPr>
+                </pic:pic>
+              </a:graphicData>
+            </a:graphic>
+          </wp:inline>
+        </w:drawing>
+      </w:r>
+    </w:p>
+    <w:p>
+      <w:pPr>
+        <w:pStyle w:val="ResimYazs"/>
+        <w:jc w:val="center"/>
+        <w:rPr>
+          <w:rFonts w:ascii="Times New Roman" w:hAnsi="Times New Roman" w:cs="Times New Roman"/>
+          <w:color w:val="auto"/>
+        </w:rPr>
+      </w:pPr>
+      <w:r>
+        <w:rPr>
+          <w:rFonts w:ascii="Times New Roman" w:hAnsi="Times New Roman" w:cs="Times New Roman"/>
+          <w:color w:val="auto"/>
+        </w:rPr>
+        <w:t xml:space="preserve">Figure </w:t>
+      </w:r>
+      <w:r>
+        <w:rPr>
+          <w:rFonts w:ascii="Times New Roman" w:hAnsi="Times New Roman" w:cs="Times New Roman"/>
+          <w:color w:val="auto"/>
+        </w:rPr>
+        <w:fldChar w:fldCharType="begin"/>
+      </w:r>
+      <w:r>
+        <w:rPr>
+          <w:rFonts w:ascii="Times New Roman" w:hAnsi="Times New Roman" w:cs="Times New Roman"/>
+          <w:color w:val="auto"/>
+        </w:rPr>
+        <w:instrText xml:space="preserve"> SEQ Figure \* ARABIC </w:instrText>
+      </w:r>
+      <w:r>
+        <w:rPr>
+          <w:rFonts w:ascii="Times New Roman" w:hAnsi="Times New Roman" w:cs="Times New Roman"/>
+          <w:color w:val="auto"/>
+        </w:rPr>
+        <w:fldChar w:fldCharType="separate"/>
+      </w:r>
+      <w:r>
+        <w:rPr>
+          <w:rFonts w:ascii="Times New Roman" w:hAnsi="Times New Roman" w:cs="Times New Roman"/>
+          <w:noProof/>
+          <w:color w:val="auto"/>
+        </w:rPr>
+        <w:t>9</w:t>
+      </w:r>
+      <w:r>
+        <w:rPr>
+          <w:rFonts w:ascii="Times New Roman" w:hAnsi="Times New Roman" w:cs="Times New Roman"/>
+          <w:color w:val="auto"/>
+        </w:rPr>
+        <w:fldChar w:fldCharType="end"/>
+      </w:r>
+      <w:r>
+        <w:rPr>
+          <w:rFonts w:ascii="Times New Roman" w:hAnsi="Times New Roman" w:cs="Times New Roman"/>
+          <w:color w:val="auto"/>
+        </w:rPr>
+        <w:t xml:space="preserve"> Error Amplifier Block</w:t>
+      </w:r>
+    </w:p>
+    <w:p/>
+    <w:p>
+      <w:pPr>
+        <w:keepNext/>
+      </w:pPr>
+      <w:r>
+        <w:rPr>
+          <w:noProof/>
+        </w:rPr>
+        <w:lastRenderedPageBreak/>
+        <w:drawing>
+          <wp:anchor distT="0" distB="0" distL="114300" distR="114300" simplePos="0" relativeHeight="251657728" behindDoc="0" locked="0" layoutInCell="1" allowOverlap="1" wp14:anchorId="659D3571">
+            <wp:simplePos x="0" y="0"/>
+            <wp:positionH relativeFrom="column">
+              <wp:posOffset>3291205</wp:posOffset>
+            </wp:positionH>
+            <wp:positionV relativeFrom="paragraph">
+              <wp:posOffset>6985</wp:posOffset>
+            </wp:positionV>
+            <wp:extent cx="3239770" cy="2321560"/>
+            <wp:effectExtent l="0" t="0" r="0" b="0"/>
+            <wp:wrapNone/>
+            <wp:docPr id="16" name="Resim 16"/>
+            <wp:cNvGraphicFramePr>
+              <a:graphicFrameLocks xmlns:a="http://schemas.openxmlformats.org/drawingml/2006/main" noChangeAspect="1"/>
+            </wp:cNvGraphicFramePr>
+            <a:graphic xmlns:a="http://schemas.openxmlformats.org/drawingml/2006/main">
+              <a:graphicData uri="http://schemas.openxmlformats.org/drawingml/2006/picture">
+                <pic:pic xmlns:pic="http://schemas.openxmlformats.org/drawingml/2006/picture">
+                  <pic:nvPicPr>
+                    <pic:cNvPr id="16" name="Error Voltage 2.png"/>
+                    <pic:cNvPicPr/>
+                  </pic:nvPicPr>
+                  <pic:blipFill>
+                    <a:blip r:embed="rId19" cstate="print">
+                      <a:extLst>
+                        <a:ext uri="{28A0092B-C50C-407E-A947-70E740481C1C}">
+                          <a14:useLocalDpi xmlns:a14="http://schemas.microsoft.com/office/drawing/2010/main" val="0"/>
+                        </a:ext>
+                      </a:extLst>
+                    </a:blip>
+                    <a:stretch>
+                      <a:fillRect/>
+                    </a:stretch>
+                  </pic:blipFill>
+                  <pic:spPr>
+                    <a:xfrm>
+                      <a:off x="0" y="0"/>
+                      <a:ext cx="3239770" cy="2321560"/>
+                    </a:xfrm>
+                    <a:prstGeom prst="rect">
+                      <a:avLst/>
+                    </a:prstGeom>
+                  </pic:spPr>
+                </pic:pic>
+              </a:graphicData>
+            </a:graphic>
+          </wp:anchor>
+        </w:drawing>
+      </w:r>
+      <w:r>
+        <w:rPr>
+          <w:noProof/>
+        </w:rPr>
+        <w:drawing>
+          <wp:inline distT="0" distB="0" distL="0" distR="0">
+            <wp:extent cx="3239135" cy="2209800"/>
+            <wp:effectExtent l="0" t="0" r="0" b="0"/>
+            <wp:docPr id="17" name="Resim 17"/>
+            <wp:cNvGraphicFramePr>
+              <a:graphicFrameLocks xmlns:a="http://schemas.openxmlformats.org/drawingml/2006/main" noChangeAspect="1"/>
+            </wp:cNvGraphicFramePr>
+            <a:graphic xmlns:a="http://schemas.openxmlformats.org/drawingml/2006/main">
+              <a:graphicData uri="http://schemas.openxmlformats.org/drawingml/2006/picture">
+                <pic:pic xmlns:pic="http://schemas.openxmlformats.org/drawingml/2006/picture">
+                  <pic:nvPicPr>
+                    <pic:cNvPr id="17" name="Error Voltage.jpg"/>
+                    <pic:cNvPicPr/>
+                  </pic:nvPicPr>
+                  <pic:blipFill>
+                    <a:blip r:embed="rId20" cstate="print">
+                      <a:extLst>
+                        <a:ext uri="{28A0092B-C50C-407E-A947-70E740481C1C}">
+                          <a14:useLocalDpi xmlns:a14="http://schemas.microsoft.com/office/drawing/2010/main" val="0"/>
+                        </a:ext>
+                      </a:extLst>
+                    </a:blip>
+                    <a:stretch>
+                      <a:fillRect/>
+                    </a:stretch>
+                  </pic:blipFill>
+                  <pic:spPr>
+                    <a:xfrm>
+                      <a:off x="0" y="0"/>
+                      <a:ext cx="3246054" cy="2214520"/>
+                    </a:xfrm>
+                    <a:prstGeom prst="rect">
+                      <a:avLst/>
+                    </a:prstGeom>
+                  </pic:spPr>
+                </pic:pic>
+              </a:graphicData>
+            </a:graphic>
+          </wp:inline>
+        </w:drawing>
+      </w:r>
+    </w:p>
+    <w:p>
+      <w:pPr>
+        <w:pStyle w:val="ResimYazs"/>
+        <w:jc w:val="center"/>
+        <w:rPr>
+          <w:rFonts w:ascii="Times New Roman" w:hAnsi="Times New Roman" w:cs="Times New Roman"/>
+          <w:color w:val="auto"/>
+        </w:rPr>
+      </w:pPr>
+      <w:r>
+        <w:rPr>
+          <w:rFonts w:ascii="Times New Roman" w:hAnsi="Times New Roman" w:cs="Times New Roman"/>
+          <w:color w:val="auto"/>
+        </w:rPr>
+        <w:t xml:space="preserve">Figure </w:t>
+      </w:r>
+      <w:r>
+        <w:rPr>
+          <w:rFonts w:ascii="Times New Roman" w:hAnsi="Times New Roman" w:cs="Times New Roman"/>
+          <w:color w:val="auto"/>
+        </w:rPr>
+        <w:fldChar w:fldCharType="begin"/>
+      </w:r>
+      <w:r>
+        <w:rPr>
+          <w:rFonts w:ascii="Times New Roman" w:hAnsi="Times New Roman" w:cs="Times New Roman"/>
+          <w:color w:val="auto"/>
+        </w:rPr>
+        <w:instrText xml:space="preserve"> SEQ Figure \* ARABIC </w:instrText>
+      </w:r>
+      <w:r>
+        <w:rPr>
+          <w:rFonts w:ascii="Times New Roman" w:hAnsi="Times New Roman" w:cs="Times New Roman"/>
+          <w:color w:val="auto"/>
+        </w:rPr>
+        <w:fldChar w:fldCharType="separate"/>
+      </w:r>
+      <w:r>
+        <w:rPr>
+          <w:rFonts w:ascii="Times New Roman" w:hAnsi="Times New Roman" w:cs="Times New Roman"/>
+          <w:noProof/>
+          <w:color w:val="auto"/>
+        </w:rPr>
+        <w:t>10</w:t>
+      </w:r>
+      <w:r>
+        <w:rPr>
+          <w:rFonts w:ascii="Times New Roman" w:hAnsi="Times New Roman" w:cs="Times New Roman"/>
+          <w:color w:val="auto"/>
+        </w:rPr>
+        <w:fldChar w:fldCharType="end"/>
+      </w:r>
+      <w:r>
+        <w:rPr>
+          <w:rFonts w:ascii="Times New Roman" w:hAnsi="Times New Roman" w:cs="Times New Roman"/>
+          <w:color w:val="auto"/>
+        </w:rPr>
+        <w:t xml:space="preserve"> Error Voltage Waveform Before the Steady-State (Left Side) &amp; </w:t>
+      </w:r>
+      <w:r>
+        <w:rPr>
+          <w:rFonts w:ascii="Times New Roman" w:hAnsi="Times New Roman" w:cs="Times New Roman"/>
+          <w:color w:val="auto"/>
+        </w:rPr>
+        <w:t xml:space="preserve">Zoomed Version </w:t>
+      </w:r>
+      <w:r>
+        <w:rPr>
+          <w:rFonts w:ascii="Times New Roman" w:hAnsi="Times New Roman" w:cs="Times New Roman"/>
+          <w:color w:val="auto"/>
+        </w:rPr>
+        <w:t>In the Steady-State (Right Side)</w:t>
+      </w:r>
+    </w:p>
+    <w:p/>
+    <w:p>
+      <w:pPr>
+        <w:pStyle w:val="Balk2"/>
+        <w:spacing w:line="360" w:lineRule="auto"/>
+        <w:rPr>
+          <w:rFonts w:ascii="Times New Roman" w:hAnsi="Times New Roman" w:cs="Times New Roman"/>
+        </w:rPr>
+      </w:pPr>
+      <w:bookmarkStart w:id="9" w:name="_Toc59737768"/>
+      <w:r>
+        <w:rPr>
+          <w:rFonts w:ascii="Times New Roman" w:hAnsi="Times New Roman" w:cs="Times New Roman"/>
+        </w:rPr>
+        <w:t xml:space="preserve">3.5 </w:t>
+      </w:r>
+      <w:r>
+        <w:rPr>
+          <w:rFonts w:ascii="Times New Roman" w:hAnsi="Times New Roman" w:cs="Times New Roman"/>
+        </w:rPr>
+        <w:t>PI Controller Block</w:t>
+      </w:r>
+      <w:bookmarkEnd w:id="9"/>
+    </w:p>
+    <w:p>
+      <w:pPr>
+        <w:spacing w:line="360" w:lineRule="auto"/>
+        <w:jc w:val="both"/>
+        <w:rPr>
+          <w:rFonts w:ascii="Times New Roman" w:eastAsiaTheme="minorEastAsia" w:hAnsi="Times New Roman" w:cs="Times New Roman"/>
+        </w:rPr>
+      </w:pPr>
+      <w:r>
+        <w:rPr>
+          <w:rFonts w:ascii="Times New Roman" w:hAnsi="Times New Roman" w:cs="Times New Roman"/>
+        </w:rPr>
+        <w:tab/>
+        <w:t xml:space="preserve">Aim of this block is control the battery current using the error voltage which is explained in the previous section. As known, the transfer function of PI Controller is </w:t>
+      </w:r>
+      <m:oMath>
+        <m:r>
+          <w:rPr>
+            <w:rFonts w:ascii="Cambria Math" w:hAnsi="Cambria Math" w:cs="Times New Roman"/>
+          </w:rPr>
+          <m:t>H</m:t>
+        </m:r>
+        <m:d>
+          <m:dPr>
+            <m:ctrlPr>
+              <w:rPr>
+                <w:rFonts w:ascii="Cambria Math" w:hAnsi="Cambria Math" w:cs="Times New Roman"/>
+                <w:i/>
+              </w:rPr>
+            </m:ctrlPr>
+          </m:dPr>
+          <m:e>
+            <m:r>
+              <w:rPr>
+                <w:rFonts w:ascii="Cambria Math" w:hAnsi="Cambria Math" w:cs="Times New Roman"/>
+              </w:rPr>
+              <m:t>S</m:t>
+            </m:r>
+          </m:e>
+        </m:d>
+        <m:r>
+          <w:rPr>
+            <w:rFonts w:ascii="Cambria Math" w:hAnsi="Cambria Math" w:cs="Times New Roman"/>
+          </w:rPr>
+          <m:t>=</m:t>
+        </m:r>
+        <m:sSub>
+          <m:sSubPr>
+            <m:ctrlPr>
+              <w:rPr>
+                <w:rFonts w:ascii="Cambria Math" w:hAnsi="Cambria Math" w:cs="Times New Roman"/>
+                <w:i/>
+              </w:rPr>
+            </m:ctrlPr>
+          </m:sSubPr>
+          <m:e>
+            <m:r>
+              <w:rPr>
+                <w:rFonts w:ascii="Cambria Math" w:hAnsi="Cambria Math" w:cs="Times New Roman"/>
+              </w:rPr>
+              <m:t>K</m:t>
+            </m:r>
+          </m:e>
+          <m:sub>
+            <m:r>
+              <w:rPr>
+                <w:rFonts w:ascii="Cambria Math" w:hAnsi="Cambria Math" w:cs="Times New Roman"/>
+              </w:rPr>
+              <m:t>p</m:t>
+            </m:r>
+          </m:sub>
+        </m:sSub>
+        <m:r>
+          <w:rPr>
+            <w:rFonts w:ascii="Cambria Math" w:hAnsi="Cambria Math" w:cs="Times New Roman"/>
+          </w:rPr>
+          <m:t>+s</m:t>
+        </m:r>
+        <m:sSub>
+          <m:sSubPr>
+            <m:ctrlPr>
+              <w:rPr>
+                <w:rFonts w:ascii="Cambria Math" w:hAnsi="Cambria Math" w:cs="Times New Roman"/>
+                <w:i/>
+              </w:rPr>
+            </m:ctrlPr>
+          </m:sSubPr>
+          <m:e>
+            <m:r>
+              <w:rPr>
+                <w:rFonts w:ascii="Cambria Math" w:hAnsi="Cambria Math" w:cs="Times New Roman"/>
+              </w:rPr>
+              <m:t>K</m:t>
+            </m:r>
+          </m:e>
+          <m:sub>
+            <m:r>
+              <w:rPr>
+                <w:rFonts w:ascii="Cambria Math" w:hAnsi="Cambria Math" w:cs="Times New Roman"/>
+              </w:rPr>
+              <m:t>i</m:t>
+            </m:r>
+          </m:sub>
+        </m:sSub>
+      </m:oMath>
+      <w:r>
+        <w:rPr>
+          <w:rFonts w:ascii="Times New Roman" w:eastAsiaTheme="minorEastAsia" w:hAnsi="Times New Roman" w:cs="Times New Roman"/>
+        </w:rPr>
+        <w:t xml:space="preserve"> and to create this transfer function we used 3 sub-circuits that are proportional, integrator and summer. If it is necessary to explain briefly, proportional part amplifies the error voltage and </w:t>
+      </w:r>
+      <w:r>
+        <w:rPr>
+          <w:rFonts w:ascii="Times New Roman" w:eastAsiaTheme="minorEastAsia" w:hAnsi="Times New Roman" w:cs="Times New Roman"/>
+        </w:rPr>
+        <w:t xml:space="preserve">the ratio of two resistors in this part is the important parameter. The </w:t>
+      </w:r>
+      <w:r>
+        <w:rPr>
+          <w:rFonts w:ascii="Times New Roman" w:eastAsiaTheme="minorEastAsia" w:hAnsi="Times New Roman" w:cs="Times New Roman"/>
+        </w:rPr>
+        <w:t xml:space="preserve">integrator block takes the integral of error voltage and </w:t>
+      </w:r>
+      <w:r>
+        <w:rPr>
+          <w:rFonts w:ascii="Times New Roman" w:eastAsiaTheme="minorEastAsia" w:hAnsi="Times New Roman" w:cs="Times New Roman"/>
+        </w:rPr>
+        <w:t xml:space="preserve">multiplication of resistor and capacitor values are the important parameter for this block. Finally, the </w:t>
+      </w:r>
+      <w:r>
+        <w:rPr>
+          <w:rFonts w:ascii="Times New Roman" w:eastAsiaTheme="minorEastAsia" w:hAnsi="Times New Roman" w:cs="Times New Roman"/>
+        </w:rPr>
+        <w:t>summer block sums these two values. The following Figure 11 shows the PI Control</w:t>
+      </w:r>
+      <w:r>
+        <w:rPr>
+          <w:rFonts w:ascii="Times New Roman" w:eastAsiaTheme="minorEastAsia" w:hAnsi="Times New Roman" w:cs="Times New Roman"/>
+        </w:rPr>
+        <w:t>l</w:t>
+      </w:r>
+      <w:r>
+        <w:rPr>
+          <w:rFonts w:ascii="Times New Roman" w:eastAsiaTheme="minorEastAsia" w:hAnsi="Times New Roman" w:cs="Times New Roman"/>
+        </w:rPr>
+        <w:t>er block</w:t>
+      </w:r>
+      <w:r>
+        <w:rPr>
+          <w:rFonts w:ascii="Times New Roman" w:eastAsiaTheme="minorEastAsia" w:hAnsi="Times New Roman" w:cs="Times New Roman"/>
+        </w:rPr>
+        <w:t xml:space="preserve"> and the output waveform of this block can be seen in Figure 12.</w:t>
+      </w:r>
+    </w:p>
+    <w:p>
+      <w:pPr>
+        <w:spacing w:line="360" w:lineRule="auto"/>
+        <w:jc w:val="both"/>
+        <w:rPr>
+          <w:rFonts w:ascii="Times New Roman" w:eastAsiaTheme="minorEastAsia" w:hAnsi="Times New Roman" w:cs="Times New Roman"/>
+        </w:rPr>
+      </w:pPr>
+    </w:p>
+    <w:p>
+      <w:pPr>
+        <w:keepNext/>
+        <w:spacing w:line="360" w:lineRule="auto"/>
+        <w:jc w:val="center"/>
+      </w:pPr>
+      <w:r>
+        <w:rPr>
+          <w:rFonts w:ascii="Times New Roman" w:hAnsi="Times New Roman" w:cs="Times New Roman"/>
+          <w:noProof/>
+        </w:rPr>
+        <w:drawing>
+          <wp:inline distT="0" distB="0" distL="0" distR="0">
+            <wp:extent cx="5562600" cy="2506980"/>
+            <wp:effectExtent l="0" t="0" r="0" b="0"/>
+            <wp:docPr id="18" name="Resim 18"/>
+            <wp:cNvGraphicFramePr>
+              <a:graphicFrameLocks xmlns:a="http://schemas.openxmlformats.org/drawingml/2006/main" noChangeAspect="1"/>
+            </wp:cNvGraphicFramePr>
+            <a:graphic xmlns:a="http://schemas.openxmlformats.org/drawingml/2006/main">
+              <a:graphicData uri="http://schemas.openxmlformats.org/drawingml/2006/picture">
+                <pic:pic xmlns:pic="http://schemas.openxmlformats.org/drawingml/2006/picture">
+                  <pic:nvPicPr>
+                    <pic:cNvPr id="18" name="5-PI Controller.JPG"/>
+                    <pic:cNvPicPr/>
+                  </pic:nvPicPr>
+                  <pic:blipFill>
+                    <a:blip r:embed="rId21">
+                      <a:extLst>
+                        <a:ext uri="{28A0092B-C50C-407E-A947-70E740481C1C}">
+                          <a14:useLocalDpi xmlns:a14="http://schemas.microsoft.com/office/drawing/2010/main" val="0"/>
+                        </a:ext>
+                      </a:extLst>
+                    </a:blip>
+                    <a:stretch>
+                      <a:fillRect/>
+                    </a:stretch>
+                  </pic:blipFill>
+                  <pic:spPr>
+                    <a:xfrm>
+                      <a:off x="0" y="0"/>
+                      <a:ext cx="5562600" cy="2506980"/>
+                    </a:xfrm>
+                    <a:prstGeom prst="rect">
+                      <a:avLst/>
+                    </a:prstGeom>
+                  </pic:spPr>
+                </pic:pic>
+              </a:graphicData>
+            </a:graphic>
+          </wp:inline>
+        </w:drawing>
+      </w:r>
+    </w:p>
+    <w:p>
+      <w:pPr>
+        <w:pStyle w:val="ResimYazs"/>
+        <w:jc w:val="center"/>
+        <w:rPr>
+          <w:rFonts w:ascii="Times New Roman" w:hAnsi="Times New Roman" w:cs="Times New Roman"/>
+          <w:color w:val="auto"/>
+        </w:rPr>
+      </w:pPr>
+      <w:r>
+        <w:rPr>
+          <w:rFonts w:ascii="Times New Roman" w:hAnsi="Times New Roman" w:cs="Times New Roman"/>
+          <w:color w:val="auto"/>
+        </w:rPr>
+        <w:t xml:space="preserve">Figure </w:t>
+      </w:r>
+      <w:r>
+        <w:rPr>
+          <w:rFonts w:ascii="Times New Roman" w:hAnsi="Times New Roman" w:cs="Times New Roman"/>
+          <w:color w:val="auto"/>
+        </w:rPr>
+        <w:fldChar w:fldCharType="begin"/>
+      </w:r>
+      <w:r>
+        <w:rPr>
+          <w:rFonts w:ascii="Times New Roman" w:hAnsi="Times New Roman" w:cs="Times New Roman"/>
+          <w:color w:val="auto"/>
+        </w:rPr>
+        <w:instrText xml:space="preserve"> SEQ Figure \* ARABIC </w:instrText>
+      </w:r>
+      <w:r>
+        <w:rPr>
+          <w:rFonts w:ascii="Times New Roman" w:hAnsi="Times New Roman" w:cs="Times New Roman"/>
+          <w:color w:val="auto"/>
+        </w:rPr>
+        <w:fldChar w:fldCharType="separate"/>
+      </w:r>
+      <w:r>
+        <w:rPr>
+          <w:rFonts w:ascii="Times New Roman" w:hAnsi="Times New Roman" w:cs="Times New Roman"/>
+          <w:noProof/>
+          <w:color w:val="auto"/>
+        </w:rPr>
+        <w:t>11</w:t>
+      </w:r>
+      <w:r>
+        <w:rPr>
+          <w:rFonts w:ascii="Times New Roman" w:hAnsi="Times New Roman" w:cs="Times New Roman"/>
+          <w:color w:val="auto"/>
+        </w:rPr>
+        <w:fldChar w:fldCharType="end"/>
+      </w:r>
+      <w:r>
+        <w:rPr>
+          <w:rFonts w:ascii="Times New Roman" w:hAnsi="Times New Roman" w:cs="Times New Roman"/>
+          <w:color w:val="auto"/>
+        </w:rPr>
+        <w:t xml:space="preserve"> PI Controller Block</w:t>
+      </w:r>
+    </w:p>
+    <w:p>
+      <w:pPr>
+        <w:keepNext/>
+      </w:pPr>
+      <w:r>
+        <w:rPr>
+          <w:noProof/>
+        </w:rPr>
+        <w:lastRenderedPageBreak/>
+        <w:drawing>
+          <wp:anchor distT="0" distB="0" distL="114300" distR="114300" simplePos="0" relativeHeight="251661824" behindDoc="0" locked="0" layoutInCell="1" allowOverlap="1">
+            <wp:simplePos x="0" y="0"/>
+            <wp:positionH relativeFrom="column">
+              <wp:posOffset>3245485</wp:posOffset>
+            </wp:positionH>
+            <wp:positionV relativeFrom="paragraph">
+              <wp:posOffset>-635</wp:posOffset>
+            </wp:positionV>
+            <wp:extent cx="3093720" cy="2375535"/>
+            <wp:effectExtent l="0" t="0" r="0" b="0"/>
+            <wp:wrapNone/>
+            <wp:docPr id="20" name="Resim 20"/>
+            <wp:cNvGraphicFramePr>
+              <a:graphicFrameLocks xmlns:a="http://schemas.openxmlformats.org/drawingml/2006/main" noChangeAspect="1"/>
+            </wp:cNvGraphicFramePr>
+            <a:graphic xmlns:a="http://schemas.openxmlformats.org/drawingml/2006/main">
+              <a:graphicData uri="http://schemas.openxmlformats.org/drawingml/2006/picture">
+                <pic:pic xmlns:pic="http://schemas.openxmlformats.org/drawingml/2006/picture">
+                  <pic:nvPicPr>
+                    <pic:cNvPr id="20" name="Voltage of the End of the PI Control Circuit 2.png"/>
+                    <pic:cNvPicPr/>
+                  </pic:nvPicPr>
+                  <pic:blipFill>
+                    <a:blip r:embed="rId22" cstate="print">
+                      <a:extLst>
+                        <a:ext uri="{28A0092B-C50C-407E-A947-70E740481C1C}">
+                          <a14:useLocalDpi xmlns:a14="http://schemas.microsoft.com/office/drawing/2010/main" val="0"/>
+                        </a:ext>
+                      </a:extLst>
+                    </a:blip>
+                    <a:stretch>
+                      <a:fillRect/>
+                    </a:stretch>
+                  </pic:blipFill>
+                  <pic:spPr>
+                    <a:xfrm>
+                      <a:off x="0" y="0"/>
+                      <a:ext cx="3093720" cy="2375535"/>
+                    </a:xfrm>
+                    <a:prstGeom prst="rect">
+                      <a:avLst/>
+                    </a:prstGeom>
+                  </pic:spPr>
+                </pic:pic>
+              </a:graphicData>
+            </a:graphic>
+            <wp14:sizeRelH relativeFrom="margin">
+              <wp14:pctWidth>0</wp14:pctWidth>
+            </wp14:sizeRelH>
+          </wp:anchor>
+        </w:drawing>
+      </w:r>
+      <w:r>
+        <w:rPr>
+          <w:noProof/>
+        </w:rPr>
+        <w:drawing>
+          <wp:inline distT="0" distB="0" distL="0" distR="0">
+            <wp:extent cx="3131820" cy="2375535"/>
+            <wp:effectExtent l="0" t="0" r="0" b="0"/>
+            <wp:docPr id="19" name="Resim 19"/>
+            <wp:cNvGraphicFramePr>
+              <a:graphicFrameLocks xmlns:a="http://schemas.openxmlformats.org/drawingml/2006/main" noChangeAspect="1"/>
+            </wp:cNvGraphicFramePr>
+            <a:graphic xmlns:a="http://schemas.openxmlformats.org/drawingml/2006/main">
+              <a:graphicData uri="http://schemas.openxmlformats.org/drawingml/2006/picture">
+                <pic:pic xmlns:pic="http://schemas.openxmlformats.org/drawingml/2006/picture">
+                  <pic:nvPicPr>
+                    <pic:cNvPr id="19" name="Voltage of the End of the PI Control Circuit 1.png"/>
+                    <pic:cNvPicPr/>
+                  </pic:nvPicPr>
+                  <pic:blipFill>
+                    <a:blip r:embed="rId23" cstate="print">
+                      <a:extLst>
+                        <a:ext uri="{28A0092B-C50C-407E-A947-70E740481C1C}">
+                          <a14:useLocalDpi xmlns:a14="http://schemas.microsoft.com/office/drawing/2010/main" val="0"/>
+                        </a:ext>
+                      </a:extLst>
+                    </a:blip>
+                    <a:stretch>
+                      <a:fillRect/>
+                    </a:stretch>
+                  </pic:blipFill>
+                  <pic:spPr>
+                    <a:xfrm>
+                      <a:off x="0" y="0"/>
+                      <a:ext cx="3132434" cy="2376001"/>
+                    </a:xfrm>
+                    <a:prstGeom prst="rect">
+                      <a:avLst/>
+                    </a:prstGeom>
+                  </pic:spPr>
+                </pic:pic>
+              </a:graphicData>
+            </a:graphic>
+          </wp:inline>
+        </w:drawing>
+      </w:r>
+    </w:p>
+    <w:p>
+      <w:pPr>
+        <w:pStyle w:val="ResimYazs"/>
+        <w:jc w:val="center"/>
+        <w:rPr>
+          <w:rFonts w:ascii="Times New Roman" w:hAnsi="Times New Roman" w:cs="Times New Roman"/>
+          <w:color w:val="auto"/>
+        </w:rPr>
+      </w:pPr>
+      <w:r>
+        <w:rPr>
+          <w:rFonts w:ascii="Times New Roman" w:hAnsi="Times New Roman" w:cs="Times New Roman"/>
+          <w:color w:val="auto"/>
+        </w:rPr>
+        <w:t xml:space="preserve">Figure </w:t>
+      </w:r>
+      <w:r>
+        <w:rPr>
+          <w:rFonts w:ascii="Times New Roman" w:hAnsi="Times New Roman" w:cs="Times New Roman"/>
+          <w:color w:val="auto"/>
+        </w:rPr>
+        <w:fldChar w:fldCharType="begin"/>
+      </w:r>
+      <w:r>
+        <w:rPr>
+          <w:rFonts w:ascii="Times New Roman" w:hAnsi="Times New Roman" w:cs="Times New Roman"/>
+          <w:color w:val="auto"/>
+        </w:rPr>
+        <w:instrText xml:space="preserve"> SEQ Figure \* ARABIC </w:instrText>
+      </w:r>
+      <w:r>
+        <w:rPr>
+          <w:rFonts w:ascii="Times New Roman" w:hAnsi="Times New Roman" w:cs="Times New Roman"/>
+          <w:color w:val="auto"/>
+        </w:rPr>
+        <w:fldChar w:fldCharType="separate"/>
+      </w:r>
+      <w:r>
+        <w:rPr>
+          <w:rFonts w:ascii="Times New Roman" w:hAnsi="Times New Roman" w:cs="Times New Roman"/>
+          <w:noProof/>
+          <w:color w:val="auto"/>
+        </w:rPr>
+        <w:t>12</w:t>
+      </w:r>
+      <w:r>
+        <w:rPr>
+          <w:rFonts w:ascii="Times New Roman" w:hAnsi="Times New Roman" w:cs="Times New Roman"/>
+          <w:color w:val="auto"/>
+        </w:rPr>
+        <w:fldChar w:fldCharType="end"/>
+      </w:r>
+      <w:r>
+        <w:rPr>
+          <w:rFonts w:ascii="Times New Roman" w:hAnsi="Times New Roman" w:cs="Times New Roman"/>
+          <w:color w:val="auto"/>
+        </w:rPr>
+        <w:t xml:space="preserve"> Output Voltage Waveform of the PI Controller Block (Zoomed Version is Shown in the Right Side)</w:t>
+      </w:r>
+    </w:p>
+    <w:p>
+      <w:pPr>
+        <w:pStyle w:val="Balk2"/>
+        <w:spacing w:line="360" w:lineRule="auto"/>
+        <w:rPr>
+          <w:rFonts w:ascii="Times New Roman" w:hAnsi="Times New Roman" w:cs="Times New Roman"/>
+        </w:rPr>
+      </w:pPr>
+      <w:bookmarkStart w:id="10" w:name="_Toc59737769"/>
+      <w:r>
+        <w:rPr>
+          <w:rFonts w:ascii="Times New Roman" w:hAnsi="Times New Roman" w:cs="Times New Roman"/>
+        </w:rPr>
+        <w:t>3.6 PWM Generator Block</w:t>
+      </w:r>
+      <w:bookmarkEnd w:id="10"/>
+    </w:p>
+    <w:p>
+      <w:pPr>
+        <w:spacing w:line="360" w:lineRule="auto"/>
+        <w:ind w:firstLine="360"/>
+        <w:jc w:val="both"/>
+        <w:rPr>
+          <w:rFonts w:ascii="Times New Roman" w:hAnsi="Times New Roman" w:cs="Times New Roman"/>
+        </w:rPr>
+      </w:pPr>
+      <w:r>
+        <w:rPr>
+          <w:rFonts w:ascii="Times New Roman" w:hAnsi="Times New Roman" w:cs="Times New Roman"/>
+        </w:rPr>
+        <w:t xml:space="preserve">Last step of the feedback loop is generating the pulse voltage considering the output voltage of PI Controller block. In this part, we used a common component called 555Timer and this creates the sawtooth signal. In order to activate this 555Timer device, we feed it with 5V which is mentioned in the previous sections of the report. </w:t>
+      </w:r>
+      <w:r>
+        <w:rPr>
+          <w:rFonts w:ascii="Times New Roman" w:hAnsi="Times New Roman" w:cs="Times New Roman"/>
+        </w:rPr>
+        <w:t>Then using an op-amp, we can compare the output of PI Controller and this generated sawtooth voltage. After this compare operation, output is a form of square wave, in other words, pulsating voltage waveform with changing duty cycle depending on the battery current. Both op-amp and Timer555 component creates the PWM Generator block which is shown in the following Figure 13. Moreover, the output of this PWM generator can be seen in Figure 14. Note that, this voltage directly connected with the gate of the MOSFET of the buck converter.</w:t>
+      </w:r>
+    </w:p>
+    <w:p>
+      <w:pPr>
+        <w:keepNext/>
+        <w:spacing w:line="360" w:lineRule="auto"/>
+        <w:ind w:firstLine="360"/>
+        <w:jc w:val="both"/>
+      </w:pPr>
+      <w:r>
+        <w:rPr>
+          <w:rFonts w:ascii="Times New Roman" w:hAnsi="Times New Roman" w:cs="Times New Roman"/>
+          <w:noProof/>
+        </w:rPr>
+        <w:drawing>
+          <wp:inline distT="0" distB="0" distL="0" distR="0">
+            <wp:extent cx="5760720" cy="2933700"/>
+            <wp:effectExtent l="0" t="0" r="0" b="0"/>
+            <wp:docPr id="21" name="Resim 21"/>
+            <wp:cNvGraphicFramePr>
+              <a:graphicFrameLocks xmlns:a="http://schemas.openxmlformats.org/drawingml/2006/main" noChangeAspect="1"/>
+            </wp:cNvGraphicFramePr>
+            <a:graphic xmlns:a="http://schemas.openxmlformats.org/drawingml/2006/main">
+              <a:graphicData uri="http://schemas.openxmlformats.org/drawingml/2006/picture">
+                <pic:pic xmlns:pic="http://schemas.openxmlformats.org/drawingml/2006/picture">
+                  <pic:nvPicPr>
+                    <pic:cNvPr id="21" name="6-PWM Generator.JPG"/>
+                    <pic:cNvPicPr/>
+                  </pic:nvPicPr>
+                  <pic:blipFill>
+                    <a:blip r:embed="rId24">
+                      <a:extLst>
+                        <a:ext uri="{28A0092B-C50C-407E-A947-70E740481C1C}">
+                          <a14:useLocalDpi xmlns:a14="http://schemas.microsoft.com/office/drawing/2010/main" val="0"/>
+                        </a:ext>
+                      </a:extLst>
+                    </a:blip>
+                    <a:stretch>
+                      <a:fillRect/>
+                    </a:stretch>
+                  </pic:blipFill>
+                  <pic:spPr>
+                    <a:xfrm>
+                      <a:off x="0" y="0"/>
+                      <a:ext cx="5760720" cy="2933700"/>
+                    </a:xfrm>
+                    <a:prstGeom prst="rect">
+                      <a:avLst/>
+                    </a:prstGeom>
+                  </pic:spPr>
+                </pic:pic>
+              </a:graphicData>
+            </a:graphic>
+          </wp:inline>
+        </w:drawing>
+      </w:r>
+    </w:p>
+    <w:p>
+      <w:pPr>
+        <w:pStyle w:val="ResimYazs"/>
+        <w:jc w:val="center"/>
+        <w:rPr>
+          <w:rFonts w:ascii="Times New Roman" w:hAnsi="Times New Roman" w:cs="Times New Roman"/>
+          <w:color w:val="auto"/>
+        </w:rPr>
+      </w:pPr>
+      <w:r>
+        <w:rPr>
+          <w:rFonts w:ascii="Times New Roman" w:hAnsi="Times New Roman" w:cs="Times New Roman"/>
+          <w:color w:val="auto"/>
+        </w:rPr>
+        <w:t xml:space="preserve">Figure </w:t>
+      </w:r>
+      <w:r>
+        <w:rPr>
+          <w:rFonts w:ascii="Times New Roman" w:hAnsi="Times New Roman" w:cs="Times New Roman"/>
+          <w:color w:val="auto"/>
+        </w:rPr>
+        <w:fldChar w:fldCharType="begin"/>
+      </w:r>
+      <w:r>
+        <w:rPr>
+          <w:rFonts w:ascii="Times New Roman" w:hAnsi="Times New Roman" w:cs="Times New Roman"/>
+          <w:color w:val="auto"/>
+        </w:rPr>
+        <w:instrText xml:space="preserve"> SEQ Figure \* ARABIC </w:instrText>
+      </w:r>
+      <w:r>
+        <w:rPr>
+          <w:rFonts w:ascii="Times New Roman" w:hAnsi="Times New Roman" w:cs="Times New Roman"/>
+          <w:color w:val="auto"/>
+        </w:rPr>
+        <w:fldChar w:fldCharType="separate"/>
+      </w:r>
+      <w:r>
+        <w:rPr>
+          <w:rFonts w:ascii="Times New Roman" w:hAnsi="Times New Roman" w:cs="Times New Roman"/>
+          <w:noProof/>
+          <w:color w:val="auto"/>
+        </w:rPr>
+        <w:t>13</w:t>
+      </w:r>
+      <w:r>
+        <w:rPr>
+          <w:rFonts w:ascii="Times New Roman" w:hAnsi="Times New Roman" w:cs="Times New Roman"/>
+          <w:color w:val="auto"/>
+        </w:rPr>
+        <w:fldChar w:fldCharType="end"/>
+      </w:r>
+      <w:r>
+        <w:rPr>
+          <w:rFonts w:ascii="Times New Roman" w:hAnsi="Times New Roman" w:cs="Times New Roman"/>
+          <w:color w:val="auto"/>
+        </w:rPr>
+        <w:t xml:space="preserve"> PWM Generator Block</w:t>
+      </w:r>
+    </w:p>
+    <w:p>
+      <w:pPr>
+        <w:keepNext/>
+        <w:jc w:val="center"/>
+      </w:pPr>
+      <w:r>
+        <w:rPr>
+          <w:noProof/>
+        </w:rPr>
+        <w:lastRenderedPageBreak/>
+        <w:drawing>
+          <wp:inline distT="0" distB="0" distL="0" distR="0">
+            <wp:extent cx="3909060" cy="3387249"/>
+            <wp:effectExtent l="0" t="0" r="0" b="0"/>
+            <wp:docPr id="22" name="Resim 22"/>
+            <wp:cNvGraphicFramePr>
+              <a:graphicFrameLocks xmlns:a="http://schemas.openxmlformats.org/drawingml/2006/main" noChangeAspect="1"/>
+            </wp:cNvGraphicFramePr>
+            <a:graphic xmlns:a="http://schemas.openxmlformats.org/drawingml/2006/main">
+              <a:graphicData uri="http://schemas.openxmlformats.org/drawingml/2006/picture">
+                <pic:pic xmlns:pic="http://schemas.openxmlformats.org/drawingml/2006/picture">
+                  <pic:nvPicPr>
+                    <pic:cNvPr id="22" name="Pulse Width Modulation.png"/>
+                    <pic:cNvPicPr/>
+                  </pic:nvPicPr>
+                  <pic:blipFill>
+                    <a:blip r:embed="rId25">
+                      <a:extLst>
+                        <a:ext uri="{28A0092B-C50C-407E-A947-70E740481C1C}">
+                          <a14:useLocalDpi xmlns:a14="http://schemas.microsoft.com/office/drawing/2010/main" val="0"/>
+                        </a:ext>
+                      </a:extLst>
+                    </a:blip>
+                    <a:stretch>
+                      <a:fillRect/>
+                    </a:stretch>
+                  </pic:blipFill>
+                  <pic:spPr>
+                    <a:xfrm>
+                      <a:off x="0" y="0"/>
+                      <a:ext cx="3919255" cy="3396083"/>
+                    </a:xfrm>
+                    <a:prstGeom prst="rect">
+                      <a:avLst/>
+                    </a:prstGeom>
+                  </pic:spPr>
+                </pic:pic>
+              </a:graphicData>
+            </a:graphic>
+          </wp:inline>
+        </w:drawing>
+      </w:r>
+    </w:p>
+    <w:p>
+      <w:pPr>
+        <w:pStyle w:val="ResimYazs"/>
+        <w:jc w:val="center"/>
+        <w:rPr>
+          <w:rFonts w:ascii="Times New Roman" w:hAnsi="Times New Roman" w:cs="Times New Roman"/>
+          <w:color w:val="auto"/>
+        </w:rPr>
+      </w:pPr>
+      <w:r>
+        <w:rPr>
+          <w:rFonts w:ascii="Times New Roman" w:hAnsi="Times New Roman" w:cs="Times New Roman"/>
+          <w:color w:val="auto"/>
+        </w:rPr>
+        <w:t xml:space="preserve">Figure </w:t>
+      </w:r>
+      <w:r>
+        <w:rPr>
+          <w:rFonts w:ascii="Times New Roman" w:hAnsi="Times New Roman" w:cs="Times New Roman"/>
+          <w:color w:val="auto"/>
+        </w:rPr>
+        <w:fldChar w:fldCharType="begin"/>
+      </w:r>
+      <w:r>
+        <w:rPr>
+          <w:rFonts w:ascii="Times New Roman" w:hAnsi="Times New Roman" w:cs="Times New Roman"/>
+          <w:color w:val="auto"/>
+        </w:rPr>
+        <w:instrText xml:space="preserve"> SEQ Figure \* ARABIC </w:instrText>
+      </w:r>
+      <w:r>
+        <w:rPr>
+          <w:rFonts w:ascii="Times New Roman" w:hAnsi="Times New Roman" w:cs="Times New Roman"/>
+          <w:color w:val="auto"/>
+        </w:rPr>
+        <w:fldChar w:fldCharType="separate"/>
+      </w:r>
+      <w:r>
+        <w:rPr>
+          <w:rFonts w:ascii="Times New Roman" w:hAnsi="Times New Roman" w:cs="Times New Roman"/>
+          <w:noProof/>
+          <w:color w:val="auto"/>
+        </w:rPr>
+        <w:t>14</w:t>
+      </w:r>
+      <w:r>
+        <w:rPr>
+          <w:rFonts w:ascii="Times New Roman" w:hAnsi="Times New Roman" w:cs="Times New Roman"/>
+          <w:color w:val="auto"/>
+        </w:rPr>
+        <w:fldChar w:fldCharType="end"/>
+      </w:r>
+      <w:r>
+        <w:rPr>
+          <w:rFonts w:ascii="Times New Roman" w:hAnsi="Times New Roman" w:cs="Times New Roman"/>
+          <w:color w:val="auto"/>
+        </w:rPr>
+        <w:t xml:space="preserve"> Input of the MOSFET's Gate</w:t>
+      </w:r>
+    </w:p>
+    <w:p>
+      <w:pPr>
+        <w:spacing w:line="360" w:lineRule="auto"/>
+        <w:jc w:val="both"/>
+        <w:rPr>
+          <w:rFonts w:ascii="Times New Roman" w:hAnsi="Times New Roman" w:cs="Times New Roman"/>
+        </w:rPr>
+      </w:pPr>
+      <w:r>
+        <w:rPr>
+          <w:rFonts w:ascii="Times New Roman" w:hAnsi="Times New Roman" w:cs="Times New Roman"/>
+        </w:rPr>
+        <w:tab/>
+        <w:t>At the end of this feedback loop</w:t>
+      </w:r>
+      <w:r>
+        <w:rPr>
+          <w:rFonts w:ascii="Times New Roman" w:hAnsi="Times New Roman" w:cs="Times New Roman"/>
+        </w:rPr>
+        <w:t xml:space="preserve"> we can get 2.013 A average current which passing through the battery. The ripple on this current is </w:t>
+      </w:r>
+      <w:r>
+        <w:rPr>
+          <w:rFonts w:ascii="Times New Roman" w:hAnsi="Times New Roman" w:cs="Times New Roman"/>
+        </w:rPr>
+        <w:t>about 5% of the average current</w:t>
+      </w:r>
+      <w:r>
+        <w:rPr>
+          <w:rFonts w:ascii="Times New Roman" w:hAnsi="Times New Roman" w:cs="Times New Roman"/>
+        </w:rPr>
+        <w:t>. (</w:t>
+      </w:r>
+      <w:r>
+        <w:rPr>
+          <w:rFonts w:ascii="Times New Roman" w:hAnsi="Times New Roman" w:cs="Times New Roman"/>
+        </w:rPr>
+        <w:t>It changes b</w:t>
+      </w:r>
+      <w:r>
+        <w:rPr>
+          <w:rFonts w:ascii="Times New Roman" w:hAnsi="Times New Roman" w:cs="Times New Roman"/>
+        </w:rPr>
+        <w:t>etween 1.96 and 2.06</w:t>
+      </w:r>
+      <w:r>
+        <w:rPr>
+          <w:rFonts w:ascii="Times New Roman" w:hAnsi="Times New Roman" w:cs="Times New Roman"/>
+        </w:rPr>
+        <w:t>A</w:t>
+      </w:r>
+      <w:r>
+        <w:rPr>
+          <w:rFonts w:ascii="Times New Roman" w:hAnsi="Times New Roman" w:cs="Times New Roman"/>
+        </w:rPr>
+        <w:t>)</w:t>
+      </w:r>
+      <w:r>
+        <w:rPr>
+          <w:rFonts w:ascii="Times New Roman" w:hAnsi="Times New Roman" w:cs="Times New Roman"/>
+        </w:rPr>
+        <w:t xml:space="preserve"> In the following Figure 15, this battery current can be seen.</w:t>
+      </w:r>
+    </w:p>
+    <w:p>
+      <w:pPr>
+        <w:keepNext/>
+        <w:spacing w:line="360" w:lineRule="auto"/>
+        <w:jc w:val="both"/>
+      </w:pPr>
+      <w:r>
+        <w:rPr>
+          <w:rFonts w:ascii="Times New Roman" w:hAnsi="Times New Roman" w:cs="Times New Roman"/>
+          <w:noProof/>
+        </w:rPr>
+        <w:drawing>
+          <wp:anchor distT="0" distB="0" distL="114300" distR="114300" simplePos="0" relativeHeight="251665920" behindDoc="0" locked="0" layoutInCell="1" allowOverlap="1">
+            <wp:simplePos x="0" y="0"/>
+            <wp:positionH relativeFrom="column">
+              <wp:posOffset>3115945</wp:posOffset>
+            </wp:positionH>
+            <wp:positionV relativeFrom="paragraph">
+              <wp:posOffset>8890</wp:posOffset>
+            </wp:positionV>
+            <wp:extent cx="3382875" cy="1996440"/>
+            <wp:effectExtent l="0" t="0" r="0" b="0"/>
+            <wp:wrapNone/>
+            <wp:docPr id="23" name="Resim 23"/>
+            <wp:cNvGraphicFramePr>
+              <a:graphicFrameLocks xmlns:a="http://schemas.openxmlformats.org/drawingml/2006/main" noChangeAspect="1"/>
+            </wp:cNvGraphicFramePr>
+            <a:graphic xmlns:a="http://schemas.openxmlformats.org/drawingml/2006/main">
+              <a:graphicData uri="http://schemas.openxmlformats.org/drawingml/2006/picture">
+                <pic:pic xmlns:pic="http://schemas.openxmlformats.org/drawingml/2006/picture">
+                  <pic:nvPicPr>
+                    <pic:cNvPr id="23" name="Battery Current Zoomed Version.jpg"/>
+                    <pic:cNvPicPr/>
+                  </pic:nvPicPr>
+                  <pic:blipFill>
+                    <a:blip r:embed="rId26" cstate="print">
+                      <a:extLst>
+                        <a:ext uri="{28A0092B-C50C-407E-A947-70E740481C1C}">
+                          <a14:useLocalDpi xmlns:a14="http://schemas.microsoft.com/office/drawing/2010/main" val="0"/>
+                        </a:ext>
+                      </a:extLst>
+                    </a:blip>
+                    <a:stretch>
+                      <a:fillRect/>
+                    </a:stretch>
+                  </pic:blipFill>
+                  <pic:spPr>
+                    <a:xfrm>
+                      <a:off x="0" y="0"/>
+                      <a:ext cx="3389290" cy="2000226"/>
+                    </a:xfrm>
+                    <a:prstGeom prst="rect">
+                      <a:avLst/>
+                    </a:prstGeom>
+                  </pic:spPr>
+                </pic:pic>
+              </a:graphicData>
+            </a:graphic>
+            <wp14:sizeRelH relativeFrom="margin">
+              <wp14:pctWidth>0</wp14:pctWidth>
+            </wp14:sizeRelH>
+            <wp14:sizeRelV relativeFrom="margin">
+              <wp14:pctHeight>0</wp14:pctHeight>
+            </wp14:sizeRelV>
+          </wp:anchor>
+        </w:drawing>
+      </w:r>
+      <w:r>
+        <w:rPr>
+          <w:rFonts w:ascii="Times New Roman" w:hAnsi="Times New Roman" w:cs="Times New Roman"/>
+          <w:noProof/>
+        </w:rPr>
+        <w:drawing>
+          <wp:inline distT="0" distB="0" distL="0" distR="0" wp14:anchorId="35911A94" wp14:editId="1AB5769C">
+            <wp:extent cx="3040380" cy="2087880"/>
+            <wp:effectExtent l="0" t="0" r="0" b="0"/>
+            <wp:docPr id="24" name="Resim 24"/>
+            <wp:cNvGraphicFramePr>
+              <a:graphicFrameLocks xmlns:a="http://schemas.openxmlformats.org/drawingml/2006/main" noChangeAspect="1"/>
+            </wp:cNvGraphicFramePr>
+            <a:graphic xmlns:a="http://schemas.openxmlformats.org/drawingml/2006/main">
+              <a:graphicData uri="http://schemas.openxmlformats.org/drawingml/2006/picture">
+                <pic:pic xmlns:pic="http://schemas.openxmlformats.org/drawingml/2006/picture">
+                  <pic:nvPicPr>
+                    <pic:cNvPr id="24" name="Battery Current.jpg"/>
+                    <pic:cNvPicPr/>
+                  </pic:nvPicPr>
+                  <pic:blipFill>
+                    <a:blip r:embed="rId27" cstate="print">
+                      <a:extLst>
+                        <a:ext uri="{28A0092B-C50C-407E-A947-70E740481C1C}">
+                          <a14:useLocalDpi xmlns:a14="http://schemas.microsoft.com/office/drawing/2010/main" val="0"/>
+                        </a:ext>
+                      </a:extLst>
+                    </a:blip>
+                    <a:stretch>
+                      <a:fillRect/>
+                    </a:stretch>
+                  </pic:blipFill>
+                  <pic:spPr>
+                    <a:xfrm>
+                      <a:off x="0" y="0"/>
+                      <a:ext cx="3040380" cy="2087880"/>
+                    </a:xfrm>
+                    <a:prstGeom prst="rect">
+                      <a:avLst/>
+                    </a:prstGeom>
+                  </pic:spPr>
+                </pic:pic>
+              </a:graphicData>
+            </a:graphic>
+          </wp:inline>
+        </w:drawing>
+      </w:r>
+    </w:p>
+    <w:p>
+      <w:pPr>
+        <w:pStyle w:val="ResimYazs"/>
+        <w:jc w:val="center"/>
+        <w:rPr>
+          <w:rFonts w:ascii="Times New Roman" w:hAnsi="Times New Roman" w:cs="Times New Roman"/>
+          <w:color w:val="auto"/>
+        </w:rPr>
+      </w:pPr>
+      <w:r>
+        <w:rPr>
+          <w:rFonts w:ascii="Times New Roman" w:hAnsi="Times New Roman" w:cs="Times New Roman"/>
+          <w:color w:val="auto"/>
+        </w:rPr>
+        <w:t xml:space="preserve">Figure </w:t>
+      </w:r>
+      <w:r>
+        <w:rPr>
+          <w:rFonts w:ascii="Times New Roman" w:hAnsi="Times New Roman" w:cs="Times New Roman"/>
+          <w:color w:val="auto"/>
+        </w:rPr>
+        <w:fldChar w:fldCharType="begin"/>
+      </w:r>
+      <w:r>
+        <w:rPr>
+          <w:rFonts w:ascii="Times New Roman" w:hAnsi="Times New Roman" w:cs="Times New Roman"/>
+          <w:color w:val="auto"/>
+        </w:rPr>
+        <w:instrText xml:space="preserve"> SEQ Figure \* ARABIC </w:instrText>
+      </w:r>
+      <w:r>
+        <w:rPr>
+          <w:rFonts w:ascii="Times New Roman" w:hAnsi="Times New Roman" w:cs="Times New Roman"/>
+          <w:color w:val="auto"/>
+        </w:rPr>
+        <w:fldChar w:fldCharType="separate"/>
+      </w:r>
+      <w:r>
+        <w:rPr>
+          <w:rFonts w:ascii="Times New Roman" w:hAnsi="Times New Roman" w:cs="Times New Roman"/>
+          <w:color w:val="auto"/>
+        </w:rPr>
+        <w:t>15</w:t>
+      </w:r>
+      <w:r>
+        <w:rPr>
+          <w:rFonts w:ascii="Times New Roman" w:hAnsi="Times New Roman" w:cs="Times New Roman"/>
+          <w:color w:val="auto"/>
+        </w:rPr>
+        <w:fldChar w:fldCharType="end"/>
+      </w:r>
+      <w:r>
+        <w:rPr>
+          <w:rFonts w:ascii="Times New Roman" w:hAnsi="Times New Roman" w:cs="Times New Roman"/>
+          <w:color w:val="auto"/>
+        </w:rPr>
+        <w:t xml:space="preserve"> Waveform of the Battery Current</w:t>
+      </w:r>
+      <w:r>
+        <w:rPr>
+          <w:rFonts w:ascii="Times New Roman" w:hAnsi="Times New Roman" w:cs="Times New Roman"/>
+          <w:color w:val="auto"/>
+        </w:rPr>
+        <w:t xml:space="preserve"> </w:t>
+      </w:r>
+      <w:r>
+        <w:rPr>
+          <w:rFonts w:ascii="Times New Roman" w:hAnsi="Times New Roman" w:cs="Times New Roman"/>
+          <w:color w:val="auto"/>
+        </w:rPr>
+        <w:t>(Zoomed Version is Shown in the Right Side)</w:t>
       </w:r>
     </w:p>
     <w:p>
       <w:pPr>
         <w:pStyle w:val="Balk1"/>
-      </w:pPr>
-      <w:bookmarkStart w:id="2" w:name="_Toc59706625"/>
-      <w:r>
-        <w:t>TOPOLOGY</w:t>
-      </w:r>
-      <w:bookmarkEnd w:id="2"/>
-      <w:r>
-        <w:t xml:space="preserve"> </w:t>
-      </w:r>
+        <w:numPr>
+          <w:ilvl w:val="0"/>
+          <w:numId w:val="1"/>
+        </w:numPr>
+        <w:rPr>
+          <w:rFonts w:ascii="Times New Roman" w:hAnsi="Times New Roman" w:cs="Times New Roman"/>
+        </w:rPr>
+      </w:pPr>
+      <w:bookmarkStart w:id="11" w:name="_Toc59737770"/>
+      <w:r>
+        <w:rPr>
+          <w:rFonts w:ascii="Times New Roman" w:hAnsi="Times New Roman" w:cs="Times New Roman"/>
+        </w:rPr>
+        <w:t>COMPONENT SELECTION</w:t>
+      </w:r>
+      <w:bookmarkEnd w:id="11"/>
     </w:p>
     <w:p>
       <w:pPr>
         <w:pStyle w:val="Balk1"/>
-      </w:pPr>
-      <w:bookmarkStart w:id="3" w:name="_Toc59706626"/>
-      <w:r>
-        <w:t>CIRCUIT ANALYSYS</w:t>
-      </w:r>
-      <w:bookmarkEnd w:id="3"/>
-    </w:p>
-    <w:p>
-      <w:pPr>
-        <w:pStyle w:val="Balk1"/>
-      </w:pPr>
-      <w:bookmarkStart w:id="4" w:name="_Toc59706627"/>
-      <w:r>
-        <w:t>COMPONENT SELECTION</w:t>
-      </w:r>
-      <w:bookmarkEnd w:id="4"/>
-    </w:p>
-    <w:p>
-      <w:pPr>
-        <w:pStyle w:val="Balk1"/>
-      </w:pPr>
-      <w:bookmarkStart w:id="5" w:name="_Toc59706628"/>
-      <w:r>
+        <w:numPr>
+          <w:ilvl w:val="0"/>
+          <w:numId w:val="1"/>
+        </w:numPr>
+        <w:rPr>
+          <w:rFonts w:ascii="Times New Roman" w:hAnsi="Times New Roman" w:cs="Times New Roman"/>
+        </w:rPr>
+      </w:pPr>
+      <w:bookmarkStart w:id="12" w:name="_Toc59737771"/>
+      <w:r>
+        <w:rPr>
+          <w:rFonts w:ascii="Times New Roman" w:hAnsi="Times New Roman" w:cs="Times New Roman"/>
+        </w:rPr>
         <w:t>CONCLUSION</w:t>
       </w:r>
-      <w:bookmarkEnd w:id="5"/>
+      <w:bookmarkEnd w:id="12"/>
+    </w:p>
+    <w:p>
+      <w:pPr>
+        <w:rPr>
+          <w:rFonts w:ascii="Times New Roman" w:hAnsi="Times New Roman" w:cs="Times New Roman"/>
+        </w:rPr>
+      </w:pPr>
     </w:p>
     <w:sectPr>
-      <w:footerReference w:type="default" r:id="rId8"/>
+      <w:footerReference w:type="default" r:id="rId28"/>
       <w:pgSz w:w="11906" w:h="16838"/>
       <w:pgMar w:top="1417" w:right="1417" w:bottom="1417" w:left="1417" w:header="708" w:footer="708" w:gutter="0"/>
+      <w:pgNumType w:start="0"/>
       <w:cols w:space="708"/>
+      <w:titlePg/>
       <w:docGrid w:linePitch="360"/>
     </w:sectPr>
   </w:body>
@@ -1202,7 +4537,7 @@
 <w:ftr xmlns:wpc="http://schemas.microsoft.com/office/word/2010/wordprocessingCanvas" xmlns:cx="http://schemas.microsoft.com/office/drawing/2014/chartex" xmlns:cx1="http://schemas.microsoft.com/office/drawing/2015/9/8/chartex" xmlns:cx2="http://schemas.microsoft.com/office/drawing/2015/10/21/chartex" xmlns:cx3="http://schemas.microsoft.com/office/drawing/2016/5/9/chartex" xmlns:cx4="http://schemas.microsoft.com/office/drawing/2016/5/10/chartex" xmlns:cx5="http://schemas.microsoft.com/office/drawing/2016/5/11/chartex" xmlns:cx6="http://schemas.microsoft.com/office/drawing/2016/5/12/chartex" xmlns:cx7="http://schemas.microsoft.com/office/drawing/2016/5/13/chartex" xmlns:cx8="http://schemas.microsoft.com/office/drawing/2016/5/14/chartex" xmlns:mc="http://schemas.openxmlformats.org/markup-compatibility/2006" xmlns:aink="http://schemas.microsoft.com/office/drawing/2016/ink" xmlns:am3d="http://schemas.microsoft.com/office/drawing/2017/model3d" xmlns:o="urn:schemas-microsoft-com:office:office" xmlns:r="http://schemas.openxmlformats.org/officeDocument/2006/relationships" xmlns:m="http://schemas.openxmlformats.org/officeDocument/2006/math" xmlns:v="urn:schemas-microsoft-com:vml" xmlns:wp14="http://schemas.microsoft.com/office/word/2010/wordprocessingDrawing" xmlns:wp="http://schemas.openxmlformats.org/drawingml/2006/wordprocessingDrawing" xmlns:w10="urn:schemas-microsoft-com:office:word" xmlns:w="http://schemas.openxmlformats.org/wordprocessingml/2006/main" xmlns:w14="http://schemas.microsoft.com/office/word/2010/wordml" xmlns:w15="http://schemas.microsoft.com/office/word/2012/wordml" xmlns:w16cid="http://schemas.microsoft.com/office/word/2016/wordml/cid" xmlns:w16se="http://schemas.microsoft.com/office/word/2015/wordml/symex" xmlns:wpg="http://schemas.microsoft.com/office/word/2010/wordprocessingGroup" xmlns:wpi="http://schemas.microsoft.com/office/word/2010/wordprocessingInk" xmlns:wne="http://schemas.microsoft.com/office/word/2006/wordml" xmlns:wps="http://schemas.microsoft.com/office/word/2010/wordprocessingShape" mc:Ignorable="w14 w15 w16se w16cid wp14">
   <w:sdt>
     <w:sdtPr>
-      <w:id w:val="-907300313"/>
+      <w:id w:val="-561097203"/>
       <w:docPartObj>
         <w:docPartGallery w:val="Page Numbers (Bottom of Page)"/>
         <w:docPartUnique/>
@@ -1212,7 +4547,7 @@
       <w:p>
         <w:pPr>
           <w:pStyle w:val="AltBilgi"/>
-          <w:jc w:val="center"/>
+          <w:jc w:val="right"/>
         </w:pPr>
         <w:r>
           <w:fldChar w:fldCharType="begin"/>
@@ -1266,6 +4601,103 @@
     </w:p>
   </w:footnote>
 </w:footnotes>
+</file>
+
+<file path=word/numbering.xml><?xml version="1.0" encoding="utf-8"?>
+<w:numbering xmlns:wpc="http://schemas.microsoft.com/office/word/2010/wordprocessingCanvas" xmlns:cx="http://schemas.microsoft.com/office/drawing/2014/chartex" xmlns:cx1="http://schemas.microsoft.com/office/drawing/2015/9/8/chartex" xmlns:cx2="http://schemas.microsoft.com/office/drawing/2015/10/21/chartex" xmlns:cx3="http://schemas.microsoft.com/office/drawing/2016/5/9/chartex" xmlns:cx4="http://schemas.microsoft.com/office/drawing/2016/5/10/chartex" xmlns:cx5="http://schemas.microsoft.com/office/drawing/2016/5/11/chartex" xmlns:cx6="http://schemas.microsoft.com/office/drawing/2016/5/12/chartex" xmlns:cx7="http://schemas.microsoft.com/office/drawing/2016/5/13/chartex" xmlns:cx8="http://schemas.microsoft.com/office/drawing/2016/5/14/chartex" xmlns:mc="http://schemas.openxmlformats.org/markup-compatibility/2006" xmlns:aink="http://schemas.microsoft.com/office/drawing/2016/ink" xmlns:am3d="http://schemas.microsoft.com/office/drawing/2017/model3d" xmlns:o="urn:schemas-microsoft-com:office:office" xmlns:r="http://schemas.openxmlformats.org/officeDocument/2006/relationships" xmlns:m="http://schemas.openxmlformats.org/officeDocument/2006/math" xmlns:v="urn:schemas-microsoft-com:vml" xmlns:wp14="http://schemas.microsoft.com/office/word/2010/wordprocessingDrawing" xmlns:wp="http://schemas.openxmlformats.org/drawingml/2006/wordprocessingDrawing" xmlns:w10="urn:schemas-microsoft-com:office:word" xmlns:w="http://schemas.openxmlformats.org/wordprocessingml/2006/main" xmlns:w14="http://schemas.microsoft.com/office/word/2010/wordml" xmlns:w15="http://schemas.microsoft.com/office/word/2012/wordml" xmlns:w16cid="http://schemas.microsoft.com/office/word/2016/wordml/cid" xmlns:w16se="http://schemas.microsoft.com/office/word/2015/wordml/symex" xmlns:wpg="http://schemas.microsoft.com/office/word/2010/wordprocessingGroup" xmlns:wpi="http://schemas.microsoft.com/office/word/2010/wordprocessingInk" xmlns:wne="http://schemas.microsoft.com/office/word/2006/wordml" xmlns:wps="http://schemas.microsoft.com/office/word/2010/wordprocessingShape" mc:Ignorable="w14 w15 w16se w16cid wp14">
+  <w:abstractNum w:abstractNumId="0" w15:restartNumberingAfterBreak="0">
+    <w:nsid w:val="51A57F36"/>
+    <w:multiLevelType w:val="hybridMultilevel"/>
+    <w:tmpl w:val="7B107572"/>
+    <w:lvl w:ilvl="0" w:tplc="974821AE">
+      <w:start w:val="1"/>
+      <w:numFmt w:val="decimal"/>
+      <w:lvlText w:val="%1-"/>
+      <w:lvlJc w:val="left"/>
+      <w:pPr>
+        <w:ind w:left="720" w:hanging="360"/>
+      </w:pPr>
+      <w:rPr>
+        <w:rFonts w:hint="default"/>
+      </w:rPr>
+    </w:lvl>
+    <w:lvl w:ilvl="1" w:tplc="04090019" w:tentative="1">
+      <w:start w:val="1"/>
+      <w:numFmt w:val="lowerLetter"/>
+      <w:lvlText w:val="%2."/>
+      <w:lvlJc w:val="left"/>
+      <w:pPr>
+        <w:ind w:left="1440" w:hanging="360"/>
+      </w:pPr>
+    </w:lvl>
+    <w:lvl w:ilvl="2" w:tplc="0409001B" w:tentative="1">
+      <w:start w:val="1"/>
+      <w:numFmt w:val="lowerRoman"/>
+      <w:lvlText w:val="%3."/>
+      <w:lvlJc w:val="right"/>
+      <w:pPr>
+        <w:ind w:left="2160" w:hanging="180"/>
+      </w:pPr>
+    </w:lvl>
+    <w:lvl w:ilvl="3" w:tplc="0409000F" w:tentative="1">
+      <w:start w:val="1"/>
+      <w:numFmt w:val="decimal"/>
+      <w:lvlText w:val="%4."/>
+      <w:lvlJc w:val="left"/>
+      <w:pPr>
+        <w:ind w:left="2880" w:hanging="360"/>
+      </w:pPr>
+    </w:lvl>
+    <w:lvl w:ilvl="4" w:tplc="04090019" w:tentative="1">
+      <w:start w:val="1"/>
+      <w:numFmt w:val="lowerLetter"/>
+      <w:lvlText w:val="%5."/>
+      <w:lvlJc w:val="left"/>
+      <w:pPr>
+        <w:ind w:left="3600" w:hanging="360"/>
+      </w:pPr>
+    </w:lvl>
+    <w:lvl w:ilvl="5" w:tplc="0409001B" w:tentative="1">
+      <w:start w:val="1"/>
+      <w:numFmt w:val="lowerRoman"/>
+      <w:lvlText w:val="%6."/>
+      <w:lvlJc w:val="right"/>
+      <w:pPr>
+        <w:ind w:left="4320" w:hanging="180"/>
+      </w:pPr>
+    </w:lvl>
+    <w:lvl w:ilvl="6" w:tplc="0409000F" w:tentative="1">
+      <w:start w:val="1"/>
+      <w:numFmt w:val="decimal"/>
+      <w:lvlText w:val="%7."/>
+      <w:lvlJc w:val="left"/>
+      <w:pPr>
+        <w:ind w:left="5040" w:hanging="360"/>
+      </w:pPr>
+    </w:lvl>
+    <w:lvl w:ilvl="7" w:tplc="04090019" w:tentative="1">
+      <w:start w:val="1"/>
+      <w:numFmt w:val="lowerLetter"/>
+      <w:lvlText w:val="%8."/>
+      <w:lvlJc w:val="left"/>
+      <w:pPr>
+        <w:ind w:left="5760" w:hanging="360"/>
+      </w:pPr>
+    </w:lvl>
+    <w:lvl w:ilvl="8" w:tplc="0409001B" w:tentative="1">
+      <w:start w:val="1"/>
+      <w:numFmt w:val="lowerRoman"/>
+      <w:lvlText w:val="%9."/>
+      <w:lvlJc w:val="right"/>
+      <w:pPr>
+        <w:ind w:left="6480" w:hanging="180"/>
+      </w:pPr>
+    </w:lvl>
+  </w:abstractNum>
+  <w:num w:numId="1">
+    <w:abstractNumId w:val="0"/>
+  </w:num>
+</w:numbering>
 </file>
 
 <file path=word/styles.xml><?xml version="1.0" encoding="utf-8"?>
@@ -1878,6 +5310,58 @@
       <w:u w:val="single"/>
     </w:rPr>
   </w:style>
+  <w:style w:type="paragraph" w:styleId="AralkYok">
+    <w:name w:val="No Spacing"/>
+    <w:link w:val="AralkYokChar"/>
+    <w:uiPriority w:val="1"/>
+    <w:qFormat/>
+    <w:rsid w:val="009F3D85"/>
+    <w:pPr>
+      <w:spacing w:after="0" w:line="240" w:lineRule="auto"/>
+    </w:pPr>
+    <w:rPr>
+      <w:rFonts w:eastAsiaTheme="minorEastAsia"/>
+    </w:rPr>
+  </w:style>
+  <w:style w:type="character" w:customStyle="1" w:styleId="AralkYokChar">
+    <w:name w:val="Aralık Yok Char"/>
+    <w:basedOn w:val="VarsaylanParagrafYazTipi"/>
+    <w:link w:val="AralkYok"/>
+    <w:uiPriority w:val="1"/>
+    <w:rsid w:val="009F3D85"/>
+    <w:rPr>
+      <w:rFonts w:eastAsiaTheme="minorEastAsia"/>
+    </w:rPr>
+  </w:style>
+  <w:style w:type="paragraph" w:styleId="ResimYazs">
+    <w:name w:val="caption"/>
+    <w:basedOn w:val="Normal"/>
+    <w:next w:val="Normal"/>
+    <w:uiPriority w:val="35"/>
+    <w:unhideWhenUsed/>
+    <w:qFormat/>
+    <w:rsid w:val="009F7D06"/>
+    <w:pPr>
+      <w:spacing w:after="200" w:line="240" w:lineRule="auto"/>
+    </w:pPr>
+    <w:rPr>
+      <w:i/>
+      <w:iCs/>
+      <w:color w:val="1F497D" w:themeColor="text2"/>
+      <w:sz w:val="18"/>
+      <w:szCs w:val="18"/>
+    </w:rPr>
+  </w:style>
+  <w:style w:type="character" w:styleId="YerTutucuMetni">
+    <w:name w:val="Placeholder Text"/>
+    <w:basedOn w:val="VarsaylanParagrafYazTipi"/>
+    <w:uiPriority w:val="99"/>
+    <w:semiHidden/>
+    <w:rsid w:val="0061722B"/>
+    <w:rPr>
+      <w:color w:val="808080"/>
+    </w:rPr>
+  </w:style>
 </w:styles>
 </file>
 
@@ -2169,7 +5653,7 @@
 </file>
 
 <file path=customXml/itemProps1.xml><?xml version="1.0" encoding="utf-8"?>
-<ds:datastoreItem xmlns:ds="http://schemas.openxmlformats.org/officeDocument/2006/customXml" ds:itemID="{712F0BEA-E5CE-476C-85F8-31B60DA7F8C9}">
+<ds:datastoreItem xmlns:ds="http://schemas.openxmlformats.org/officeDocument/2006/customXml" ds:itemID="{368F43E4-9411-46D1-A38A-CE9487F4C686}">
   <ds:schemaRefs>
     <ds:schemaRef ds:uri="http://schemas.openxmlformats.org/officeDocument/2006/bibliography"/>
   </ds:schemaRefs>

</xml_diff>